<commit_message>
Integrando nossa view à página
Aprendemos a fazer o código que integra nosso novo módulo com a página web
</commit_message>
<xml_diff>
--- a/Front-end/Formação TypeScript/Anotações/Formação TypeScript.docx
+++ b/Front-end/Formação TypeScript/Anotações/Formação TypeScript.docx
@@ -33955,6 +33955,3125 @@
           <w:szCs w:val="21"/>
         </w:rPr>
         <w:t>}</w:t>
+      </w:r>
+    </w:p>
+    <w:p>
+      <w:pPr>
+        <w:pStyle w:val="PargrafodaLista"/>
+        <w:numPr>
+          <w:ilvl w:val="1"/>
+          <w:numId w:val="2"/>
+        </w:numPr>
+        <w:spacing w:before="240" w:line="360" w:lineRule="auto"/>
+        <w:jc w:val="both"/>
+        <w:rPr>
+          <w:rFonts w:ascii="Times New Roman" w:hAnsi="Times New Roman" w:cs="Times New Roman"/>
+          <w:sz w:val="24"/>
+          <w:szCs w:val="24"/>
+        </w:rPr>
+      </w:pPr>
+      <w:r>
+        <w:rPr>
+          <w:rFonts w:ascii="Times New Roman" w:hAnsi="Times New Roman" w:cs="Times New Roman"/>
+          <w:sz w:val="24"/>
+          <w:szCs w:val="24"/>
+        </w:rPr>
+        <w:t xml:space="preserve"> </w:t>
+      </w:r>
+      <w:r>
+        <w:rPr>
+          <w:rFonts w:ascii="Times New Roman" w:hAnsi="Times New Roman" w:cs="Times New Roman"/>
+          <w:sz w:val="24"/>
+          <w:szCs w:val="24"/>
+        </w:rPr>
+        <w:t xml:space="preserve">Integrando nossa </w:t>
+      </w:r>
+      <w:proofErr w:type="spellStart"/>
+      <w:r>
+        <w:rPr>
+          <w:rFonts w:ascii="Times New Roman" w:hAnsi="Times New Roman" w:cs="Times New Roman"/>
+          <w:sz w:val="24"/>
+          <w:szCs w:val="24"/>
+        </w:rPr>
+        <w:t>view</w:t>
+      </w:r>
+      <w:proofErr w:type="spellEnd"/>
+      <w:r>
+        <w:rPr>
+          <w:rFonts w:ascii="Times New Roman" w:hAnsi="Times New Roman" w:cs="Times New Roman"/>
+          <w:sz w:val="24"/>
+          <w:szCs w:val="24"/>
+        </w:rPr>
+        <w:t xml:space="preserve"> à página</w:t>
+      </w:r>
+      <w:r>
+        <w:rPr>
+          <w:rFonts w:ascii="Times New Roman" w:hAnsi="Times New Roman" w:cs="Times New Roman"/>
+          <w:sz w:val="24"/>
+          <w:szCs w:val="24"/>
+        </w:rPr>
+        <w:t>:</w:t>
+      </w:r>
+    </w:p>
+    <w:p>
+      <w:pPr>
+        <w:pStyle w:val="PargrafodaLista"/>
+        <w:numPr>
+          <w:ilvl w:val="2"/>
+          <w:numId w:val="2"/>
+        </w:numPr>
+        <w:spacing w:before="240" w:line="360" w:lineRule="auto"/>
+        <w:jc w:val="both"/>
+        <w:rPr>
+          <w:rFonts w:ascii="Times New Roman" w:hAnsi="Times New Roman" w:cs="Times New Roman"/>
+          <w:sz w:val="24"/>
+          <w:szCs w:val="24"/>
+        </w:rPr>
+      </w:pPr>
+      <w:r>
+        <w:rPr>
+          <w:rFonts w:ascii="Times New Roman" w:hAnsi="Times New Roman" w:cs="Times New Roman"/>
+          <w:sz w:val="24"/>
+          <w:szCs w:val="24"/>
+        </w:rPr>
+        <w:t xml:space="preserve">Para fazer a integração dinâmica com o html precisamos criar uma div vazia com um ID que pode ser capturado pelo nosso código. Essa div será utilizada para que nosso código possa colocar a </w:t>
+      </w:r>
+      <w:proofErr w:type="spellStart"/>
+      <w:r>
+        <w:rPr>
+          <w:rFonts w:ascii="Times New Roman" w:hAnsi="Times New Roman" w:cs="Times New Roman"/>
+          <w:sz w:val="24"/>
+          <w:szCs w:val="24"/>
+        </w:rPr>
+        <w:t>table</w:t>
+      </w:r>
+      <w:proofErr w:type="spellEnd"/>
+      <w:r>
+        <w:rPr>
+          <w:rFonts w:ascii="Times New Roman" w:hAnsi="Times New Roman" w:cs="Times New Roman"/>
+          <w:sz w:val="24"/>
+          <w:szCs w:val="24"/>
+        </w:rPr>
+        <w:t xml:space="preserve"> html que criamos a partir do método template acima.</w:t>
+      </w:r>
+    </w:p>
+    <w:p>
+      <w:pPr>
+        <w:pStyle w:val="PargrafodaLista"/>
+        <w:numPr>
+          <w:ilvl w:val="2"/>
+          <w:numId w:val="2"/>
+        </w:numPr>
+        <w:spacing w:before="240" w:line="360" w:lineRule="auto"/>
+        <w:jc w:val="both"/>
+        <w:rPr>
+          <w:rFonts w:ascii="Times New Roman" w:hAnsi="Times New Roman" w:cs="Times New Roman"/>
+          <w:sz w:val="24"/>
+          <w:szCs w:val="24"/>
+        </w:rPr>
+      </w:pPr>
+      <w:r>
+        <w:rPr>
+          <w:rFonts w:ascii="Times New Roman" w:hAnsi="Times New Roman" w:cs="Times New Roman"/>
+          <w:sz w:val="24"/>
+          <w:szCs w:val="24"/>
+        </w:rPr>
+        <w:t xml:space="preserve">Em seguida, ainda no nosso código </w:t>
+      </w:r>
+      <w:proofErr w:type="spellStart"/>
+      <w:r>
+        <w:rPr>
+          <w:rFonts w:ascii="Times New Roman" w:hAnsi="Times New Roman" w:cs="Times New Roman"/>
+          <w:sz w:val="24"/>
+          <w:szCs w:val="24"/>
+        </w:rPr>
+        <w:t>view</w:t>
+      </w:r>
+      <w:proofErr w:type="spellEnd"/>
+      <w:r>
+        <w:rPr>
+          <w:rFonts w:ascii="Times New Roman" w:hAnsi="Times New Roman" w:cs="Times New Roman"/>
+          <w:sz w:val="24"/>
+          <w:szCs w:val="24"/>
+        </w:rPr>
+        <w:t xml:space="preserve">, criamos uma propriedade privada do tipo </w:t>
+      </w:r>
+      <w:proofErr w:type="spellStart"/>
+      <w:r>
+        <w:rPr>
+          <w:rFonts w:ascii="Times New Roman" w:hAnsi="Times New Roman" w:cs="Times New Roman"/>
+          <w:sz w:val="24"/>
+          <w:szCs w:val="24"/>
+        </w:rPr>
+        <w:t>htmlElement</w:t>
+      </w:r>
+      <w:proofErr w:type="spellEnd"/>
+      <w:r>
+        <w:rPr>
+          <w:rFonts w:ascii="Times New Roman" w:hAnsi="Times New Roman" w:cs="Times New Roman"/>
+          <w:sz w:val="24"/>
+          <w:szCs w:val="24"/>
+        </w:rPr>
+        <w:t xml:space="preserve"> e um construtor que recebe como parâmetro um seletor, ele é do tipo string.</w:t>
+      </w:r>
+    </w:p>
+    <w:p>
+      <w:pPr>
+        <w:pStyle w:val="PargrafodaLista"/>
+        <w:numPr>
+          <w:ilvl w:val="2"/>
+          <w:numId w:val="2"/>
+        </w:numPr>
+        <w:spacing w:before="240" w:line="360" w:lineRule="auto"/>
+        <w:jc w:val="both"/>
+        <w:rPr>
+          <w:rFonts w:ascii="Times New Roman" w:hAnsi="Times New Roman" w:cs="Times New Roman"/>
+          <w:sz w:val="24"/>
+          <w:szCs w:val="24"/>
+        </w:rPr>
+      </w:pPr>
+      <w:r>
+        <w:rPr>
+          <w:rFonts w:ascii="Times New Roman" w:hAnsi="Times New Roman" w:cs="Times New Roman"/>
+          <w:sz w:val="24"/>
+          <w:szCs w:val="24"/>
+        </w:rPr>
+        <w:t>No nosso construtor colocamos que a propriedade elemento recebe uma querySelector do seletor passado como parâmetro, isto é, o ID que iremos pegar da div do index.</w:t>
+      </w:r>
+      <w:r>
+        <w:rPr>
+          <w:rFonts w:ascii="Times New Roman" w:hAnsi="Times New Roman" w:cs="Times New Roman"/>
+          <w:sz w:val="24"/>
+          <w:szCs w:val="24"/>
+        </w:rPr>
+        <w:t xml:space="preserve"> </w:t>
+      </w:r>
+    </w:p>
+    <w:p>
+      <w:pPr>
+        <w:pStyle w:val="PargrafodaLista"/>
+        <w:numPr>
+          <w:ilvl w:val="2"/>
+          <w:numId w:val="2"/>
+        </w:numPr>
+        <w:spacing w:before="240" w:line="360" w:lineRule="auto"/>
+        <w:jc w:val="both"/>
+        <w:rPr>
+          <w:rFonts w:ascii="Times New Roman" w:hAnsi="Times New Roman" w:cs="Times New Roman"/>
+          <w:sz w:val="24"/>
+          <w:szCs w:val="24"/>
+        </w:rPr>
+      </w:pPr>
+      <w:r>
+        <w:rPr>
+          <w:rFonts w:ascii="Times New Roman" w:hAnsi="Times New Roman" w:cs="Times New Roman"/>
+          <w:sz w:val="24"/>
+          <w:szCs w:val="24"/>
+        </w:rPr>
+        <w:t xml:space="preserve">Depois do método de template criamos um novo método chamado update que irá fazer um </w:t>
+      </w:r>
+      <w:proofErr w:type="spellStart"/>
+      <w:r>
+        <w:rPr>
+          <w:rFonts w:ascii="Times New Roman" w:hAnsi="Times New Roman" w:cs="Times New Roman"/>
+          <w:sz w:val="24"/>
+          <w:szCs w:val="24"/>
+        </w:rPr>
+        <w:t>innerHtml</w:t>
+      </w:r>
+      <w:proofErr w:type="spellEnd"/>
+      <w:r>
+        <w:rPr>
+          <w:rFonts w:ascii="Times New Roman" w:hAnsi="Times New Roman" w:cs="Times New Roman"/>
+          <w:sz w:val="24"/>
+          <w:szCs w:val="24"/>
+        </w:rPr>
+        <w:t xml:space="preserve"> do método template no elemento. </w:t>
+      </w:r>
+      <w:r>
+        <w:rPr>
+          <w:rFonts w:ascii="Times New Roman" w:hAnsi="Times New Roman" w:cs="Times New Roman"/>
+          <w:sz w:val="24"/>
+          <w:szCs w:val="24"/>
+        </w:rPr>
+        <w:t xml:space="preserve">Código do </w:t>
+      </w:r>
+      <w:proofErr w:type="spellStart"/>
+      <w:r>
+        <w:rPr>
+          <w:rFonts w:ascii="Times New Roman" w:hAnsi="Times New Roman" w:cs="Times New Roman"/>
+          <w:sz w:val="24"/>
+          <w:szCs w:val="24"/>
+        </w:rPr>
+        <w:t>negociacoes-view.ts</w:t>
+      </w:r>
+      <w:proofErr w:type="spellEnd"/>
+      <w:r>
+        <w:rPr>
+          <w:rFonts w:ascii="Times New Roman" w:hAnsi="Times New Roman" w:cs="Times New Roman"/>
+          <w:sz w:val="24"/>
+          <w:szCs w:val="24"/>
+        </w:rPr>
+        <w:t>:</w:t>
+      </w:r>
+    </w:p>
+    <w:p>
+      <w:pPr>
+        <w:shd w:val="clear" w:color="auto" w:fill="1E1E1E"/>
+        <w:spacing w:after="0" w:line="285" w:lineRule="atLeast"/>
+        <w:rPr>
+          <w:rFonts w:ascii="Consolas" w:eastAsia="Times New Roman" w:hAnsi="Consolas" w:cs="Times New Roman"/>
+          <w:color w:val="D4D4D4"/>
+          <w:sz w:val="21"/>
+          <w:szCs w:val="21"/>
+          <w:lang w:val="en-US"/>
+        </w:rPr>
+      </w:pPr>
+      <w:r>
+        <w:rPr>
+          <w:rFonts w:ascii="Consolas" w:eastAsia="Times New Roman" w:hAnsi="Consolas" w:cs="Times New Roman"/>
+          <w:color w:val="C586C0"/>
+          <w:sz w:val="21"/>
+          <w:szCs w:val="21"/>
+          <w:lang w:val="en-US"/>
+        </w:rPr>
+        <w:t>export</w:t>
+      </w:r>
+      <w:r>
+        <w:rPr>
+          <w:rFonts w:ascii="Consolas" w:eastAsia="Times New Roman" w:hAnsi="Consolas" w:cs="Times New Roman"/>
+          <w:color w:val="D4D4D4"/>
+          <w:sz w:val="21"/>
+          <w:szCs w:val="21"/>
+          <w:lang w:val="en-US"/>
+        </w:rPr>
+        <w:t xml:space="preserve"> </w:t>
+      </w:r>
+      <w:r>
+        <w:rPr>
+          <w:rFonts w:ascii="Consolas" w:eastAsia="Times New Roman" w:hAnsi="Consolas" w:cs="Times New Roman"/>
+          <w:color w:val="569CD6"/>
+          <w:sz w:val="21"/>
+          <w:szCs w:val="21"/>
+          <w:lang w:val="en-US"/>
+        </w:rPr>
+        <w:t>class</w:t>
+      </w:r>
+      <w:r>
+        <w:rPr>
+          <w:rFonts w:ascii="Consolas" w:eastAsia="Times New Roman" w:hAnsi="Consolas" w:cs="Times New Roman"/>
+          <w:color w:val="D4D4D4"/>
+          <w:sz w:val="21"/>
+          <w:szCs w:val="21"/>
+          <w:lang w:val="en-US"/>
+        </w:rPr>
+        <w:t xml:space="preserve"> </w:t>
+      </w:r>
+      <w:proofErr w:type="spellStart"/>
+      <w:r>
+        <w:rPr>
+          <w:rFonts w:ascii="Consolas" w:eastAsia="Times New Roman" w:hAnsi="Consolas" w:cs="Times New Roman"/>
+          <w:color w:val="4EC9B0"/>
+          <w:sz w:val="21"/>
+          <w:szCs w:val="21"/>
+          <w:lang w:val="en-US"/>
+        </w:rPr>
+        <w:t>NegociacoesView</w:t>
+      </w:r>
+      <w:proofErr w:type="spellEnd"/>
+      <w:r>
+        <w:rPr>
+          <w:rFonts w:ascii="Consolas" w:eastAsia="Times New Roman" w:hAnsi="Consolas" w:cs="Times New Roman"/>
+          <w:color w:val="D4D4D4"/>
+          <w:sz w:val="21"/>
+          <w:szCs w:val="21"/>
+          <w:lang w:val="en-US"/>
+        </w:rPr>
+        <w:t xml:space="preserve"> {</w:t>
+      </w:r>
+    </w:p>
+    <w:p>
+      <w:pPr>
+        <w:shd w:val="clear" w:color="auto" w:fill="1E1E1E"/>
+        <w:spacing w:after="0" w:line="285" w:lineRule="atLeast"/>
+        <w:rPr>
+          <w:rFonts w:ascii="Consolas" w:eastAsia="Times New Roman" w:hAnsi="Consolas" w:cs="Times New Roman"/>
+          <w:color w:val="D4D4D4"/>
+          <w:sz w:val="21"/>
+          <w:szCs w:val="21"/>
+          <w:lang w:val="en-US"/>
+        </w:rPr>
+      </w:pPr>
+    </w:p>
+    <w:p>
+      <w:pPr>
+        <w:shd w:val="clear" w:color="auto" w:fill="1E1E1E"/>
+        <w:spacing w:after="0" w:line="285" w:lineRule="atLeast"/>
+        <w:rPr>
+          <w:rFonts w:ascii="Consolas" w:eastAsia="Times New Roman" w:hAnsi="Consolas" w:cs="Times New Roman"/>
+          <w:color w:val="D4D4D4"/>
+          <w:sz w:val="21"/>
+          <w:szCs w:val="21"/>
+          <w:lang w:val="en-US"/>
+        </w:rPr>
+      </w:pPr>
+      <w:r>
+        <w:rPr>
+          <w:rFonts w:ascii="Consolas" w:eastAsia="Times New Roman" w:hAnsi="Consolas" w:cs="Times New Roman"/>
+          <w:color w:val="D4D4D4"/>
+          <w:sz w:val="21"/>
+          <w:szCs w:val="21"/>
+          <w:lang w:val="en-US"/>
+        </w:rPr>
+        <w:t xml:space="preserve">  </w:t>
+      </w:r>
+      <w:r>
+        <w:rPr>
+          <w:rFonts w:ascii="Consolas" w:eastAsia="Times New Roman" w:hAnsi="Consolas" w:cs="Times New Roman"/>
+          <w:color w:val="569CD6"/>
+          <w:sz w:val="21"/>
+          <w:szCs w:val="21"/>
+          <w:lang w:val="en-US"/>
+        </w:rPr>
+        <w:t>private</w:t>
+      </w:r>
+      <w:r>
+        <w:rPr>
+          <w:rFonts w:ascii="Consolas" w:eastAsia="Times New Roman" w:hAnsi="Consolas" w:cs="Times New Roman"/>
+          <w:color w:val="D4D4D4"/>
+          <w:sz w:val="21"/>
+          <w:szCs w:val="21"/>
+          <w:lang w:val="en-US"/>
+        </w:rPr>
+        <w:t xml:space="preserve"> </w:t>
+      </w:r>
+      <w:proofErr w:type="spellStart"/>
+      <w:r>
+        <w:rPr>
+          <w:rFonts w:ascii="Consolas" w:eastAsia="Times New Roman" w:hAnsi="Consolas" w:cs="Times New Roman"/>
+          <w:color w:val="9CDCFE"/>
+          <w:sz w:val="21"/>
+          <w:szCs w:val="21"/>
+          <w:lang w:val="en-US"/>
+        </w:rPr>
+        <w:t>elemento</w:t>
+      </w:r>
+      <w:proofErr w:type="spellEnd"/>
+      <w:r>
+        <w:rPr>
+          <w:rFonts w:ascii="Consolas" w:eastAsia="Times New Roman" w:hAnsi="Consolas" w:cs="Times New Roman"/>
+          <w:color w:val="D4D4D4"/>
+          <w:sz w:val="21"/>
+          <w:szCs w:val="21"/>
+          <w:lang w:val="en-US"/>
+        </w:rPr>
+        <w:t xml:space="preserve">: </w:t>
+      </w:r>
+      <w:proofErr w:type="spellStart"/>
+      <w:r>
+        <w:rPr>
+          <w:rFonts w:ascii="Consolas" w:eastAsia="Times New Roman" w:hAnsi="Consolas" w:cs="Times New Roman"/>
+          <w:color w:val="4EC9B0"/>
+          <w:sz w:val="21"/>
+          <w:szCs w:val="21"/>
+          <w:lang w:val="en-US"/>
+        </w:rPr>
+        <w:t>HTMLElement</w:t>
+      </w:r>
+      <w:proofErr w:type="spellEnd"/>
+      <w:r>
+        <w:rPr>
+          <w:rFonts w:ascii="Consolas" w:eastAsia="Times New Roman" w:hAnsi="Consolas" w:cs="Times New Roman"/>
+          <w:color w:val="D4D4D4"/>
+          <w:sz w:val="21"/>
+          <w:szCs w:val="21"/>
+          <w:lang w:val="en-US"/>
+        </w:rPr>
+        <w:t>;</w:t>
+      </w:r>
+    </w:p>
+    <w:p>
+      <w:pPr>
+        <w:shd w:val="clear" w:color="auto" w:fill="1E1E1E"/>
+        <w:spacing w:after="0" w:line="285" w:lineRule="atLeast"/>
+        <w:rPr>
+          <w:rFonts w:ascii="Consolas" w:eastAsia="Times New Roman" w:hAnsi="Consolas" w:cs="Times New Roman"/>
+          <w:color w:val="D4D4D4"/>
+          <w:sz w:val="21"/>
+          <w:szCs w:val="21"/>
+          <w:lang w:val="en-US"/>
+        </w:rPr>
+      </w:pPr>
+    </w:p>
+    <w:p>
+      <w:pPr>
+        <w:shd w:val="clear" w:color="auto" w:fill="1E1E1E"/>
+        <w:spacing w:after="0" w:line="285" w:lineRule="atLeast"/>
+        <w:rPr>
+          <w:rFonts w:ascii="Consolas" w:eastAsia="Times New Roman" w:hAnsi="Consolas" w:cs="Times New Roman"/>
+          <w:color w:val="D4D4D4"/>
+          <w:sz w:val="21"/>
+          <w:szCs w:val="21"/>
+          <w:lang w:val="en-US"/>
+        </w:rPr>
+      </w:pPr>
+      <w:r>
+        <w:rPr>
+          <w:rFonts w:ascii="Consolas" w:eastAsia="Times New Roman" w:hAnsi="Consolas" w:cs="Times New Roman"/>
+          <w:color w:val="D4D4D4"/>
+          <w:sz w:val="21"/>
+          <w:szCs w:val="21"/>
+          <w:lang w:val="en-US"/>
+        </w:rPr>
+        <w:t xml:space="preserve">  </w:t>
+      </w:r>
+      <w:r>
+        <w:rPr>
+          <w:rFonts w:ascii="Consolas" w:eastAsia="Times New Roman" w:hAnsi="Consolas" w:cs="Times New Roman"/>
+          <w:color w:val="569CD6"/>
+          <w:sz w:val="21"/>
+          <w:szCs w:val="21"/>
+          <w:lang w:val="en-US"/>
+        </w:rPr>
+        <w:t>constructor</w:t>
+      </w:r>
+      <w:r>
+        <w:rPr>
+          <w:rFonts w:ascii="Consolas" w:eastAsia="Times New Roman" w:hAnsi="Consolas" w:cs="Times New Roman"/>
+          <w:color w:val="D4D4D4"/>
+          <w:sz w:val="21"/>
+          <w:szCs w:val="21"/>
+          <w:lang w:val="en-US"/>
+        </w:rPr>
+        <w:t>(</w:t>
+      </w:r>
+      <w:proofErr w:type="spellStart"/>
+      <w:r>
+        <w:rPr>
+          <w:rFonts w:ascii="Consolas" w:eastAsia="Times New Roman" w:hAnsi="Consolas" w:cs="Times New Roman"/>
+          <w:color w:val="9CDCFE"/>
+          <w:sz w:val="21"/>
+          <w:szCs w:val="21"/>
+          <w:lang w:val="en-US"/>
+        </w:rPr>
+        <w:t>seletor</w:t>
+      </w:r>
+      <w:proofErr w:type="spellEnd"/>
+      <w:r>
+        <w:rPr>
+          <w:rFonts w:ascii="Consolas" w:eastAsia="Times New Roman" w:hAnsi="Consolas" w:cs="Times New Roman"/>
+          <w:color w:val="D4D4D4"/>
+          <w:sz w:val="21"/>
+          <w:szCs w:val="21"/>
+          <w:lang w:val="en-US"/>
+        </w:rPr>
+        <w:t xml:space="preserve">: </w:t>
+      </w:r>
+      <w:r>
+        <w:rPr>
+          <w:rFonts w:ascii="Consolas" w:eastAsia="Times New Roman" w:hAnsi="Consolas" w:cs="Times New Roman"/>
+          <w:color w:val="4EC9B0"/>
+          <w:sz w:val="21"/>
+          <w:szCs w:val="21"/>
+          <w:lang w:val="en-US"/>
+        </w:rPr>
+        <w:t>string</w:t>
+      </w:r>
+      <w:r>
+        <w:rPr>
+          <w:rFonts w:ascii="Consolas" w:eastAsia="Times New Roman" w:hAnsi="Consolas" w:cs="Times New Roman"/>
+          <w:color w:val="D4D4D4"/>
+          <w:sz w:val="21"/>
+          <w:szCs w:val="21"/>
+          <w:lang w:val="en-US"/>
+        </w:rPr>
+        <w:t>) {</w:t>
+      </w:r>
+    </w:p>
+    <w:p>
+      <w:pPr>
+        <w:shd w:val="clear" w:color="auto" w:fill="1E1E1E"/>
+        <w:spacing w:after="0" w:line="285" w:lineRule="atLeast"/>
+        <w:rPr>
+          <w:rFonts w:ascii="Consolas" w:eastAsia="Times New Roman" w:hAnsi="Consolas" w:cs="Times New Roman"/>
+          <w:color w:val="D4D4D4"/>
+          <w:sz w:val="21"/>
+          <w:szCs w:val="21"/>
+          <w:lang w:val="en-US"/>
+        </w:rPr>
+      </w:pPr>
+      <w:r>
+        <w:rPr>
+          <w:rFonts w:ascii="Consolas" w:eastAsia="Times New Roman" w:hAnsi="Consolas" w:cs="Times New Roman"/>
+          <w:color w:val="D4D4D4"/>
+          <w:sz w:val="21"/>
+          <w:szCs w:val="21"/>
+          <w:lang w:val="en-US"/>
+        </w:rPr>
+        <w:t xml:space="preserve">    </w:t>
+      </w:r>
+      <w:proofErr w:type="spellStart"/>
+      <w:r>
+        <w:rPr>
+          <w:rFonts w:ascii="Consolas" w:eastAsia="Times New Roman" w:hAnsi="Consolas" w:cs="Times New Roman"/>
+          <w:color w:val="569CD6"/>
+          <w:sz w:val="21"/>
+          <w:szCs w:val="21"/>
+          <w:lang w:val="en-US"/>
+        </w:rPr>
+        <w:t>this</w:t>
+      </w:r>
+      <w:r>
+        <w:rPr>
+          <w:rFonts w:ascii="Consolas" w:eastAsia="Times New Roman" w:hAnsi="Consolas" w:cs="Times New Roman"/>
+          <w:color w:val="D4D4D4"/>
+          <w:sz w:val="21"/>
+          <w:szCs w:val="21"/>
+          <w:lang w:val="en-US"/>
+        </w:rPr>
+        <w:t>.</w:t>
+      </w:r>
+      <w:r>
+        <w:rPr>
+          <w:rFonts w:ascii="Consolas" w:eastAsia="Times New Roman" w:hAnsi="Consolas" w:cs="Times New Roman"/>
+          <w:color w:val="9CDCFE"/>
+          <w:sz w:val="21"/>
+          <w:szCs w:val="21"/>
+          <w:lang w:val="en-US"/>
+        </w:rPr>
+        <w:t>elemento</w:t>
+      </w:r>
+      <w:proofErr w:type="spellEnd"/>
+      <w:r>
+        <w:rPr>
+          <w:rFonts w:ascii="Consolas" w:eastAsia="Times New Roman" w:hAnsi="Consolas" w:cs="Times New Roman"/>
+          <w:color w:val="D4D4D4"/>
+          <w:sz w:val="21"/>
+          <w:szCs w:val="21"/>
+          <w:lang w:val="en-US"/>
+        </w:rPr>
+        <w:t xml:space="preserve"> = </w:t>
+      </w:r>
+      <w:proofErr w:type="spellStart"/>
+      <w:r>
+        <w:rPr>
+          <w:rFonts w:ascii="Consolas" w:eastAsia="Times New Roman" w:hAnsi="Consolas" w:cs="Times New Roman"/>
+          <w:color w:val="9CDCFE"/>
+          <w:sz w:val="21"/>
+          <w:szCs w:val="21"/>
+          <w:lang w:val="en-US"/>
+        </w:rPr>
+        <w:t>document</w:t>
+      </w:r>
+      <w:r>
+        <w:rPr>
+          <w:rFonts w:ascii="Consolas" w:eastAsia="Times New Roman" w:hAnsi="Consolas" w:cs="Times New Roman"/>
+          <w:color w:val="D4D4D4"/>
+          <w:sz w:val="21"/>
+          <w:szCs w:val="21"/>
+          <w:lang w:val="en-US"/>
+        </w:rPr>
+        <w:t>.</w:t>
+      </w:r>
+      <w:r>
+        <w:rPr>
+          <w:rFonts w:ascii="Consolas" w:eastAsia="Times New Roman" w:hAnsi="Consolas" w:cs="Times New Roman"/>
+          <w:color w:val="DCDCAA"/>
+          <w:sz w:val="21"/>
+          <w:szCs w:val="21"/>
+          <w:lang w:val="en-US"/>
+        </w:rPr>
+        <w:t>querySelector</w:t>
+      </w:r>
+      <w:proofErr w:type="spellEnd"/>
+      <w:r>
+        <w:rPr>
+          <w:rFonts w:ascii="Consolas" w:eastAsia="Times New Roman" w:hAnsi="Consolas" w:cs="Times New Roman"/>
+          <w:color w:val="D4D4D4"/>
+          <w:sz w:val="21"/>
+          <w:szCs w:val="21"/>
+          <w:lang w:val="en-US"/>
+        </w:rPr>
+        <w:t>(</w:t>
+      </w:r>
+      <w:proofErr w:type="spellStart"/>
+      <w:r>
+        <w:rPr>
+          <w:rFonts w:ascii="Consolas" w:eastAsia="Times New Roman" w:hAnsi="Consolas" w:cs="Times New Roman"/>
+          <w:color w:val="9CDCFE"/>
+          <w:sz w:val="21"/>
+          <w:szCs w:val="21"/>
+          <w:lang w:val="en-US"/>
+        </w:rPr>
+        <w:t>seletor</w:t>
+      </w:r>
+      <w:proofErr w:type="spellEnd"/>
+      <w:r>
+        <w:rPr>
+          <w:rFonts w:ascii="Consolas" w:eastAsia="Times New Roman" w:hAnsi="Consolas" w:cs="Times New Roman"/>
+          <w:color w:val="D4D4D4"/>
+          <w:sz w:val="21"/>
+          <w:szCs w:val="21"/>
+          <w:lang w:val="en-US"/>
+        </w:rPr>
+        <w:t>);</w:t>
+      </w:r>
+    </w:p>
+    <w:p>
+      <w:pPr>
+        <w:shd w:val="clear" w:color="auto" w:fill="1E1E1E"/>
+        <w:spacing w:after="0" w:line="285" w:lineRule="atLeast"/>
+        <w:rPr>
+          <w:rFonts w:ascii="Consolas" w:eastAsia="Times New Roman" w:hAnsi="Consolas" w:cs="Times New Roman"/>
+          <w:color w:val="D4D4D4"/>
+          <w:sz w:val="21"/>
+          <w:szCs w:val="21"/>
+          <w:lang w:val="en-US"/>
+        </w:rPr>
+      </w:pPr>
+      <w:r>
+        <w:rPr>
+          <w:rFonts w:ascii="Consolas" w:eastAsia="Times New Roman" w:hAnsi="Consolas" w:cs="Times New Roman"/>
+          <w:color w:val="D4D4D4"/>
+          <w:sz w:val="21"/>
+          <w:szCs w:val="21"/>
+          <w:lang w:val="en-US"/>
+        </w:rPr>
+        <w:t>  }</w:t>
+      </w:r>
+    </w:p>
+    <w:p>
+      <w:pPr>
+        <w:shd w:val="clear" w:color="auto" w:fill="1E1E1E"/>
+        <w:spacing w:after="0" w:line="285" w:lineRule="atLeast"/>
+        <w:rPr>
+          <w:rFonts w:ascii="Consolas" w:eastAsia="Times New Roman" w:hAnsi="Consolas" w:cs="Times New Roman"/>
+          <w:color w:val="D4D4D4"/>
+          <w:sz w:val="21"/>
+          <w:szCs w:val="21"/>
+          <w:lang w:val="en-US"/>
+        </w:rPr>
+      </w:pPr>
+    </w:p>
+    <w:p>
+      <w:pPr>
+        <w:shd w:val="clear" w:color="auto" w:fill="1E1E1E"/>
+        <w:spacing w:after="0" w:line="285" w:lineRule="atLeast"/>
+        <w:rPr>
+          <w:rFonts w:ascii="Consolas" w:eastAsia="Times New Roman" w:hAnsi="Consolas" w:cs="Times New Roman"/>
+          <w:color w:val="D4D4D4"/>
+          <w:sz w:val="21"/>
+          <w:szCs w:val="21"/>
+          <w:lang w:val="en-US"/>
+        </w:rPr>
+      </w:pPr>
+      <w:r>
+        <w:rPr>
+          <w:rFonts w:ascii="Consolas" w:eastAsia="Times New Roman" w:hAnsi="Consolas" w:cs="Times New Roman"/>
+          <w:color w:val="D4D4D4"/>
+          <w:sz w:val="21"/>
+          <w:szCs w:val="21"/>
+          <w:lang w:val="en-US"/>
+        </w:rPr>
+        <w:t xml:space="preserve">  </w:t>
+      </w:r>
+      <w:r>
+        <w:rPr>
+          <w:rFonts w:ascii="Consolas" w:eastAsia="Times New Roman" w:hAnsi="Consolas" w:cs="Times New Roman"/>
+          <w:color w:val="DCDCAA"/>
+          <w:sz w:val="21"/>
+          <w:szCs w:val="21"/>
+          <w:lang w:val="en-US"/>
+        </w:rPr>
+        <w:t>template</w:t>
+      </w:r>
+      <w:r>
+        <w:rPr>
+          <w:rFonts w:ascii="Consolas" w:eastAsia="Times New Roman" w:hAnsi="Consolas" w:cs="Times New Roman"/>
+          <w:color w:val="D4D4D4"/>
+          <w:sz w:val="21"/>
+          <w:szCs w:val="21"/>
+          <w:lang w:val="en-US"/>
+        </w:rPr>
+        <w:t xml:space="preserve">(): </w:t>
+      </w:r>
+      <w:r>
+        <w:rPr>
+          <w:rFonts w:ascii="Consolas" w:eastAsia="Times New Roman" w:hAnsi="Consolas" w:cs="Times New Roman"/>
+          <w:color w:val="4EC9B0"/>
+          <w:sz w:val="21"/>
+          <w:szCs w:val="21"/>
+          <w:lang w:val="en-US"/>
+        </w:rPr>
+        <w:t>string</w:t>
+      </w:r>
+      <w:r>
+        <w:rPr>
+          <w:rFonts w:ascii="Consolas" w:eastAsia="Times New Roman" w:hAnsi="Consolas" w:cs="Times New Roman"/>
+          <w:color w:val="D4D4D4"/>
+          <w:sz w:val="21"/>
+          <w:szCs w:val="21"/>
+          <w:lang w:val="en-US"/>
+        </w:rPr>
+        <w:t xml:space="preserve"> {</w:t>
+      </w:r>
+    </w:p>
+    <w:p>
+      <w:pPr>
+        <w:shd w:val="clear" w:color="auto" w:fill="1E1E1E"/>
+        <w:spacing w:after="0" w:line="285" w:lineRule="atLeast"/>
+        <w:rPr>
+          <w:rFonts w:ascii="Consolas" w:eastAsia="Times New Roman" w:hAnsi="Consolas" w:cs="Times New Roman"/>
+          <w:color w:val="D4D4D4"/>
+          <w:sz w:val="21"/>
+          <w:szCs w:val="21"/>
+          <w:lang w:val="en-US"/>
+        </w:rPr>
+      </w:pPr>
+      <w:r>
+        <w:rPr>
+          <w:rFonts w:ascii="Consolas" w:eastAsia="Times New Roman" w:hAnsi="Consolas" w:cs="Times New Roman"/>
+          <w:color w:val="D4D4D4"/>
+          <w:sz w:val="21"/>
+          <w:szCs w:val="21"/>
+          <w:lang w:val="en-US"/>
+        </w:rPr>
+        <w:t xml:space="preserve">    </w:t>
+      </w:r>
+      <w:r>
+        <w:rPr>
+          <w:rFonts w:ascii="Consolas" w:eastAsia="Times New Roman" w:hAnsi="Consolas" w:cs="Times New Roman"/>
+          <w:color w:val="C586C0"/>
+          <w:sz w:val="21"/>
+          <w:szCs w:val="21"/>
+          <w:lang w:val="en-US"/>
+        </w:rPr>
+        <w:t>return</w:t>
+      </w:r>
+      <w:r>
+        <w:rPr>
+          <w:rFonts w:ascii="Consolas" w:eastAsia="Times New Roman" w:hAnsi="Consolas" w:cs="Times New Roman"/>
+          <w:color w:val="D4D4D4"/>
+          <w:sz w:val="21"/>
+          <w:szCs w:val="21"/>
+          <w:lang w:val="en-US"/>
+        </w:rPr>
+        <w:t xml:space="preserve"> </w:t>
+      </w:r>
+      <w:r>
+        <w:rPr>
+          <w:rFonts w:ascii="Consolas" w:eastAsia="Times New Roman" w:hAnsi="Consolas" w:cs="Times New Roman"/>
+          <w:color w:val="CE9178"/>
+          <w:sz w:val="21"/>
+          <w:szCs w:val="21"/>
+          <w:lang w:val="en-US"/>
+        </w:rPr>
+        <w:t>`</w:t>
+      </w:r>
+    </w:p>
+    <w:p>
+      <w:pPr>
+        <w:shd w:val="clear" w:color="auto" w:fill="1E1E1E"/>
+        <w:spacing w:after="0" w:line="285" w:lineRule="atLeast"/>
+        <w:rPr>
+          <w:rFonts w:ascii="Consolas" w:eastAsia="Times New Roman" w:hAnsi="Consolas" w:cs="Times New Roman"/>
+          <w:color w:val="D4D4D4"/>
+          <w:sz w:val="21"/>
+          <w:szCs w:val="21"/>
+          <w:lang w:val="en-US"/>
+        </w:rPr>
+      </w:pPr>
+      <w:r>
+        <w:rPr>
+          <w:rFonts w:ascii="Consolas" w:eastAsia="Times New Roman" w:hAnsi="Consolas" w:cs="Times New Roman"/>
+          <w:color w:val="CE9178"/>
+          <w:sz w:val="21"/>
+          <w:szCs w:val="21"/>
+          <w:lang w:val="en-US"/>
+        </w:rPr>
+        <w:t xml:space="preserve">    &lt;table class="table table-hover </w:t>
+      </w:r>
+      <w:proofErr w:type="spellStart"/>
+      <w:r>
+        <w:rPr>
+          <w:rFonts w:ascii="Consolas" w:eastAsia="Times New Roman" w:hAnsi="Consolas" w:cs="Times New Roman"/>
+          <w:color w:val="CE9178"/>
+          <w:sz w:val="21"/>
+          <w:szCs w:val="21"/>
+          <w:lang w:val="en-US"/>
+        </w:rPr>
+        <w:t>tamble</w:t>
+      </w:r>
+      <w:proofErr w:type="spellEnd"/>
+      <w:r>
+        <w:rPr>
+          <w:rFonts w:ascii="Consolas" w:eastAsia="Times New Roman" w:hAnsi="Consolas" w:cs="Times New Roman"/>
+          <w:color w:val="CE9178"/>
+          <w:sz w:val="21"/>
+          <w:szCs w:val="21"/>
+          <w:lang w:val="en-US"/>
+        </w:rPr>
+        <w:t>-bordered"&gt;</w:t>
+      </w:r>
+    </w:p>
+    <w:p>
+      <w:pPr>
+        <w:shd w:val="clear" w:color="auto" w:fill="1E1E1E"/>
+        <w:spacing w:after="0" w:line="285" w:lineRule="atLeast"/>
+        <w:rPr>
+          <w:rFonts w:ascii="Consolas" w:eastAsia="Times New Roman" w:hAnsi="Consolas" w:cs="Times New Roman"/>
+          <w:color w:val="D4D4D4"/>
+          <w:sz w:val="21"/>
+          <w:szCs w:val="21"/>
+        </w:rPr>
+      </w:pPr>
+      <w:r>
+        <w:rPr>
+          <w:rFonts w:ascii="Consolas" w:eastAsia="Times New Roman" w:hAnsi="Consolas" w:cs="Times New Roman"/>
+          <w:color w:val="CE9178"/>
+          <w:sz w:val="21"/>
+          <w:szCs w:val="21"/>
+          <w:lang w:val="en-US"/>
+        </w:rPr>
+        <w:t xml:space="preserve">      </w:t>
+      </w:r>
+      <w:r>
+        <w:rPr>
+          <w:rFonts w:ascii="Consolas" w:eastAsia="Times New Roman" w:hAnsi="Consolas" w:cs="Times New Roman"/>
+          <w:color w:val="CE9178"/>
+          <w:sz w:val="21"/>
+          <w:szCs w:val="21"/>
+        </w:rPr>
+        <w:t>&lt;</w:t>
+      </w:r>
+      <w:proofErr w:type="spellStart"/>
+      <w:r>
+        <w:rPr>
+          <w:rFonts w:ascii="Consolas" w:eastAsia="Times New Roman" w:hAnsi="Consolas" w:cs="Times New Roman"/>
+          <w:color w:val="CE9178"/>
+          <w:sz w:val="21"/>
+          <w:szCs w:val="21"/>
+        </w:rPr>
+        <w:t>thead</w:t>
+      </w:r>
+      <w:proofErr w:type="spellEnd"/>
+      <w:r>
+        <w:rPr>
+          <w:rFonts w:ascii="Consolas" w:eastAsia="Times New Roman" w:hAnsi="Consolas" w:cs="Times New Roman"/>
+          <w:color w:val="CE9178"/>
+          <w:sz w:val="21"/>
+          <w:szCs w:val="21"/>
+        </w:rPr>
+        <w:t>&gt;</w:t>
+      </w:r>
+    </w:p>
+    <w:p>
+      <w:pPr>
+        <w:shd w:val="clear" w:color="auto" w:fill="1E1E1E"/>
+        <w:spacing w:after="0" w:line="285" w:lineRule="atLeast"/>
+        <w:rPr>
+          <w:rFonts w:ascii="Consolas" w:eastAsia="Times New Roman" w:hAnsi="Consolas" w:cs="Times New Roman"/>
+          <w:color w:val="D4D4D4"/>
+          <w:sz w:val="21"/>
+          <w:szCs w:val="21"/>
+        </w:rPr>
+      </w:pPr>
+      <w:r>
+        <w:rPr>
+          <w:rFonts w:ascii="Consolas" w:eastAsia="Times New Roman" w:hAnsi="Consolas" w:cs="Times New Roman"/>
+          <w:color w:val="CE9178"/>
+          <w:sz w:val="21"/>
+          <w:szCs w:val="21"/>
+        </w:rPr>
+        <w:t>          &lt;</w:t>
+      </w:r>
+      <w:proofErr w:type="spellStart"/>
+      <w:r>
+        <w:rPr>
+          <w:rFonts w:ascii="Consolas" w:eastAsia="Times New Roman" w:hAnsi="Consolas" w:cs="Times New Roman"/>
+          <w:color w:val="CE9178"/>
+          <w:sz w:val="21"/>
+          <w:szCs w:val="21"/>
+        </w:rPr>
+        <w:t>tr</w:t>
+      </w:r>
+      <w:proofErr w:type="spellEnd"/>
+      <w:r>
+        <w:rPr>
+          <w:rFonts w:ascii="Consolas" w:eastAsia="Times New Roman" w:hAnsi="Consolas" w:cs="Times New Roman"/>
+          <w:color w:val="CE9178"/>
+          <w:sz w:val="21"/>
+          <w:szCs w:val="21"/>
+        </w:rPr>
+        <w:t>&gt;</w:t>
+      </w:r>
+    </w:p>
+    <w:p>
+      <w:pPr>
+        <w:shd w:val="clear" w:color="auto" w:fill="1E1E1E"/>
+        <w:spacing w:after="0" w:line="285" w:lineRule="atLeast"/>
+        <w:rPr>
+          <w:rFonts w:ascii="Consolas" w:eastAsia="Times New Roman" w:hAnsi="Consolas" w:cs="Times New Roman"/>
+          <w:color w:val="D4D4D4"/>
+          <w:sz w:val="21"/>
+          <w:szCs w:val="21"/>
+          <w:lang w:val="en-US"/>
+        </w:rPr>
+      </w:pPr>
+      <w:r>
+        <w:rPr>
+          <w:rFonts w:ascii="Consolas" w:eastAsia="Times New Roman" w:hAnsi="Consolas" w:cs="Times New Roman"/>
+          <w:color w:val="CE9178"/>
+          <w:sz w:val="21"/>
+          <w:szCs w:val="21"/>
+        </w:rPr>
+        <w:lastRenderedPageBreak/>
+        <w:t xml:space="preserve">              </w:t>
+      </w:r>
+      <w:r>
+        <w:rPr>
+          <w:rFonts w:ascii="Consolas" w:eastAsia="Times New Roman" w:hAnsi="Consolas" w:cs="Times New Roman"/>
+          <w:color w:val="CE9178"/>
+          <w:sz w:val="21"/>
+          <w:szCs w:val="21"/>
+          <w:lang w:val="en-US"/>
+        </w:rPr>
+        <w:t>&lt;</w:t>
+      </w:r>
+      <w:proofErr w:type="spellStart"/>
+      <w:r>
+        <w:rPr>
+          <w:rFonts w:ascii="Consolas" w:eastAsia="Times New Roman" w:hAnsi="Consolas" w:cs="Times New Roman"/>
+          <w:color w:val="CE9178"/>
+          <w:sz w:val="21"/>
+          <w:szCs w:val="21"/>
+          <w:lang w:val="en-US"/>
+        </w:rPr>
+        <w:t>th</w:t>
+      </w:r>
+      <w:proofErr w:type="spellEnd"/>
+      <w:r>
+        <w:rPr>
+          <w:rFonts w:ascii="Consolas" w:eastAsia="Times New Roman" w:hAnsi="Consolas" w:cs="Times New Roman"/>
+          <w:color w:val="CE9178"/>
+          <w:sz w:val="21"/>
+          <w:szCs w:val="21"/>
+          <w:lang w:val="en-US"/>
+        </w:rPr>
+        <w:t>&gt;DATA&lt;/</w:t>
+      </w:r>
+      <w:proofErr w:type="spellStart"/>
+      <w:r>
+        <w:rPr>
+          <w:rFonts w:ascii="Consolas" w:eastAsia="Times New Roman" w:hAnsi="Consolas" w:cs="Times New Roman"/>
+          <w:color w:val="CE9178"/>
+          <w:sz w:val="21"/>
+          <w:szCs w:val="21"/>
+          <w:lang w:val="en-US"/>
+        </w:rPr>
+        <w:t>th</w:t>
+      </w:r>
+      <w:proofErr w:type="spellEnd"/>
+      <w:r>
+        <w:rPr>
+          <w:rFonts w:ascii="Consolas" w:eastAsia="Times New Roman" w:hAnsi="Consolas" w:cs="Times New Roman"/>
+          <w:color w:val="CE9178"/>
+          <w:sz w:val="21"/>
+          <w:szCs w:val="21"/>
+          <w:lang w:val="en-US"/>
+        </w:rPr>
+        <w:t>&gt;</w:t>
+      </w:r>
+    </w:p>
+    <w:p>
+      <w:pPr>
+        <w:shd w:val="clear" w:color="auto" w:fill="1E1E1E"/>
+        <w:spacing w:after="0" w:line="285" w:lineRule="atLeast"/>
+        <w:rPr>
+          <w:rFonts w:ascii="Consolas" w:eastAsia="Times New Roman" w:hAnsi="Consolas" w:cs="Times New Roman"/>
+          <w:color w:val="D4D4D4"/>
+          <w:sz w:val="21"/>
+          <w:szCs w:val="21"/>
+          <w:lang w:val="en-US"/>
+        </w:rPr>
+      </w:pPr>
+      <w:r>
+        <w:rPr>
+          <w:rFonts w:ascii="Consolas" w:eastAsia="Times New Roman" w:hAnsi="Consolas" w:cs="Times New Roman"/>
+          <w:color w:val="CE9178"/>
+          <w:sz w:val="21"/>
+          <w:szCs w:val="21"/>
+          <w:lang w:val="en-US"/>
+        </w:rPr>
+        <w:t>              &lt;</w:t>
+      </w:r>
+      <w:proofErr w:type="spellStart"/>
+      <w:r>
+        <w:rPr>
+          <w:rFonts w:ascii="Consolas" w:eastAsia="Times New Roman" w:hAnsi="Consolas" w:cs="Times New Roman"/>
+          <w:color w:val="CE9178"/>
+          <w:sz w:val="21"/>
+          <w:szCs w:val="21"/>
+          <w:lang w:val="en-US"/>
+        </w:rPr>
+        <w:t>th</w:t>
+      </w:r>
+      <w:proofErr w:type="spellEnd"/>
+      <w:r>
+        <w:rPr>
+          <w:rFonts w:ascii="Consolas" w:eastAsia="Times New Roman" w:hAnsi="Consolas" w:cs="Times New Roman"/>
+          <w:color w:val="CE9178"/>
+          <w:sz w:val="21"/>
+          <w:szCs w:val="21"/>
+          <w:lang w:val="en-US"/>
+        </w:rPr>
+        <w:t>&gt;QUANTIDADE&lt;/</w:t>
+      </w:r>
+      <w:proofErr w:type="spellStart"/>
+      <w:r>
+        <w:rPr>
+          <w:rFonts w:ascii="Consolas" w:eastAsia="Times New Roman" w:hAnsi="Consolas" w:cs="Times New Roman"/>
+          <w:color w:val="CE9178"/>
+          <w:sz w:val="21"/>
+          <w:szCs w:val="21"/>
+          <w:lang w:val="en-US"/>
+        </w:rPr>
+        <w:t>th</w:t>
+      </w:r>
+      <w:proofErr w:type="spellEnd"/>
+      <w:r>
+        <w:rPr>
+          <w:rFonts w:ascii="Consolas" w:eastAsia="Times New Roman" w:hAnsi="Consolas" w:cs="Times New Roman"/>
+          <w:color w:val="CE9178"/>
+          <w:sz w:val="21"/>
+          <w:szCs w:val="21"/>
+          <w:lang w:val="en-US"/>
+        </w:rPr>
+        <w:t>&gt;</w:t>
+      </w:r>
+    </w:p>
+    <w:p>
+      <w:pPr>
+        <w:shd w:val="clear" w:color="auto" w:fill="1E1E1E"/>
+        <w:spacing w:after="0" w:line="285" w:lineRule="atLeast"/>
+        <w:rPr>
+          <w:rFonts w:ascii="Consolas" w:eastAsia="Times New Roman" w:hAnsi="Consolas" w:cs="Times New Roman"/>
+          <w:color w:val="D4D4D4"/>
+          <w:sz w:val="21"/>
+          <w:szCs w:val="21"/>
+          <w:lang w:val="en-US"/>
+        </w:rPr>
+      </w:pPr>
+      <w:r>
+        <w:rPr>
+          <w:rFonts w:ascii="Consolas" w:eastAsia="Times New Roman" w:hAnsi="Consolas" w:cs="Times New Roman"/>
+          <w:color w:val="CE9178"/>
+          <w:sz w:val="21"/>
+          <w:szCs w:val="21"/>
+          <w:lang w:val="en-US"/>
+        </w:rPr>
+        <w:t>              &lt;</w:t>
+      </w:r>
+      <w:proofErr w:type="spellStart"/>
+      <w:r>
+        <w:rPr>
+          <w:rFonts w:ascii="Consolas" w:eastAsia="Times New Roman" w:hAnsi="Consolas" w:cs="Times New Roman"/>
+          <w:color w:val="CE9178"/>
+          <w:sz w:val="21"/>
+          <w:szCs w:val="21"/>
+          <w:lang w:val="en-US"/>
+        </w:rPr>
+        <w:t>th</w:t>
+      </w:r>
+      <w:proofErr w:type="spellEnd"/>
+      <w:r>
+        <w:rPr>
+          <w:rFonts w:ascii="Consolas" w:eastAsia="Times New Roman" w:hAnsi="Consolas" w:cs="Times New Roman"/>
+          <w:color w:val="CE9178"/>
+          <w:sz w:val="21"/>
+          <w:szCs w:val="21"/>
+          <w:lang w:val="en-US"/>
+        </w:rPr>
+        <w:t>&gt;VALOR&lt;/</w:t>
+      </w:r>
+      <w:proofErr w:type="spellStart"/>
+      <w:r>
+        <w:rPr>
+          <w:rFonts w:ascii="Consolas" w:eastAsia="Times New Roman" w:hAnsi="Consolas" w:cs="Times New Roman"/>
+          <w:color w:val="CE9178"/>
+          <w:sz w:val="21"/>
+          <w:szCs w:val="21"/>
+          <w:lang w:val="en-US"/>
+        </w:rPr>
+        <w:t>th</w:t>
+      </w:r>
+      <w:proofErr w:type="spellEnd"/>
+      <w:r>
+        <w:rPr>
+          <w:rFonts w:ascii="Consolas" w:eastAsia="Times New Roman" w:hAnsi="Consolas" w:cs="Times New Roman"/>
+          <w:color w:val="CE9178"/>
+          <w:sz w:val="21"/>
+          <w:szCs w:val="21"/>
+          <w:lang w:val="en-US"/>
+        </w:rPr>
+        <w:t>&gt;</w:t>
+      </w:r>
+    </w:p>
+    <w:p>
+      <w:pPr>
+        <w:shd w:val="clear" w:color="auto" w:fill="1E1E1E"/>
+        <w:spacing w:after="0" w:line="285" w:lineRule="atLeast"/>
+        <w:rPr>
+          <w:rFonts w:ascii="Consolas" w:eastAsia="Times New Roman" w:hAnsi="Consolas" w:cs="Times New Roman"/>
+          <w:color w:val="D4D4D4"/>
+          <w:sz w:val="21"/>
+          <w:szCs w:val="21"/>
+          <w:lang w:val="en-US"/>
+        </w:rPr>
+      </w:pPr>
+      <w:r>
+        <w:rPr>
+          <w:rFonts w:ascii="Consolas" w:eastAsia="Times New Roman" w:hAnsi="Consolas" w:cs="Times New Roman"/>
+          <w:color w:val="CE9178"/>
+          <w:sz w:val="21"/>
+          <w:szCs w:val="21"/>
+          <w:lang w:val="en-US"/>
+        </w:rPr>
+        <w:t>          &lt;/tr&gt;</w:t>
+      </w:r>
+    </w:p>
+    <w:p>
+      <w:pPr>
+        <w:shd w:val="clear" w:color="auto" w:fill="1E1E1E"/>
+        <w:spacing w:after="0" w:line="285" w:lineRule="atLeast"/>
+        <w:rPr>
+          <w:rFonts w:ascii="Consolas" w:eastAsia="Times New Roman" w:hAnsi="Consolas" w:cs="Times New Roman"/>
+          <w:color w:val="D4D4D4"/>
+          <w:sz w:val="21"/>
+          <w:szCs w:val="21"/>
+          <w:lang w:val="en-US"/>
+        </w:rPr>
+      </w:pPr>
+      <w:r>
+        <w:rPr>
+          <w:rFonts w:ascii="Consolas" w:eastAsia="Times New Roman" w:hAnsi="Consolas" w:cs="Times New Roman"/>
+          <w:color w:val="CE9178"/>
+          <w:sz w:val="21"/>
+          <w:szCs w:val="21"/>
+          <w:lang w:val="en-US"/>
+        </w:rPr>
+        <w:t>      &lt;/</w:t>
+      </w:r>
+      <w:proofErr w:type="spellStart"/>
+      <w:r>
+        <w:rPr>
+          <w:rFonts w:ascii="Consolas" w:eastAsia="Times New Roman" w:hAnsi="Consolas" w:cs="Times New Roman"/>
+          <w:color w:val="CE9178"/>
+          <w:sz w:val="21"/>
+          <w:szCs w:val="21"/>
+          <w:lang w:val="en-US"/>
+        </w:rPr>
+        <w:t>thead</w:t>
+      </w:r>
+      <w:proofErr w:type="spellEnd"/>
+      <w:r>
+        <w:rPr>
+          <w:rFonts w:ascii="Consolas" w:eastAsia="Times New Roman" w:hAnsi="Consolas" w:cs="Times New Roman"/>
+          <w:color w:val="CE9178"/>
+          <w:sz w:val="21"/>
+          <w:szCs w:val="21"/>
+          <w:lang w:val="en-US"/>
+        </w:rPr>
+        <w:t>&gt;</w:t>
+      </w:r>
+    </w:p>
+    <w:p>
+      <w:pPr>
+        <w:shd w:val="clear" w:color="auto" w:fill="1E1E1E"/>
+        <w:spacing w:after="0" w:line="285" w:lineRule="atLeast"/>
+        <w:rPr>
+          <w:rFonts w:ascii="Consolas" w:eastAsia="Times New Roman" w:hAnsi="Consolas" w:cs="Times New Roman"/>
+          <w:color w:val="D4D4D4"/>
+          <w:sz w:val="21"/>
+          <w:szCs w:val="21"/>
+          <w:lang w:val="en-US"/>
+        </w:rPr>
+      </w:pPr>
+      <w:r>
+        <w:rPr>
+          <w:rFonts w:ascii="Consolas" w:eastAsia="Times New Roman" w:hAnsi="Consolas" w:cs="Times New Roman"/>
+          <w:color w:val="CE9178"/>
+          <w:sz w:val="21"/>
+          <w:szCs w:val="21"/>
+          <w:lang w:val="en-US"/>
+        </w:rPr>
+        <w:t>      &lt;</w:t>
+      </w:r>
+      <w:proofErr w:type="spellStart"/>
+      <w:r>
+        <w:rPr>
+          <w:rFonts w:ascii="Consolas" w:eastAsia="Times New Roman" w:hAnsi="Consolas" w:cs="Times New Roman"/>
+          <w:color w:val="CE9178"/>
+          <w:sz w:val="21"/>
+          <w:szCs w:val="21"/>
+          <w:lang w:val="en-US"/>
+        </w:rPr>
+        <w:t>tbody</w:t>
+      </w:r>
+      <w:proofErr w:type="spellEnd"/>
+      <w:r>
+        <w:rPr>
+          <w:rFonts w:ascii="Consolas" w:eastAsia="Times New Roman" w:hAnsi="Consolas" w:cs="Times New Roman"/>
+          <w:color w:val="CE9178"/>
+          <w:sz w:val="21"/>
+          <w:szCs w:val="21"/>
+          <w:lang w:val="en-US"/>
+        </w:rPr>
+        <w:t>&gt;</w:t>
+      </w:r>
+    </w:p>
+    <w:p>
+      <w:pPr>
+        <w:shd w:val="clear" w:color="auto" w:fill="1E1E1E"/>
+        <w:spacing w:after="0" w:line="285" w:lineRule="atLeast"/>
+        <w:rPr>
+          <w:rFonts w:ascii="Consolas" w:eastAsia="Times New Roman" w:hAnsi="Consolas" w:cs="Times New Roman"/>
+          <w:color w:val="D4D4D4"/>
+          <w:sz w:val="21"/>
+          <w:szCs w:val="21"/>
+          <w:lang w:val="en-US"/>
+        </w:rPr>
+      </w:pPr>
+      <w:r>
+        <w:rPr>
+          <w:rFonts w:ascii="Consolas" w:eastAsia="Times New Roman" w:hAnsi="Consolas" w:cs="Times New Roman"/>
+          <w:color w:val="CE9178"/>
+          <w:sz w:val="21"/>
+          <w:szCs w:val="21"/>
+          <w:lang w:val="en-US"/>
+        </w:rPr>
+        <w:t>      &lt;/</w:t>
+      </w:r>
+      <w:proofErr w:type="spellStart"/>
+      <w:r>
+        <w:rPr>
+          <w:rFonts w:ascii="Consolas" w:eastAsia="Times New Roman" w:hAnsi="Consolas" w:cs="Times New Roman"/>
+          <w:color w:val="CE9178"/>
+          <w:sz w:val="21"/>
+          <w:szCs w:val="21"/>
+          <w:lang w:val="en-US"/>
+        </w:rPr>
+        <w:t>tbody</w:t>
+      </w:r>
+      <w:proofErr w:type="spellEnd"/>
+      <w:r>
+        <w:rPr>
+          <w:rFonts w:ascii="Consolas" w:eastAsia="Times New Roman" w:hAnsi="Consolas" w:cs="Times New Roman"/>
+          <w:color w:val="CE9178"/>
+          <w:sz w:val="21"/>
+          <w:szCs w:val="21"/>
+          <w:lang w:val="en-US"/>
+        </w:rPr>
+        <w:t>&gt;</w:t>
+      </w:r>
+    </w:p>
+    <w:p>
+      <w:pPr>
+        <w:shd w:val="clear" w:color="auto" w:fill="1E1E1E"/>
+        <w:spacing w:after="0" w:line="285" w:lineRule="atLeast"/>
+        <w:rPr>
+          <w:rFonts w:ascii="Consolas" w:eastAsia="Times New Roman" w:hAnsi="Consolas" w:cs="Times New Roman"/>
+          <w:color w:val="D4D4D4"/>
+          <w:sz w:val="21"/>
+          <w:szCs w:val="21"/>
+          <w:lang w:val="en-US"/>
+        </w:rPr>
+      </w:pPr>
+      <w:r>
+        <w:rPr>
+          <w:rFonts w:ascii="Consolas" w:eastAsia="Times New Roman" w:hAnsi="Consolas" w:cs="Times New Roman"/>
+          <w:color w:val="CE9178"/>
+          <w:sz w:val="21"/>
+          <w:szCs w:val="21"/>
+          <w:lang w:val="en-US"/>
+        </w:rPr>
+        <w:t>    &lt;/table&gt;</w:t>
+      </w:r>
+    </w:p>
+    <w:p>
+      <w:pPr>
+        <w:shd w:val="clear" w:color="auto" w:fill="1E1E1E"/>
+        <w:spacing w:after="0" w:line="285" w:lineRule="atLeast"/>
+        <w:rPr>
+          <w:rFonts w:ascii="Consolas" w:eastAsia="Times New Roman" w:hAnsi="Consolas" w:cs="Times New Roman"/>
+          <w:color w:val="D4D4D4"/>
+          <w:sz w:val="21"/>
+          <w:szCs w:val="21"/>
+          <w:lang w:val="en-US"/>
+        </w:rPr>
+      </w:pPr>
+      <w:r>
+        <w:rPr>
+          <w:rFonts w:ascii="Consolas" w:eastAsia="Times New Roman" w:hAnsi="Consolas" w:cs="Times New Roman"/>
+          <w:color w:val="CE9178"/>
+          <w:sz w:val="21"/>
+          <w:szCs w:val="21"/>
+          <w:lang w:val="en-US"/>
+        </w:rPr>
+        <w:t>    `</w:t>
+      </w:r>
+      <w:r>
+        <w:rPr>
+          <w:rFonts w:ascii="Consolas" w:eastAsia="Times New Roman" w:hAnsi="Consolas" w:cs="Times New Roman"/>
+          <w:color w:val="D4D4D4"/>
+          <w:sz w:val="21"/>
+          <w:szCs w:val="21"/>
+          <w:lang w:val="en-US"/>
+        </w:rPr>
+        <w:t>;</w:t>
+      </w:r>
+    </w:p>
+    <w:p>
+      <w:pPr>
+        <w:shd w:val="clear" w:color="auto" w:fill="1E1E1E"/>
+        <w:spacing w:after="0" w:line="285" w:lineRule="atLeast"/>
+        <w:rPr>
+          <w:rFonts w:ascii="Consolas" w:eastAsia="Times New Roman" w:hAnsi="Consolas" w:cs="Times New Roman"/>
+          <w:color w:val="D4D4D4"/>
+          <w:sz w:val="21"/>
+          <w:szCs w:val="21"/>
+          <w:lang w:val="en-US"/>
+        </w:rPr>
+      </w:pPr>
+      <w:r>
+        <w:rPr>
+          <w:rFonts w:ascii="Consolas" w:eastAsia="Times New Roman" w:hAnsi="Consolas" w:cs="Times New Roman"/>
+          <w:color w:val="D4D4D4"/>
+          <w:sz w:val="21"/>
+          <w:szCs w:val="21"/>
+          <w:lang w:val="en-US"/>
+        </w:rPr>
+        <w:t>  }</w:t>
+      </w:r>
+    </w:p>
+    <w:p>
+      <w:pPr>
+        <w:shd w:val="clear" w:color="auto" w:fill="1E1E1E"/>
+        <w:spacing w:after="0" w:line="285" w:lineRule="atLeast"/>
+        <w:rPr>
+          <w:rFonts w:ascii="Consolas" w:eastAsia="Times New Roman" w:hAnsi="Consolas" w:cs="Times New Roman"/>
+          <w:color w:val="D4D4D4"/>
+          <w:sz w:val="21"/>
+          <w:szCs w:val="21"/>
+          <w:lang w:val="en-US"/>
+        </w:rPr>
+      </w:pPr>
+    </w:p>
+    <w:p>
+      <w:pPr>
+        <w:shd w:val="clear" w:color="auto" w:fill="1E1E1E"/>
+        <w:spacing w:after="0" w:line="285" w:lineRule="atLeast"/>
+        <w:rPr>
+          <w:rFonts w:ascii="Consolas" w:eastAsia="Times New Roman" w:hAnsi="Consolas" w:cs="Times New Roman"/>
+          <w:color w:val="D4D4D4"/>
+          <w:sz w:val="21"/>
+          <w:szCs w:val="21"/>
+          <w:lang w:val="en-US"/>
+        </w:rPr>
+      </w:pPr>
+      <w:r>
+        <w:rPr>
+          <w:rFonts w:ascii="Consolas" w:eastAsia="Times New Roman" w:hAnsi="Consolas" w:cs="Times New Roman"/>
+          <w:color w:val="D4D4D4"/>
+          <w:sz w:val="21"/>
+          <w:szCs w:val="21"/>
+          <w:lang w:val="en-US"/>
+        </w:rPr>
+        <w:t xml:space="preserve">  </w:t>
+      </w:r>
+      <w:r>
+        <w:rPr>
+          <w:rFonts w:ascii="Consolas" w:eastAsia="Times New Roman" w:hAnsi="Consolas" w:cs="Times New Roman"/>
+          <w:color w:val="DCDCAA"/>
+          <w:sz w:val="21"/>
+          <w:szCs w:val="21"/>
+          <w:lang w:val="en-US"/>
+        </w:rPr>
+        <w:t>update</w:t>
+      </w:r>
+      <w:r>
+        <w:rPr>
+          <w:rFonts w:ascii="Consolas" w:eastAsia="Times New Roman" w:hAnsi="Consolas" w:cs="Times New Roman"/>
+          <w:color w:val="D4D4D4"/>
+          <w:sz w:val="21"/>
+          <w:szCs w:val="21"/>
+          <w:lang w:val="en-US"/>
+        </w:rPr>
+        <w:t xml:space="preserve">(): </w:t>
+      </w:r>
+      <w:r>
+        <w:rPr>
+          <w:rFonts w:ascii="Consolas" w:eastAsia="Times New Roman" w:hAnsi="Consolas" w:cs="Times New Roman"/>
+          <w:color w:val="4EC9B0"/>
+          <w:sz w:val="21"/>
+          <w:szCs w:val="21"/>
+          <w:lang w:val="en-US"/>
+        </w:rPr>
+        <w:t>void</w:t>
+      </w:r>
+      <w:r>
+        <w:rPr>
+          <w:rFonts w:ascii="Consolas" w:eastAsia="Times New Roman" w:hAnsi="Consolas" w:cs="Times New Roman"/>
+          <w:color w:val="D4D4D4"/>
+          <w:sz w:val="21"/>
+          <w:szCs w:val="21"/>
+          <w:lang w:val="en-US"/>
+        </w:rPr>
+        <w:t xml:space="preserve"> {</w:t>
+      </w:r>
+    </w:p>
+    <w:p>
+      <w:pPr>
+        <w:shd w:val="clear" w:color="auto" w:fill="1E1E1E"/>
+        <w:spacing w:after="0" w:line="285" w:lineRule="atLeast"/>
+        <w:rPr>
+          <w:rFonts w:ascii="Consolas" w:eastAsia="Times New Roman" w:hAnsi="Consolas" w:cs="Times New Roman"/>
+          <w:color w:val="D4D4D4"/>
+          <w:sz w:val="21"/>
+          <w:szCs w:val="21"/>
+          <w:lang w:val="en-US"/>
+        </w:rPr>
+      </w:pPr>
+      <w:r>
+        <w:rPr>
+          <w:rFonts w:ascii="Consolas" w:eastAsia="Times New Roman" w:hAnsi="Consolas" w:cs="Times New Roman"/>
+          <w:color w:val="D4D4D4"/>
+          <w:sz w:val="21"/>
+          <w:szCs w:val="21"/>
+          <w:lang w:val="en-US"/>
+        </w:rPr>
+        <w:t xml:space="preserve">    </w:t>
+      </w:r>
+      <w:proofErr w:type="spellStart"/>
+      <w:r>
+        <w:rPr>
+          <w:rFonts w:ascii="Consolas" w:eastAsia="Times New Roman" w:hAnsi="Consolas" w:cs="Times New Roman"/>
+          <w:color w:val="569CD6"/>
+          <w:sz w:val="21"/>
+          <w:szCs w:val="21"/>
+          <w:lang w:val="en-US"/>
+        </w:rPr>
+        <w:t>this</w:t>
+      </w:r>
+      <w:r>
+        <w:rPr>
+          <w:rFonts w:ascii="Consolas" w:eastAsia="Times New Roman" w:hAnsi="Consolas" w:cs="Times New Roman"/>
+          <w:color w:val="D4D4D4"/>
+          <w:sz w:val="21"/>
+          <w:szCs w:val="21"/>
+          <w:lang w:val="en-US"/>
+        </w:rPr>
+        <w:t>.</w:t>
+      </w:r>
+      <w:r>
+        <w:rPr>
+          <w:rFonts w:ascii="Consolas" w:eastAsia="Times New Roman" w:hAnsi="Consolas" w:cs="Times New Roman"/>
+          <w:color w:val="9CDCFE"/>
+          <w:sz w:val="21"/>
+          <w:szCs w:val="21"/>
+          <w:lang w:val="en-US"/>
+        </w:rPr>
+        <w:t>elemento</w:t>
+      </w:r>
+      <w:r>
+        <w:rPr>
+          <w:rFonts w:ascii="Consolas" w:eastAsia="Times New Roman" w:hAnsi="Consolas" w:cs="Times New Roman"/>
+          <w:color w:val="D4D4D4"/>
+          <w:sz w:val="21"/>
+          <w:szCs w:val="21"/>
+          <w:lang w:val="en-US"/>
+        </w:rPr>
+        <w:t>.</w:t>
+      </w:r>
+      <w:r>
+        <w:rPr>
+          <w:rFonts w:ascii="Consolas" w:eastAsia="Times New Roman" w:hAnsi="Consolas" w:cs="Times New Roman"/>
+          <w:color w:val="9CDCFE"/>
+          <w:sz w:val="21"/>
+          <w:szCs w:val="21"/>
+          <w:lang w:val="en-US"/>
+        </w:rPr>
+        <w:t>innerHTML</w:t>
+      </w:r>
+      <w:proofErr w:type="spellEnd"/>
+      <w:r>
+        <w:rPr>
+          <w:rFonts w:ascii="Consolas" w:eastAsia="Times New Roman" w:hAnsi="Consolas" w:cs="Times New Roman"/>
+          <w:color w:val="D4D4D4"/>
+          <w:sz w:val="21"/>
+          <w:szCs w:val="21"/>
+          <w:lang w:val="en-US"/>
+        </w:rPr>
+        <w:t xml:space="preserve"> = </w:t>
+      </w:r>
+      <w:proofErr w:type="spellStart"/>
+      <w:r>
+        <w:rPr>
+          <w:rFonts w:ascii="Consolas" w:eastAsia="Times New Roman" w:hAnsi="Consolas" w:cs="Times New Roman"/>
+          <w:color w:val="569CD6"/>
+          <w:sz w:val="21"/>
+          <w:szCs w:val="21"/>
+          <w:lang w:val="en-US"/>
+        </w:rPr>
+        <w:t>this</w:t>
+      </w:r>
+      <w:r>
+        <w:rPr>
+          <w:rFonts w:ascii="Consolas" w:eastAsia="Times New Roman" w:hAnsi="Consolas" w:cs="Times New Roman"/>
+          <w:color w:val="D4D4D4"/>
+          <w:sz w:val="21"/>
+          <w:szCs w:val="21"/>
+          <w:lang w:val="en-US"/>
+        </w:rPr>
+        <w:t>.</w:t>
+      </w:r>
+      <w:r>
+        <w:rPr>
+          <w:rFonts w:ascii="Consolas" w:eastAsia="Times New Roman" w:hAnsi="Consolas" w:cs="Times New Roman"/>
+          <w:color w:val="DCDCAA"/>
+          <w:sz w:val="21"/>
+          <w:szCs w:val="21"/>
+          <w:lang w:val="en-US"/>
+        </w:rPr>
+        <w:t>template</w:t>
+      </w:r>
+      <w:proofErr w:type="spellEnd"/>
+      <w:r>
+        <w:rPr>
+          <w:rFonts w:ascii="Consolas" w:eastAsia="Times New Roman" w:hAnsi="Consolas" w:cs="Times New Roman"/>
+          <w:color w:val="D4D4D4"/>
+          <w:sz w:val="21"/>
+          <w:szCs w:val="21"/>
+          <w:lang w:val="en-US"/>
+        </w:rPr>
+        <w:t>();</w:t>
+      </w:r>
+    </w:p>
+    <w:p>
+      <w:pPr>
+        <w:shd w:val="clear" w:color="auto" w:fill="1E1E1E"/>
+        <w:spacing w:after="0" w:line="285" w:lineRule="atLeast"/>
+        <w:rPr>
+          <w:rFonts w:ascii="Consolas" w:eastAsia="Times New Roman" w:hAnsi="Consolas" w:cs="Times New Roman"/>
+          <w:color w:val="D4D4D4"/>
+          <w:sz w:val="21"/>
+          <w:szCs w:val="21"/>
+        </w:rPr>
+      </w:pPr>
+      <w:r>
+        <w:rPr>
+          <w:rFonts w:ascii="Consolas" w:eastAsia="Times New Roman" w:hAnsi="Consolas" w:cs="Times New Roman"/>
+          <w:color w:val="D4D4D4"/>
+          <w:sz w:val="21"/>
+          <w:szCs w:val="21"/>
+          <w:lang w:val="en-US"/>
+        </w:rPr>
+        <w:t xml:space="preserve">  </w:t>
+      </w:r>
+      <w:r>
+        <w:rPr>
+          <w:rFonts w:ascii="Consolas" w:eastAsia="Times New Roman" w:hAnsi="Consolas" w:cs="Times New Roman"/>
+          <w:color w:val="D4D4D4"/>
+          <w:sz w:val="21"/>
+          <w:szCs w:val="21"/>
+        </w:rPr>
+        <w:t>}</w:t>
+      </w:r>
+    </w:p>
+    <w:p>
+      <w:pPr>
+        <w:shd w:val="clear" w:color="auto" w:fill="1E1E1E"/>
+        <w:spacing w:after="0" w:line="285" w:lineRule="atLeast"/>
+        <w:rPr>
+          <w:rFonts w:ascii="Consolas" w:eastAsia="Times New Roman" w:hAnsi="Consolas" w:cs="Times New Roman"/>
+          <w:color w:val="D4D4D4"/>
+          <w:sz w:val="21"/>
+          <w:szCs w:val="21"/>
+        </w:rPr>
+      </w:pPr>
+    </w:p>
+    <w:p>
+      <w:pPr>
+        <w:shd w:val="clear" w:color="auto" w:fill="1E1E1E"/>
+        <w:spacing w:after="0" w:line="285" w:lineRule="atLeast"/>
+        <w:rPr>
+          <w:rFonts w:ascii="Consolas" w:eastAsia="Times New Roman" w:hAnsi="Consolas" w:cs="Times New Roman"/>
+          <w:color w:val="D4D4D4"/>
+          <w:sz w:val="21"/>
+          <w:szCs w:val="21"/>
+        </w:rPr>
+      </w:pPr>
+      <w:r>
+        <w:rPr>
+          <w:rFonts w:ascii="Consolas" w:eastAsia="Times New Roman" w:hAnsi="Consolas" w:cs="Times New Roman"/>
+          <w:color w:val="D4D4D4"/>
+          <w:sz w:val="21"/>
+          <w:szCs w:val="21"/>
+        </w:rPr>
+        <w:t>}</w:t>
+      </w:r>
+    </w:p>
+    <w:p>
+      <w:pPr>
+        <w:pStyle w:val="PargrafodaLista"/>
+        <w:numPr>
+          <w:ilvl w:val="2"/>
+          <w:numId w:val="2"/>
+        </w:numPr>
+        <w:spacing w:before="240" w:line="360" w:lineRule="auto"/>
+        <w:jc w:val="both"/>
+        <w:rPr>
+          <w:rFonts w:ascii="Times New Roman" w:hAnsi="Times New Roman" w:cs="Times New Roman"/>
+          <w:sz w:val="24"/>
+          <w:szCs w:val="24"/>
+        </w:rPr>
+      </w:pPr>
+      <w:r>
+        <w:rPr>
+          <w:rFonts w:ascii="Times New Roman" w:hAnsi="Times New Roman" w:cs="Times New Roman"/>
+          <w:sz w:val="24"/>
+          <w:szCs w:val="24"/>
+        </w:rPr>
+        <w:t xml:space="preserve">Para obter esse seletor, isto é, o ID da div em que a tabela será inserida, precisamos ir lá no código de </w:t>
+      </w:r>
+      <w:proofErr w:type="spellStart"/>
+      <w:r>
+        <w:rPr>
+          <w:rFonts w:ascii="Times New Roman" w:hAnsi="Times New Roman" w:cs="Times New Roman"/>
+          <w:sz w:val="24"/>
+          <w:szCs w:val="24"/>
+        </w:rPr>
+        <w:t>negociacao-controller.ts</w:t>
+      </w:r>
+      <w:proofErr w:type="spellEnd"/>
+      <w:r>
+        <w:rPr>
+          <w:rFonts w:ascii="Times New Roman" w:hAnsi="Times New Roman" w:cs="Times New Roman"/>
+          <w:sz w:val="24"/>
+          <w:szCs w:val="24"/>
+        </w:rPr>
+        <w:t xml:space="preserve">, criar uma propriedade privada que recebe um new </w:t>
+      </w:r>
+      <w:proofErr w:type="spellStart"/>
+      <w:r>
+        <w:rPr>
+          <w:rFonts w:ascii="Times New Roman" w:hAnsi="Times New Roman" w:cs="Times New Roman"/>
+          <w:sz w:val="24"/>
+          <w:szCs w:val="24"/>
+        </w:rPr>
+        <w:t>NegociacoesView</w:t>
+      </w:r>
+      <w:proofErr w:type="spellEnd"/>
+      <w:r>
+        <w:rPr>
+          <w:rFonts w:ascii="Times New Roman" w:hAnsi="Times New Roman" w:cs="Times New Roman"/>
+          <w:sz w:val="24"/>
+          <w:szCs w:val="24"/>
+        </w:rPr>
+        <w:t xml:space="preserve"> recebendo o ID da div como parâmetro e, no construtor desse módulo, </w:t>
+      </w:r>
+      <w:r>
+        <w:rPr>
+          <w:rFonts w:ascii="Times New Roman" w:hAnsi="Times New Roman" w:cs="Times New Roman"/>
+          <w:sz w:val="24"/>
+          <w:szCs w:val="24"/>
+        </w:rPr>
+        <w:t xml:space="preserve">ou seja, na parte do código que roda toda vez que a página é carregada, precisamos colocar essa nova propriedade privada, que recebe a classe de </w:t>
+      </w:r>
+      <w:proofErr w:type="spellStart"/>
+      <w:r>
+        <w:rPr>
+          <w:rFonts w:ascii="Times New Roman" w:hAnsi="Times New Roman" w:cs="Times New Roman"/>
+          <w:sz w:val="24"/>
+          <w:szCs w:val="24"/>
+        </w:rPr>
+        <w:t>NegociacoesView</w:t>
+      </w:r>
+      <w:proofErr w:type="spellEnd"/>
+      <w:r>
+        <w:rPr>
+          <w:rFonts w:ascii="Times New Roman" w:hAnsi="Times New Roman" w:cs="Times New Roman"/>
+          <w:sz w:val="24"/>
+          <w:szCs w:val="24"/>
+        </w:rPr>
+        <w:t>, com os métodos de template e update, para que sempre que a página for carregada o template seja gerado e inserido no html através do código acima.</w:t>
+      </w:r>
+      <w:r>
+        <w:rPr>
+          <w:rFonts w:ascii="Times New Roman" w:hAnsi="Times New Roman" w:cs="Times New Roman"/>
+          <w:sz w:val="24"/>
+          <w:szCs w:val="24"/>
+        </w:rPr>
+        <w:t xml:space="preserve"> Código que foi adicionado no </w:t>
+      </w:r>
+      <w:proofErr w:type="spellStart"/>
+      <w:r>
+        <w:rPr>
+          <w:rFonts w:ascii="Times New Roman" w:hAnsi="Times New Roman" w:cs="Times New Roman"/>
+          <w:sz w:val="24"/>
+          <w:szCs w:val="24"/>
+        </w:rPr>
+        <w:t>negociacao-controller.ts</w:t>
+      </w:r>
+      <w:proofErr w:type="spellEnd"/>
+      <w:r>
+        <w:rPr>
+          <w:rFonts w:ascii="Times New Roman" w:hAnsi="Times New Roman" w:cs="Times New Roman"/>
+          <w:sz w:val="24"/>
+          <w:szCs w:val="24"/>
+        </w:rPr>
+        <w:t>:</w:t>
+      </w:r>
+    </w:p>
+    <w:p>
+      <w:pPr>
+        <w:shd w:val="clear" w:color="auto" w:fill="1E1E1E"/>
+        <w:spacing w:after="0" w:line="285" w:lineRule="atLeast"/>
+        <w:rPr>
+          <w:rFonts w:ascii="Consolas" w:eastAsia="Times New Roman" w:hAnsi="Consolas" w:cs="Times New Roman"/>
+          <w:color w:val="D4D4D4"/>
+          <w:sz w:val="21"/>
+          <w:szCs w:val="21"/>
+        </w:rPr>
+      </w:pPr>
+      <w:r>
+        <w:rPr>
+          <w:rFonts w:ascii="Consolas" w:eastAsia="Times New Roman" w:hAnsi="Consolas" w:cs="Times New Roman"/>
+          <w:color w:val="C586C0"/>
+          <w:sz w:val="21"/>
+          <w:szCs w:val="21"/>
+        </w:rPr>
+        <w:t>import</w:t>
+      </w:r>
+      <w:r>
+        <w:rPr>
+          <w:rFonts w:ascii="Consolas" w:eastAsia="Times New Roman" w:hAnsi="Consolas" w:cs="Times New Roman"/>
+          <w:color w:val="D4D4D4"/>
+          <w:sz w:val="21"/>
+          <w:szCs w:val="21"/>
+        </w:rPr>
+        <w:t xml:space="preserve"> { </w:t>
+      </w:r>
+      <w:proofErr w:type="spellStart"/>
+      <w:r>
+        <w:rPr>
+          <w:rFonts w:ascii="Consolas" w:eastAsia="Times New Roman" w:hAnsi="Consolas" w:cs="Times New Roman"/>
+          <w:color w:val="9CDCFE"/>
+          <w:sz w:val="21"/>
+          <w:szCs w:val="21"/>
+        </w:rPr>
+        <w:t>NegociacoesView</w:t>
+      </w:r>
+      <w:proofErr w:type="spellEnd"/>
+      <w:r>
+        <w:rPr>
+          <w:rFonts w:ascii="Consolas" w:eastAsia="Times New Roman" w:hAnsi="Consolas" w:cs="Times New Roman"/>
+          <w:color w:val="D4D4D4"/>
+          <w:sz w:val="21"/>
+          <w:szCs w:val="21"/>
+        </w:rPr>
+        <w:t xml:space="preserve"> } </w:t>
+      </w:r>
+      <w:r>
+        <w:rPr>
+          <w:rFonts w:ascii="Consolas" w:eastAsia="Times New Roman" w:hAnsi="Consolas" w:cs="Times New Roman"/>
+          <w:color w:val="C586C0"/>
+          <w:sz w:val="21"/>
+          <w:szCs w:val="21"/>
+        </w:rPr>
+        <w:t>from</w:t>
+      </w:r>
+      <w:r>
+        <w:rPr>
+          <w:rFonts w:ascii="Consolas" w:eastAsia="Times New Roman" w:hAnsi="Consolas" w:cs="Times New Roman"/>
+          <w:color w:val="D4D4D4"/>
+          <w:sz w:val="21"/>
+          <w:szCs w:val="21"/>
+        </w:rPr>
+        <w:t xml:space="preserve"> </w:t>
+      </w:r>
+      <w:r>
+        <w:rPr>
+          <w:rFonts w:ascii="Consolas" w:eastAsia="Times New Roman" w:hAnsi="Consolas" w:cs="Times New Roman"/>
+          <w:color w:val="CE9178"/>
+          <w:sz w:val="21"/>
+          <w:szCs w:val="21"/>
+        </w:rPr>
+        <w:t>"../</w:t>
+      </w:r>
+      <w:proofErr w:type="spellStart"/>
+      <w:r>
+        <w:rPr>
+          <w:rFonts w:ascii="Consolas" w:eastAsia="Times New Roman" w:hAnsi="Consolas" w:cs="Times New Roman"/>
+          <w:color w:val="CE9178"/>
+          <w:sz w:val="21"/>
+          <w:szCs w:val="21"/>
+        </w:rPr>
+        <w:t>views</w:t>
+      </w:r>
+      <w:proofErr w:type="spellEnd"/>
+      <w:r>
+        <w:rPr>
+          <w:rFonts w:ascii="Consolas" w:eastAsia="Times New Roman" w:hAnsi="Consolas" w:cs="Times New Roman"/>
+          <w:color w:val="CE9178"/>
+          <w:sz w:val="21"/>
+          <w:szCs w:val="21"/>
+        </w:rPr>
+        <w:t>/negociacoes-view.js"</w:t>
+      </w:r>
+      <w:r>
+        <w:rPr>
+          <w:rFonts w:ascii="Consolas" w:eastAsia="Times New Roman" w:hAnsi="Consolas" w:cs="Times New Roman"/>
+          <w:color w:val="D4D4D4"/>
+          <w:sz w:val="21"/>
+          <w:szCs w:val="21"/>
+        </w:rPr>
+        <w:t>;</w:t>
+      </w:r>
+    </w:p>
+    <w:p>
+      <w:pPr>
+        <w:shd w:val="clear" w:color="auto" w:fill="1E1E1E"/>
+        <w:spacing w:after="0" w:line="285" w:lineRule="atLeast"/>
+        <w:rPr>
+          <w:rFonts w:ascii="Consolas" w:eastAsia="Times New Roman" w:hAnsi="Consolas" w:cs="Times New Roman"/>
+          <w:color w:val="D4D4D4"/>
+          <w:sz w:val="21"/>
+          <w:szCs w:val="21"/>
+        </w:rPr>
+      </w:pPr>
+    </w:p>
+    <w:p>
+      <w:pPr>
+        <w:shd w:val="clear" w:color="auto" w:fill="1E1E1E"/>
+        <w:spacing w:after="0" w:line="285" w:lineRule="atLeast"/>
+        <w:rPr>
+          <w:rFonts w:ascii="Consolas" w:eastAsia="Times New Roman" w:hAnsi="Consolas" w:cs="Times New Roman"/>
+          <w:color w:val="D4D4D4"/>
+          <w:sz w:val="21"/>
+          <w:szCs w:val="21"/>
+        </w:rPr>
+      </w:pPr>
+      <w:proofErr w:type="spellStart"/>
+      <w:r>
+        <w:rPr>
+          <w:rFonts w:ascii="Consolas" w:eastAsia="Times New Roman" w:hAnsi="Consolas" w:cs="Times New Roman"/>
+          <w:color w:val="C586C0"/>
+          <w:sz w:val="21"/>
+          <w:szCs w:val="21"/>
+        </w:rPr>
+        <w:t>export</w:t>
+      </w:r>
+      <w:proofErr w:type="spellEnd"/>
+      <w:r>
+        <w:rPr>
+          <w:rFonts w:ascii="Consolas" w:eastAsia="Times New Roman" w:hAnsi="Consolas" w:cs="Times New Roman"/>
+          <w:color w:val="D4D4D4"/>
+          <w:sz w:val="21"/>
+          <w:szCs w:val="21"/>
+        </w:rPr>
+        <w:t xml:space="preserve"> </w:t>
+      </w:r>
+      <w:proofErr w:type="spellStart"/>
+      <w:r>
+        <w:rPr>
+          <w:rFonts w:ascii="Consolas" w:eastAsia="Times New Roman" w:hAnsi="Consolas" w:cs="Times New Roman"/>
+          <w:color w:val="569CD6"/>
+          <w:sz w:val="21"/>
+          <w:szCs w:val="21"/>
+        </w:rPr>
+        <w:t>class</w:t>
+      </w:r>
+      <w:proofErr w:type="spellEnd"/>
+      <w:r>
+        <w:rPr>
+          <w:rFonts w:ascii="Consolas" w:eastAsia="Times New Roman" w:hAnsi="Consolas" w:cs="Times New Roman"/>
+          <w:color w:val="D4D4D4"/>
+          <w:sz w:val="21"/>
+          <w:szCs w:val="21"/>
+        </w:rPr>
+        <w:t xml:space="preserve"> </w:t>
+      </w:r>
+      <w:proofErr w:type="spellStart"/>
+      <w:r>
+        <w:rPr>
+          <w:rFonts w:ascii="Consolas" w:eastAsia="Times New Roman" w:hAnsi="Consolas" w:cs="Times New Roman"/>
+          <w:color w:val="4EC9B0"/>
+          <w:sz w:val="21"/>
+          <w:szCs w:val="21"/>
+        </w:rPr>
+        <w:t>NegociacaoController</w:t>
+      </w:r>
+      <w:proofErr w:type="spellEnd"/>
+      <w:r>
+        <w:rPr>
+          <w:rFonts w:ascii="Consolas" w:eastAsia="Times New Roman" w:hAnsi="Consolas" w:cs="Times New Roman"/>
+          <w:color w:val="D4D4D4"/>
+          <w:sz w:val="21"/>
+          <w:szCs w:val="21"/>
+        </w:rPr>
+        <w:t xml:space="preserve"> {</w:t>
+      </w:r>
+    </w:p>
+    <w:p>
+      <w:pPr>
+        <w:shd w:val="clear" w:color="auto" w:fill="1E1E1E"/>
+        <w:spacing w:after="0" w:line="285" w:lineRule="atLeast"/>
+        <w:rPr>
+          <w:rFonts w:ascii="Consolas" w:eastAsia="Times New Roman" w:hAnsi="Consolas" w:cs="Times New Roman"/>
+          <w:color w:val="D4D4D4"/>
+          <w:sz w:val="21"/>
+          <w:szCs w:val="21"/>
+        </w:rPr>
+      </w:pPr>
+      <w:r>
+        <w:rPr>
+          <w:rFonts w:ascii="Consolas" w:eastAsia="Times New Roman" w:hAnsi="Consolas" w:cs="Times New Roman"/>
+          <w:color w:val="D4D4D4"/>
+          <w:sz w:val="21"/>
+          <w:szCs w:val="21"/>
+        </w:rPr>
+        <w:t xml:space="preserve">  </w:t>
+      </w:r>
+      <w:proofErr w:type="spellStart"/>
+      <w:r>
+        <w:rPr>
+          <w:rFonts w:ascii="Consolas" w:eastAsia="Times New Roman" w:hAnsi="Consolas" w:cs="Times New Roman"/>
+          <w:color w:val="569CD6"/>
+          <w:sz w:val="21"/>
+          <w:szCs w:val="21"/>
+        </w:rPr>
+        <w:t>private</w:t>
+      </w:r>
+      <w:proofErr w:type="spellEnd"/>
+      <w:r>
+        <w:rPr>
+          <w:rFonts w:ascii="Consolas" w:eastAsia="Times New Roman" w:hAnsi="Consolas" w:cs="Times New Roman"/>
+          <w:color w:val="D4D4D4"/>
+          <w:sz w:val="21"/>
+          <w:szCs w:val="21"/>
+        </w:rPr>
+        <w:t xml:space="preserve"> </w:t>
+      </w:r>
+      <w:proofErr w:type="spellStart"/>
+      <w:r>
+        <w:rPr>
+          <w:rFonts w:ascii="Consolas" w:eastAsia="Times New Roman" w:hAnsi="Consolas" w:cs="Times New Roman"/>
+          <w:color w:val="9CDCFE"/>
+          <w:sz w:val="21"/>
+          <w:szCs w:val="21"/>
+        </w:rPr>
+        <w:t>inputData</w:t>
+      </w:r>
+      <w:proofErr w:type="spellEnd"/>
+      <w:r>
+        <w:rPr>
+          <w:rFonts w:ascii="Consolas" w:eastAsia="Times New Roman" w:hAnsi="Consolas" w:cs="Times New Roman"/>
+          <w:color w:val="D4D4D4"/>
+          <w:sz w:val="21"/>
+          <w:szCs w:val="21"/>
+        </w:rPr>
+        <w:t xml:space="preserve">: </w:t>
+      </w:r>
+      <w:proofErr w:type="spellStart"/>
+      <w:r>
+        <w:rPr>
+          <w:rFonts w:ascii="Consolas" w:eastAsia="Times New Roman" w:hAnsi="Consolas" w:cs="Times New Roman"/>
+          <w:color w:val="4EC9B0"/>
+          <w:sz w:val="21"/>
+          <w:szCs w:val="21"/>
+        </w:rPr>
+        <w:t>HTMLInputElement</w:t>
+      </w:r>
+      <w:proofErr w:type="spellEnd"/>
+      <w:r>
+        <w:rPr>
+          <w:rFonts w:ascii="Consolas" w:eastAsia="Times New Roman" w:hAnsi="Consolas" w:cs="Times New Roman"/>
+          <w:color w:val="D4D4D4"/>
+          <w:sz w:val="21"/>
+          <w:szCs w:val="21"/>
+        </w:rPr>
+        <w:t>;</w:t>
+      </w:r>
+    </w:p>
+    <w:p>
+      <w:pPr>
+        <w:shd w:val="clear" w:color="auto" w:fill="1E1E1E"/>
+        <w:spacing w:after="0" w:line="285" w:lineRule="atLeast"/>
+        <w:rPr>
+          <w:rFonts w:ascii="Consolas" w:eastAsia="Times New Roman" w:hAnsi="Consolas" w:cs="Times New Roman"/>
+          <w:color w:val="D4D4D4"/>
+          <w:sz w:val="21"/>
+          <w:szCs w:val="21"/>
+        </w:rPr>
+      </w:pPr>
+      <w:r>
+        <w:rPr>
+          <w:rFonts w:ascii="Consolas" w:eastAsia="Times New Roman" w:hAnsi="Consolas" w:cs="Times New Roman"/>
+          <w:color w:val="D4D4D4"/>
+          <w:sz w:val="21"/>
+          <w:szCs w:val="21"/>
+        </w:rPr>
+        <w:t xml:space="preserve">  </w:t>
+      </w:r>
+      <w:proofErr w:type="spellStart"/>
+      <w:r>
+        <w:rPr>
+          <w:rFonts w:ascii="Consolas" w:eastAsia="Times New Roman" w:hAnsi="Consolas" w:cs="Times New Roman"/>
+          <w:color w:val="569CD6"/>
+          <w:sz w:val="21"/>
+          <w:szCs w:val="21"/>
+        </w:rPr>
+        <w:t>private</w:t>
+      </w:r>
+      <w:proofErr w:type="spellEnd"/>
+      <w:r>
+        <w:rPr>
+          <w:rFonts w:ascii="Consolas" w:eastAsia="Times New Roman" w:hAnsi="Consolas" w:cs="Times New Roman"/>
+          <w:color w:val="D4D4D4"/>
+          <w:sz w:val="21"/>
+          <w:szCs w:val="21"/>
+        </w:rPr>
+        <w:t xml:space="preserve"> </w:t>
+      </w:r>
+      <w:proofErr w:type="spellStart"/>
+      <w:r>
+        <w:rPr>
+          <w:rFonts w:ascii="Consolas" w:eastAsia="Times New Roman" w:hAnsi="Consolas" w:cs="Times New Roman"/>
+          <w:color w:val="9CDCFE"/>
+          <w:sz w:val="21"/>
+          <w:szCs w:val="21"/>
+        </w:rPr>
+        <w:t>inputQuantidade</w:t>
+      </w:r>
+      <w:proofErr w:type="spellEnd"/>
+      <w:r>
+        <w:rPr>
+          <w:rFonts w:ascii="Consolas" w:eastAsia="Times New Roman" w:hAnsi="Consolas" w:cs="Times New Roman"/>
+          <w:color w:val="D4D4D4"/>
+          <w:sz w:val="21"/>
+          <w:szCs w:val="21"/>
+        </w:rPr>
+        <w:t xml:space="preserve">: </w:t>
+      </w:r>
+      <w:proofErr w:type="spellStart"/>
+      <w:r>
+        <w:rPr>
+          <w:rFonts w:ascii="Consolas" w:eastAsia="Times New Roman" w:hAnsi="Consolas" w:cs="Times New Roman"/>
+          <w:color w:val="4EC9B0"/>
+          <w:sz w:val="21"/>
+          <w:szCs w:val="21"/>
+        </w:rPr>
+        <w:t>HTMLInputElement</w:t>
+      </w:r>
+      <w:proofErr w:type="spellEnd"/>
+      <w:r>
+        <w:rPr>
+          <w:rFonts w:ascii="Consolas" w:eastAsia="Times New Roman" w:hAnsi="Consolas" w:cs="Times New Roman"/>
+          <w:color w:val="D4D4D4"/>
+          <w:sz w:val="21"/>
+          <w:szCs w:val="21"/>
+        </w:rPr>
+        <w:t>;</w:t>
+      </w:r>
+    </w:p>
+    <w:p>
+      <w:pPr>
+        <w:shd w:val="clear" w:color="auto" w:fill="1E1E1E"/>
+        <w:spacing w:after="0" w:line="285" w:lineRule="atLeast"/>
+        <w:rPr>
+          <w:rFonts w:ascii="Consolas" w:eastAsia="Times New Roman" w:hAnsi="Consolas" w:cs="Times New Roman"/>
+          <w:color w:val="D4D4D4"/>
+          <w:sz w:val="21"/>
+          <w:szCs w:val="21"/>
+        </w:rPr>
+      </w:pPr>
+      <w:r>
+        <w:rPr>
+          <w:rFonts w:ascii="Consolas" w:eastAsia="Times New Roman" w:hAnsi="Consolas" w:cs="Times New Roman"/>
+          <w:color w:val="D4D4D4"/>
+          <w:sz w:val="21"/>
+          <w:szCs w:val="21"/>
+        </w:rPr>
+        <w:t xml:space="preserve">  </w:t>
+      </w:r>
+      <w:proofErr w:type="spellStart"/>
+      <w:r>
+        <w:rPr>
+          <w:rFonts w:ascii="Consolas" w:eastAsia="Times New Roman" w:hAnsi="Consolas" w:cs="Times New Roman"/>
+          <w:color w:val="569CD6"/>
+          <w:sz w:val="21"/>
+          <w:szCs w:val="21"/>
+        </w:rPr>
+        <w:t>private</w:t>
+      </w:r>
+      <w:proofErr w:type="spellEnd"/>
+      <w:r>
+        <w:rPr>
+          <w:rFonts w:ascii="Consolas" w:eastAsia="Times New Roman" w:hAnsi="Consolas" w:cs="Times New Roman"/>
+          <w:color w:val="D4D4D4"/>
+          <w:sz w:val="21"/>
+          <w:szCs w:val="21"/>
+        </w:rPr>
+        <w:t xml:space="preserve"> </w:t>
+      </w:r>
+      <w:proofErr w:type="spellStart"/>
+      <w:r>
+        <w:rPr>
+          <w:rFonts w:ascii="Consolas" w:eastAsia="Times New Roman" w:hAnsi="Consolas" w:cs="Times New Roman"/>
+          <w:color w:val="9CDCFE"/>
+          <w:sz w:val="21"/>
+          <w:szCs w:val="21"/>
+        </w:rPr>
+        <w:t>inputValor</w:t>
+      </w:r>
+      <w:proofErr w:type="spellEnd"/>
+      <w:r>
+        <w:rPr>
+          <w:rFonts w:ascii="Consolas" w:eastAsia="Times New Roman" w:hAnsi="Consolas" w:cs="Times New Roman"/>
+          <w:color w:val="D4D4D4"/>
+          <w:sz w:val="21"/>
+          <w:szCs w:val="21"/>
+        </w:rPr>
+        <w:t xml:space="preserve">: </w:t>
+      </w:r>
+      <w:proofErr w:type="spellStart"/>
+      <w:r>
+        <w:rPr>
+          <w:rFonts w:ascii="Consolas" w:eastAsia="Times New Roman" w:hAnsi="Consolas" w:cs="Times New Roman"/>
+          <w:color w:val="4EC9B0"/>
+          <w:sz w:val="21"/>
+          <w:szCs w:val="21"/>
+        </w:rPr>
+        <w:t>HTMLInputElement</w:t>
+      </w:r>
+      <w:proofErr w:type="spellEnd"/>
+      <w:r>
+        <w:rPr>
+          <w:rFonts w:ascii="Consolas" w:eastAsia="Times New Roman" w:hAnsi="Consolas" w:cs="Times New Roman"/>
+          <w:color w:val="D4D4D4"/>
+          <w:sz w:val="21"/>
+          <w:szCs w:val="21"/>
+        </w:rPr>
+        <w:t>;</w:t>
+      </w:r>
+    </w:p>
+    <w:p>
+      <w:pPr>
+        <w:shd w:val="clear" w:color="auto" w:fill="1E1E1E"/>
+        <w:spacing w:after="0" w:line="285" w:lineRule="atLeast"/>
+        <w:rPr>
+          <w:rFonts w:ascii="Consolas" w:eastAsia="Times New Roman" w:hAnsi="Consolas" w:cs="Times New Roman"/>
+          <w:color w:val="D4D4D4"/>
+          <w:sz w:val="21"/>
+          <w:szCs w:val="21"/>
+        </w:rPr>
+      </w:pPr>
+      <w:r>
+        <w:rPr>
+          <w:rFonts w:ascii="Consolas" w:eastAsia="Times New Roman" w:hAnsi="Consolas" w:cs="Times New Roman"/>
+          <w:color w:val="D4D4D4"/>
+          <w:sz w:val="21"/>
+          <w:szCs w:val="21"/>
+        </w:rPr>
+        <w:t xml:space="preserve">  </w:t>
+      </w:r>
+      <w:proofErr w:type="spellStart"/>
+      <w:r>
+        <w:rPr>
+          <w:rFonts w:ascii="Consolas" w:eastAsia="Times New Roman" w:hAnsi="Consolas" w:cs="Times New Roman"/>
+          <w:color w:val="569CD6"/>
+          <w:sz w:val="21"/>
+          <w:szCs w:val="21"/>
+        </w:rPr>
+        <w:t>private</w:t>
+      </w:r>
+      <w:proofErr w:type="spellEnd"/>
+      <w:r>
+        <w:rPr>
+          <w:rFonts w:ascii="Consolas" w:eastAsia="Times New Roman" w:hAnsi="Consolas" w:cs="Times New Roman"/>
+          <w:color w:val="D4D4D4"/>
+          <w:sz w:val="21"/>
+          <w:szCs w:val="21"/>
+        </w:rPr>
+        <w:t xml:space="preserve"> </w:t>
+      </w:r>
+      <w:proofErr w:type="spellStart"/>
+      <w:r>
+        <w:rPr>
+          <w:rFonts w:ascii="Consolas" w:eastAsia="Times New Roman" w:hAnsi="Consolas" w:cs="Times New Roman"/>
+          <w:color w:val="9CDCFE"/>
+          <w:sz w:val="21"/>
+          <w:szCs w:val="21"/>
+        </w:rPr>
+        <w:t>negociacoes</w:t>
+      </w:r>
+      <w:proofErr w:type="spellEnd"/>
+      <w:r>
+        <w:rPr>
+          <w:rFonts w:ascii="Consolas" w:eastAsia="Times New Roman" w:hAnsi="Consolas" w:cs="Times New Roman"/>
+          <w:color w:val="D4D4D4"/>
+          <w:sz w:val="21"/>
+          <w:szCs w:val="21"/>
+        </w:rPr>
+        <w:t xml:space="preserve"> = </w:t>
+      </w:r>
+      <w:r>
+        <w:rPr>
+          <w:rFonts w:ascii="Consolas" w:eastAsia="Times New Roman" w:hAnsi="Consolas" w:cs="Times New Roman"/>
+          <w:color w:val="569CD6"/>
+          <w:sz w:val="21"/>
+          <w:szCs w:val="21"/>
+        </w:rPr>
+        <w:t>new</w:t>
+      </w:r>
+      <w:r>
+        <w:rPr>
+          <w:rFonts w:ascii="Consolas" w:eastAsia="Times New Roman" w:hAnsi="Consolas" w:cs="Times New Roman"/>
+          <w:color w:val="D4D4D4"/>
+          <w:sz w:val="21"/>
+          <w:szCs w:val="21"/>
+        </w:rPr>
+        <w:t xml:space="preserve"> </w:t>
+      </w:r>
+      <w:proofErr w:type="spellStart"/>
+      <w:r>
+        <w:rPr>
+          <w:rFonts w:ascii="Consolas" w:eastAsia="Times New Roman" w:hAnsi="Consolas" w:cs="Times New Roman"/>
+          <w:color w:val="4EC9B0"/>
+          <w:sz w:val="21"/>
+          <w:szCs w:val="21"/>
+        </w:rPr>
+        <w:t>Negociacoes</w:t>
+      </w:r>
+      <w:proofErr w:type="spellEnd"/>
+      <w:r>
+        <w:rPr>
+          <w:rFonts w:ascii="Consolas" w:eastAsia="Times New Roman" w:hAnsi="Consolas" w:cs="Times New Roman"/>
+          <w:color w:val="D4D4D4"/>
+          <w:sz w:val="21"/>
+          <w:szCs w:val="21"/>
+        </w:rPr>
+        <w:t>();</w:t>
+      </w:r>
+    </w:p>
+    <w:p>
+      <w:pPr>
+        <w:shd w:val="clear" w:color="auto" w:fill="1E1E1E"/>
+        <w:spacing w:after="0" w:line="285" w:lineRule="atLeast"/>
+        <w:rPr>
+          <w:rFonts w:ascii="Consolas" w:eastAsia="Times New Roman" w:hAnsi="Consolas" w:cs="Times New Roman"/>
+          <w:color w:val="D4D4D4"/>
+          <w:sz w:val="21"/>
+          <w:szCs w:val="21"/>
+        </w:rPr>
+      </w:pPr>
+      <w:r>
+        <w:rPr>
+          <w:rFonts w:ascii="Consolas" w:eastAsia="Times New Roman" w:hAnsi="Consolas" w:cs="Times New Roman"/>
+          <w:color w:val="D4D4D4"/>
+          <w:sz w:val="21"/>
+          <w:szCs w:val="21"/>
+        </w:rPr>
+        <w:t xml:space="preserve">  </w:t>
+      </w:r>
+      <w:proofErr w:type="spellStart"/>
+      <w:r>
+        <w:rPr>
+          <w:rFonts w:ascii="Consolas" w:eastAsia="Times New Roman" w:hAnsi="Consolas" w:cs="Times New Roman"/>
+          <w:color w:val="569CD6"/>
+          <w:sz w:val="21"/>
+          <w:szCs w:val="21"/>
+        </w:rPr>
+        <w:t>private</w:t>
+      </w:r>
+      <w:proofErr w:type="spellEnd"/>
+      <w:r>
+        <w:rPr>
+          <w:rFonts w:ascii="Consolas" w:eastAsia="Times New Roman" w:hAnsi="Consolas" w:cs="Times New Roman"/>
+          <w:color w:val="D4D4D4"/>
+          <w:sz w:val="21"/>
+          <w:szCs w:val="21"/>
+        </w:rPr>
+        <w:t xml:space="preserve"> </w:t>
+      </w:r>
+      <w:proofErr w:type="spellStart"/>
+      <w:r>
+        <w:rPr>
+          <w:rFonts w:ascii="Consolas" w:eastAsia="Times New Roman" w:hAnsi="Consolas" w:cs="Times New Roman"/>
+          <w:color w:val="9CDCFE"/>
+          <w:sz w:val="21"/>
+          <w:szCs w:val="21"/>
+        </w:rPr>
+        <w:t>negociacoesView</w:t>
+      </w:r>
+      <w:proofErr w:type="spellEnd"/>
+      <w:r>
+        <w:rPr>
+          <w:rFonts w:ascii="Consolas" w:eastAsia="Times New Roman" w:hAnsi="Consolas" w:cs="Times New Roman"/>
+          <w:color w:val="D4D4D4"/>
+          <w:sz w:val="21"/>
+          <w:szCs w:val="21"/>
+        </w:rPr>
+        <w:t xml:space="preserve"> = </w:t>
+      </w:r>
+      <w:r>
+        <w:rPr>
+          <w:rFonts w:ascii="Consolas" w:eastAsia="Times New Roman" w:hAnsi="Consolas" w:cs="Times New Roman"/>
+          <w:color w:val="569CD6"/>
+          <w:sz w:val="21"/>
+          <w:szCs w:val="21"/>
+        </w:rPr>
+        <w:t>new</w:t>
+      </w:r>
+      <w:r>
+        <w:rPr>
+          <w:rFonts w:ascii="Consolas" w:eastAsia="Times New Roman" w:hAnsi="Consolas" w:cs="Times New Roman"/>
+          <w:color w:val="D4D4D4"/>
+          <w:sz w:val="21"/>
+          <w:szCs w:val="21"/>
+        </w:rPr>
+        <w:t xml:space="preserve"> </w:t>
+      </w:r>
+      <w:proofErr w:type="spellStart"/>
+      <w:r>
+        <w:rPr>
+          <w:rFonts w:ascii="Consolas" w:eastAsia="Times New Roman" w:hAnsi="Consolas" w:cs="Times New Roman"/>
+          <w:color w:val="4EC9B0"/>
+          <w:sz w:val="21"/>
+          <w:szCs w:val="21"/>
+        </w:rPr>
+        <w:t>NegociacoesView</w:t>
+      </w:r>
+      <w:proofErr w:type="spellEnd"/>
+      <w:r>
+        <w:rPr>
+          <w:rFonts w:ascii="Consolas" w:eastAsia="Times New Roman" w:hAnsi="Consolas" w:cs="Times New Roman"/>
+          <w:color w:val="D4D4D4"/>
+          <w:sz w:val="21"/>
+          <w:szCs w:val="21"/>
+        </w:rPr>
+        <w:t>(</w:t>
+      </w:r>
+      <w:r>
+        <w:rPr>
+          <w:rFonts w:ascii="Consolas" w:eastAsia="Times New Roman" w:hAnsi="Consolas" w:cs="Times New Roman"/>
+          <w:color w:val="CE9178"/>
+          <w:sz w:val="21"/>
+          <w:szCs w:val="21"/>
+        </w:rPr>
+        <w:t>'#</w:t>
+      </w:r>
+      <w:proofErr w:type="spellStart"/>
+      <w:r>
+        <w:rPr>
+          <w:rFonts w:ascii="Consolas" w:eastAsia="Times New Roman" w:hAnsi="Consolas" w:cs="Times New Roman"/>
+          <w:color w:val="CE9178"/>
+          <w:sz w:val="21"/>
+          <w:szCs w:val="21"/>
+        </w:rPr>
+        <w:t>negociacoesView</w:t>
+      </w:r>
+      <w:proofErr w:type="spellEnd"/>
+      <w:r>
+        <w:rPr>
+          <w:rFonts w:ascii="Consolas" w:eastAsia="Times New Roman" w:hAnsi="Consolas" w:cs="Times New Roman"/>
+          <w:color w:val="CE9178"/>
+          <w:sz w:val="21"/>
+          <w:szCs w:val="21"/>
+        </w:rPr>
+        <w:t>'</w:t>
+      </w:r>
+      <w:r>
+        <w:rPr>
+          <w:rFonts w:ascii="Consolas" w:eastAsia="Times New Roman" w:hAnsi="Consolas" w:cs="Times New Roman"/>
+          <w:color w:val="D4D4D4"/>
+          <w:sz w:val="21"/>
+          <w:szCs w:val="21"/>
+        </w:rPr>
+        <w:t>);</w:t>
+      </w:r>
+    </w:p>
+    <w:p>
+      <w:pPr>
+        <w:shd w:val="clear" w:color="auto" w:fill="1E1E1E"/>
+        <w:spacing w:after="0" w:line="285" w:lineRule="atLeast"/>
+        <w:rPr>
+          <w:rFonts w:ascii="Consolas" w:eastAsia="Times New Roman" w:hAnsi="Consolas" w:cs="Times New Roman"/>
+          <w:color w:val="D4D4D4"/>
+          <w:sz w:val="21"/>
+          <w:szCs w:val="21"/>
+        </w:rPr>
+      </w:pPr>
+      <w:r>
+        <w:rPr>
+          <w:rFonts w:ascii="Consolas" w:eastAsia="Times New Roman" w:hAnsi="Consolas" w:cs="Times New Roman"/>
+          <w:color w:val="D4D4D4"/>
+          <w:sz w:val="21"/>
+          <w:szCs w:val="21"/>
+        </w:rPr>
+        <w:t xml:space="preserve">  </w:t>
+      </w:r>
+    </w:p>
+    <w:p>
+      <w:pPr>
+        <w:shd w:val="clear" w:color="auto" w:fill="1E1E1E"/>
+        <w:spacing w:after="0" w:line="285" w:lineRule="atLeast"/>
+        <w:rPr>
+          <w:rFonts w:ascii="Consolas" w:eastAsia="Times New Roman" w:hAnsi="Consolas" w:cs="Times New Roman"/>
+          <w:color w:val="D4D4D4"/>
+          <w:sz w:val="21"/>
+          <w:szCs w:val="21"/>
+        </w:rPr>
+      </w:pPr>
+    </w:p>
+    <w:p>
+      <w:pPr>
+        <w:shd w:val="clear" w:color="auto" w:fill="1E1E1E"/>
+        <w:spacing w:after="0" w:line="285" w:lineRule="atLeast"/>
+        <w:rPr>
+          <w:rFonts w:ascii="Consolas" w:eastAsia="Times New Roman" w:hAnsi="Consolas" w:cs="Times New Roman"/>
+          <w:color w:val="D4D4D4"/>
+          <w:sz w:val="21"/>
+          <w:szCs w:val="21"/>
+        </w:rPr>
+      </w:pPr>
+      <w:r>
+        <w:rPr>
+          <w:rFonts w:ascii="Consolas" w:eastAsia="Times New Roman" w:hAnsi="Consolas" w:cs="Times New Roman"/>
+          <w:color w:val="D4D4D4"/>
+          <w:sz w:val="21"/>
+          <w:szCs w:val="21"/>
+        </w:rPr>
+        <w:t xml:space="preserve">  </w:t>
+      </w:r>
+      <w:proofErr w:type="spellStart"/>
+      <w:r>
+        <w:rPr>
+          <w:rFonts w:ascii="Consolas" w:eastAsia="Times New Roman" w:hAnsi="Consolas" w:cs="Times New Roman"/>
+          <w:color w:val="569CD6"/>
+          <w:sz w:val="21"/>
+          <w:szCs w:val="21"/>
+        </w:rPr>
+        <w:t>constructor</w:t>
+      </w:r>
+      <w:proofErr w:type="spellEnd"/>
+      <w:r>
+        <w:rPr>
+          <w:rFonts w:ascii="Consolas" w:eastAsia="Times New Roman" w:hAnsi="Consolas" w:cs="Times New Roman"/>
+          <w:color w:val="D4D4D4"/>
+          <w:sz w:val="21"/>
+          <w:szCs w:val="21"/>
+        </w:rPr>
+        <w:t>() {</w:t>
+      </w:r>
+    </w:p>
+    <w:p>
+      <w:pPr>
+        <w:shd w:val="clear" w:color="auto" w:fill="1E1E1E"/>
+        <w:spacing w:after="0" w:line="285" w:lineRule="atLeast"/>
+        <w:rPr>
+          <w:rFonts w:ascii="Consolas" w:eastAsia="Times New Roman" w:hAnsi="Consolas" w:cs="Times New Roman"/>
+          <w:color w:val="D4D4D4"/>
+          <w:sz w:val="21"/>
+          <w:szCs w:val="21"/>
+        </w:rPr>
+      </w:pPr>
+      <w:r>
+        <w:rPr>
+          <w:rFonts w:ascii="Consolas" w:eastAsia="Times New Roman" w:hAnsi="Consolas" w:cs="Times New Roman"/>
+          <w:color w:val="D4D4D4"/>
+          <w:sz w:val="21"/>
+          <w:szCs w:val="21"/>
+        </w:rPr>
+        <w:t xml:space="preserve">    </w:t>
+      </w:r>
+      <w:proofErr w:type="spellStart"/>
+      <w:r>
+        <w:rPr>
+          <w:rFonts w:ascii="Consolas" w:eastAsia="Times New Roman" w:hAnsi="Consolas" w:cs="Times New Roman"/>
+          <w:color w:val="569CD6"/>
+          <w:sz w:val="21"/>
+          <w:szCs w:val="21"/>
+        </w:rPr>
+        <w:t>this</w:t>
+      </w:r>
+      <w:r>
+        <w:rPr>
+          <w:rFonts w:ascii="Consolas" w:eastAsia="Times New Roman" w:hAnsi="Consolas" w:cs="Times New Roman"/>
+          <w:color w:val="D4D4D4"/>
+          <w:sz w:val="21"/>
+          <w:szCs w:val="21"/>
+        </w:rPr>
+        <w:t>.</w:t>
+      </w:r>
+      <w:r>
+        <w:rPr>
+          <w:rFonts w:ascii="Consolas" w:eastAsia="Times New Roman" w:hAnsi="Consolas" w:cs="Times New Roman"/>
+          <w:color w:val="9CDCFE"/>
+          <w:sz w:val="21"/>
+          <w:szCs w:val="21"/>
+        </w:rPr>
+        <w:t>inputData</w:t>
+      </w:r>
+      <w:proofErr w:type="spellEnd"/>
+      <w:r>
+        <w:rPr>
+          <w:rFonts w:ascii="Consolas" w:eastAsia="Times New Roman" w:hAnsi="Consolas" w:cs="Times New Roman"/>
+          <w:color w:val="D4D4D4"/>
+          <w:sz w:val="21"/>
+          <w:szCs w:val="21"/>
+        </w:rPr>
+        <w:t xml:space="preserve"> = </w:t>
+      </w:r>
+      <w:proofErr w:type="spellStart"/>
+      <w:r>
+        <w:rPr>
+          <w:rFonts w:ascii="Consolas" w:eastAsia="Times New Roman" w:hAnsi="Consolas" w:cs="Times New Roman"/>
+          <w:color w:val="9CDCFE"/>
+          <w:sz w:val="21"/>
+          <w:szCs w:val="21"/>
+        </w:rPr>
+        <w:t>document</w:t>
+      </w:r>
+      <w:r>
+        <w:rPr>
+          <w:rFonts w:ascii="Consolas" w:eastAsia="Times New Roman" w:hAnsi="Consolas" w:cs="Times New Roman"/>
+          <w:color w:val="D4D4D4"/>
+          <w:sz w:val="21"/>
+          <w:szCs w:val="21"/>
+        </w:rPr>
+        <w:t>.</w:t>
+      </w:r>
+      <w:r>
+        <w:rPr>
+          <w:rFonts w:ascii="Consolas" w:eastAsia="Times New Roman" w:hAnsi="Consolas" w:cs="Times New Roman"/>
+          <w:color w:val="DCDCAA"/>
+          <w:sz w:val="21"/>
+          <w:szCs w:val="21"/>
+        </w:rPr>
+        <w:t>querySelector</w:t>
+      </w:r>
+      <w:proofErr w:type="spellEnd"/>
+      <w:r>
+        <w:rPr>
+          <w:rFonts w:ascii="Consolas" w:eastAsia="Times New Roman" w:hAnsi="Consolas" w:cs="Times New Roman"/>
+          <w:color w:val="D4D4D4"/>
+          <w:sz w:val="21"/>
+          <w:szCs w:val="21"/>
+        </w:rPr>
+        <w:t>(</w:t>
+      </w:r>
+      <w:r>
+        <w:rPr>
+          <w:rFonts w:ascii="Consolas" w:eastAsia="Times New Roman" w:hAnsi="Consolas" w:cs="Times New Roman"/>
+          <w:color w:val="CE9178"/>
+          <w:sz w:val="21"/>
+          <w:szCs w:val="21"/>
+        </w:rPr>
+        <w:t>'#data'</w:t>
+      </w:r>
+      <w:r>
+        <w:rPr>
+          <w:rFonts w:ascii="Consolas" w:eastAsia="Times New Roman" w:hAnsi="Consolas" w:cs="Times New Roman"/>
+          <w:color w:val="D4D4D4"/>
+          <w:sz w:val="21"/>
+          <w:szCs w:val="21"/>
+        </w:rPr>
+        <w:t>);</w:t>
+      </w:r>
+    </w:p>
+    <w:p>
+      <w:pPr>
+        <w:shd w:val="clear" w:color="auto" w:fill="1E1E1E"/>
+        <w:spacing w:after="0" w:line="285" w:lineRule="atLeast"/>
+        <w:rPr>
+          <w:rFonts w:ascii="Consolas" w:eastAsia="Times New Roman" w:hAnsi="Consolas" w:cs="Times New Roman"/>
+          <w:color w:val="D4D4D4"/>
+          <w:sz w:val="21"/>
+          <w:szCs w:val="21"/>
+        </w:rPr>
+      </w:pPr>
+      <w:r>
+        <w:rPr>
+          <w:rFonts w:ascii="Consolas" w:eastAsia="Times New Roman" w:hAnsi="Consolas" w:cs="Times New Roman"/>
+          <w:color w:val="D4D4D4"/>
+          <w:sz w:val="21"/>
+          <w:szCs w:val="21"/>
+        </w:rPr>
+        <w:t xml:space="preserve">    </w:t>
+      </w:r>
+      <w:proofErr w:type="spellStart"/>
+      <w:r>
+        <w:rPr>
+          <w:rFonts w:ascii="Consolas" w:eastAsia="Times New Roman" w:hAnsi="Consolas" w:cs="Times New Roman"/>
+          <w:color w:val="569CD6"/>
+          <w:sz w:val="21"/>
+          <w:szCs w:val="21"/>
+        </w:rPr>
+        <w:t>this</w:t>
+      </w:r>
+      <w:r>
+        <w:rPr>
+          <w:rFonts w:ascii="Consolas" w:eastAsia="Times New Roman" w:hAnsi="Consolas" w:cs="Times New Roman"/>
+          <w:color w:val="D4D4D4"/>
+          <w:sz w:val="21"/>
+          <w:szCs w:val="21"/>
+        </w:rPr>
+        <w:t>.</w:t>
+      </w:r>
+      <w:r>
+        <w:rPr>
+          <w:rFonts w:ascii="Consolas" w:eastAsia="Times New Roman" w:hAnsi="Consolas" w:cs="Times New Roman"/>
+          <w:color w:val="9CDCFE"/>
+          <w:sz w:val="21"/>
+          <w:szCs w:val="21"/>
+        </w:rPr>
+        <w:t>inputQuantidade</w:t>
+      </w:r>
+      <w:proofErr w:type="spellEnd"/>
+      <w:r>
+        <w:rPr>
+          <w:rFonts w:ascii="Consolas" w:eastAsia="Times New Roman" w:hAnsi="Consolas" w:cs="Times New Roman"/>
+          <w:color w:val="D4D4D4"/>
+          <w:sz w:val="21"/>
+          <w:szCs w:val="21"/>
+        </w:rPr>
+        <w:t xml:space="preserve"> = </w:t>
+      </w:r>
+      <w:proofErr w:type="spellStart"/>
+      <w:r>
+        <w:rPr>
+          <w:rFonts w:ascii="Consolas" w:eastAsia="Times New Roman" w:hAnsi="Consolas" w:cs="Times New Roman"/>
+          <w:color w:val="9CDCFE"/>
+          <w:sz w:val="21"/>
+          <w:szCs w:val="21"/>
+        </w:rPr>
+        <w:t>document</w:t>
+      </w:r>
+      <w:r>
+        <w:rPr>
+          <w:rFonts w:ascii="Consolas" w:eastAsia="Times New Roman" w:hAnsi="Consolas" w:cs="Times New Roman"/>
+          <w:color w:val="D4D4D4"/>
+          <w:sz w:val="21"/>
+          <w:szCs w:val="21"/>
+        </w:rPr>
+        <w:t>.</w:t>
+      </w:r>
+      <w:r>
+        <w:rPr>
+          <w:rFonts w:ascii="Consolas" w:eastAsia="Times New Roman" w:hAnsi="Consolas" w:cs="Times New Roman"/>
+          <w:color w:val="DCDCAA"/>
+          <w:sz w:val="21"/>
+          <w:szCs w:val="21"/>
+        </w:rPr>
+        <w:t>querySelector</w:t>
+      </w:r>
+      <w:proofErr w:type="spellEnd"/>
+      <w:r>
+        <w:rPr>
+          <w:rFonts w:ascii="Consolas" w:eastAsia="Times New Roman" w:hAnsi="Consolas" w:cs="Times New Roman"/>
+          <w:color w:val="D4D4D4"/>
+          <w:sz w:val="21"/>
+          <w:szCs w:val="21"/>
+        </w:rPr>
+        <w:t>(</w:t>
+      </w:r>
+      <w:r>
+        <w:rPr>
+          <w:rFonts w:ascii="Consolas" w:eastAsia="Times New Roman" w:hAnsi="Consolas" w:cs="Times New Roman"/>
+          <w:color w:val="CE9178"/>
+          <w:sz w:val="21"/>
+          <w:szCs w:val="21"/>
+        </w:rPr>
+        <w:t>'#quantidade'</w:t>
+      </w:r>
+      <w:r>
+        <w:rPr>
+          <w:rFonts w:ascii="Consolas" w:eastAsia="Times New Roman" w:hAnsi="Consolas" w:cs="Times New Roman"/>
+          <w:color w:val="D4D4D4"/>
+          <w:sz w:val="21"/>
+          <w:szCs w:val="21"/>
+        </w:rPr>
+        <w:t>);</w:t>
+      </w:r>
+    </w:p>
+    <w:p>
+      <w:pPr>
+        <w:shd w:val="clear" w:color="auto" w:fill="1E1E1E"/>
+        <w:spacing w:after="0" w:line="285" w:lineRule="atLeast"/>
+        <w:rPr>
+          <w:rFonts w:ascii="Consolas" w:eastAsia="Times New Roman" w:hAnsi="Consolas" w:cs="Times New Roman"/>
+          <w:color w:val="D4D4D4"/>
+          <w:sz w:val="21"/>
+          <w:szCs w:val="21"/>
+        </w:rPr>
+      </w:pPr>
+      <w:r>
+        <w:rPr>
+          <w:rFonts w:ascii="Consolas" w:eastAsia="Times New Roman" w:hAnsi="Consolas" w:cs="Times New Roman"/>
+          <w:color w:val="D4D4D4"/>
+          <w:sz w:val="21"/>
+          <w:szCs w:val="21"/>
+        </w:rPr>
+        <w:t xml:space="preserve">    </w:t>
+      </w:r>
+      <w:proofErr w:type="spellStart"/>
+      <w:r>
+        <w:rPr>
+          <w:rFonts w:ascii="Consolas" w:eastAsia="Times New Roman" w:hAnsi="Consolas" w:cs="Times New Roman"/>
+          <w:color w:val="569CD6"/>
+          <w:sz w:val="21"/>
+          <w:szCs w:val="21"/>
+        </w:rPr>
+        <w:t>this</w:t>
+      </w:r>
+      <w:r>
+        <w:rPr>
+          <w:rFonts w:ascii="Consolas" w:eastAsia="Times New Roman" w:hAnsi="Consolas" w:cs="Times New Roman"/>
+          <w:color w:val="D4D4D4"/>
+          <w:sz w:val="21"/>
+          <w:szCs w:val="21"/>
+        </w:rPr>
+        <w:t>.</w:t>
+      </w:r>
+      <w:r>
+        <w:rPr>
+          <w:rFonts w:ascii="Consolas" w:eastAsia="Times New Roman" w:hAnsi="Consolas" w:cs="Times New Roman"/>
+          <w:color w:val="9CDCFE"/>
+          <w:sz w:val="21"/>
+          <w:szCs w:val="21"/>
+        </w:rPr>
+        <w:t>inputValor</w:t>
+      </w:r>
+      <w:proofErr w:type="spellEnd"/>
+      <w:r>
+        <w:rPr>
+          <w:rFonts w:ascii="Consolas" w:eastAsia="Times New Roman" w:hAnsi="Consolas" w:cs="Times New Roman"/>
+          <w:color w:val="D4D4D4"/>
+          <w:sz w:val="21"/>
+          <w:szCs w:val="21"/>
+        </w:rPr>
+        <w:t xml:space="preserve"> = </w:t>
+      </w:r>
+      <w:proofErr w:type="spellStart"/>
+      <w:r>
+        <w:rPr>
+          <w:rFonts w:ascii="Consolas" w:eastAsia="Times New Roman" w:hAnsi="Consolas" w:cs="Times New Roman"/>
+          <w:color w:val="9CDCFE"/>
+          <w:sz w:val="21"/>
+          <w:szCs w:val="21"/>
+        </w:rPr>
+        <w:t>document</w:t>
+      </w:r>
+      <w:r>
+        <w:rPr>
+          <w:rFonts w:ascii="Consolas" w:eastAsia="Times New Roman" w:hAnsi="Consolas" w:cs="Times New Roman"/>
+          <w:color w:val="D4D4D4"/>
+          <w:sz w:val="21"/>
+          <w:szCs w:val="21"/>
+        </w:rPr>
+        <w:t>.</w:t>
+      </w:r>
+      <w:r>
+        <w:rPr>
+          <w:rFonts w:ascii="Consolas" w:eastAsia="Times New Roman" w:hAnsi="Consolas" w:cs="Times New Roman"/>
+          <w:color w:val="DCDCAA"/>
+          <w:sz w:val="21"/>
+          <w:szCs w:val="21"/>
+        </w:rPr>
+        <w:t>querySelector</w:t>
+      </w:r>
+      <w:proofErr w:type="spellEnd"/>
+      <w:r>
+        <w:rPr>
+          <w:rFonts w:ascii="Consolas" w:eastAsia="Times New Roman" w:hAnsi="Consolas" w:cs="Times New Roman"/>
+          <w:color w:val="D4D4D4"/>
+          <w:sz w:val="21"/>
+          <w:szCs w:val="21"/>
+        </w:rPr>
+        <w:t>(</w:t>
+      </w:r>
+      <w:r>
+        <w:rPr>
+          <w:rFonts w:ascii="Consolas" w:eastAsia="Times New Roman" w:hAnsi="Consolas" w:cs="Times New Roman"/>
+          <w:color w:val="CE9178"/>
+          <w:sz w:val="21"/>
+          <w:szCs w:val="21"/>
+        </w:rPr>
+        <w:t>'#valor'</w:t>
+      </w:r>
+      <w:r>
+        <w:rPr>
+          <w:rFonts w:ascii="Consolas" w:eastAsia="Times New Roman" w:hAnsi="Consolas" w:cs="Times New Roman"/>
+          <w:color w:val="D4D4D4"/>
+          <w:sz w:val="21"/>
+          <w:szCs w:val="21"/>
+        </w:rPr>
+        <w:t>);</w:t>
+      </w:r>
+    </w:p>
+    <w:p>
+      <w:pPr>
+        <w:shd w:val="clear" w:color="auto" w:fill="1E1E1E"/>
+        <w:spacing w:after="0" w:line="285" w:lineRule="atLeast"/>
+        <w:rPr>
+          <w:rFonts w:ascii="Consolas" w:eastAsia="Times New Roman" w:hAnsi="Consolas" w:cs="Times New Roman"/>
+          <w:color w:val="D4D4D4"/>
+          <w:sz w:val="21"/>
+          <w:szCs w:val="21"/>
+        </w:rPr>
+      </w:pPr>
+      <w:r>
+        <w:rPr>
+          <w:rFonts w:ascii="Consolas" w:eastAsia="Times New Roman" w:hAnsi="Consolas" w:cs="Times New Roman"/>
+          <w:color w:val="D4D4D4"/>
+          <w:sz w:val="21"/>
+          <w:szCs w:val="21"/>
+        </w:rPr>
+        <w:t xml:space="preserve">    </w:t>
+      </w:r>
+      <w:proofErr w:type="spellStart"/>
+      <w:r>
+        <w:rPr>
+          <w:rFonts w:ascii="Consolas" w:eastAsia="Times New Roman" w:hAnsi="Consolas" w:cs="Times New Roman"/>
+          <w:color w:val="569CD6"/>
+          <w:sz w:val="21"/>
+          <w:szCs w:val="21"/>
+        </w:rPr>
+        <w:t>this</w:t>
+      </w:r>
+      <w:r>
+        <w:rPr>
+          <w:rFonts w:ascii="Consolas" w:eastAsia="Times New Roman" w:hAnsi="Consolas" w:cs="Times New Roman"/>
+          <w:color w:val="D4D4D4"/>
+          <w:sz w:val="21"/>
+          <w:szCs w:val="21"/>
+        </w:rPr>
+        <w:t>.</w:t>
+      </w:r>
+      <w:r>
+        <w:rPr>
+          <w:rFonts w:ascii="Consolas" w:eastAsia="Times New Roman" w:hAnsi="Consolas" w:cs="Times New Roman"/>
+          <w:color w:val="9CDCFE"/>
+          <w:sz w:val="21"/>
+          <w:szCs w:val="21"/>
+        </w:rPr>
+        <w:t>negociacoesView</w:t>
+      </w:r>
+      <w:r>
+        <w:rPr>
+          <w:rFonts w:ascii="Consolas" w:eastAsia="Times New Roman" w:hAnsi="Consolas" w:cs="Times New Roman"/>
+          <w:color w:val="D4D4D4"/>
+          <w:sz w:val="21"/>
+          <w:szCs w:val="21"/>
+        </w:rPr>
+        <w:t>.</w:t>
+      </w:r>
+      <w:r>
+        <w:rPr>
+          <w:rFonts w:ascii="Consolas" w:eastAsia="Times New Roman" w:hAnsi="Consolas" w:cs="Times New Roman"/>
+          <w:color w:val="DCDCAA"/>
+          <w:sz w:val="21"/>
+          <w:szCs w:val="21"/>
+        </w:rPr>
+        <w:t>template</w:t>
+      </w:r>
+      <w:proofErr w:type="spellEnd"/>
+      <w:r>
+        <w:rPr>
+          <w:rFonts w:ascii="Consolas" w:eastAsia="Times New Roman" w:hAnsi="Consolas" w:cs="Times New Roman"/>
+          <w:color w:val="D4D4D4"/>
+          <w:sz w:val="21"/>
+          <w:szCs w:val="21"/>
+        </w:rPr>
+        <w:t>();</w:t>
+      </w:r>
+    </w:p>
+    <w:p>
+      <w:pPr>
+        <w:shd w:val="clear" w:color="auto" w:fill="1E1E1E"/>
+        <w:spacing w:after="0" w:line="285" w:lineRule="atLeast"/>
+        <w:rPr>
+          <w:rFonts w:ascii="Consolas" w:eastAsia="Times New Roman" w:hAnsi="Consolas" w:cs="Times New Roman"/>
+          <w:color w:val="D4D4D4"/>
+          <w:sz w:val="21"/>
+          <w:szCs w:val="21"/>
+        </w:rPr>
+      </w:pPr>
+      <w:r>
+        <w:rPr>
+          <w:rFonts w:ascii="Consolas" w:eastAsia="Times New Roman" w:hAnsi="Consolas" w:cs="Times New Roman"/>
+          <w:color w:val="D4D4D4"/>
+          <w:sz w:val="21"/>
+          <w:szCs w:val="21"/>
+        </w:rPr>
+        <w:t xml:space="preserve">    </w:t>
+      </w:r>
+      <w:proofErr w:type="spellStart"/>
+      <w:r>
+        <w:rPr>
+          <w:rFonts w:ascii="Consolas" w:eastAsia="Times New Roman" w:hAnsi="Consolas" w:cs="Times New Roman"/>
+          <w:color w:val="569CD6"/>
+          <w:sz w:val="21"/>
+          <w:szCs w:val="21"/>
+        </w:rPr>
+        <w:t>this</w:t>
+      </w:r>
+      <w:r>
+        <w:rPr>
+          <w:rFonts w:ascii="Consolas" w:eastAsia="Times New Roman" w:hAnsi="Consolas" w:cs="Times New Roman"/>
+          <w:color w:val="D4D4D4"/>
+          <w:sz w:val="21"/>
+          <w:szCs w:val="21"/>
+        </w:rPr>
+        <w:t>.</w:t>
+      </w:r>
+      <w:r>
+        <w:rPr>
+          <w:rFonts w:ascii="Consolas" w:eastAsia="Times New Roman" w:hAnsi="Consolas" w:cs="Times New Roman"/>
+          <w:color w:val="9CDCFE"/>
+          <w:sz w:val="21"/>
+          <w:szCs w:val="21"/>
+        </w:rPr>
+        <w:t>negociacoesView</w:t>
+      </w:r>
+      <w:r>
+        <w:rPr>
+          <w:rFonts w:ascii="Consolas" w:eastAsia="Times New Roman" w:hAnsi="Consolas" w:cs="Times New Roman"/>
+          <w:color w:val="D4D4D4"/>
+          <w:sz w:val="21"/>
+          <w:szCs w:val="21"/>
+        </w:rPr>
+        <w:t>.</w:t>
+      </w:r>
+      <w:r>
+        <w:rPr>
+          <w:rFonts w:ascii="Consolas" w:eastAsia="Times New Roman" w:hAnsi="Consolas" w:cs="Times New Roman"/>
+          <w:color w:val="DCDCAA"/>
+          <w:sz w:val="21"/>
+          <w:szCs w:val="21"/>
+        </w:rPr>
+        <w:t>update</w:t>
+      </w:r>
+      <w:proofErr w:type="spellEnd"/>
+      <w:r>
+        <w:rPr>
+          <w:rFonts w:ascii="Consolas" w:eastAsia="Times New Roman" w:hAnsi="Consolas" w:cs="Times New Roman"/>
+          <w:color w:val="D4D4D4"/>
+          <w:sz w:val="21"/>
+          <w:szCs w:val="21"/>
+        </w:rPr>
+        <w:t>();</w:t>
+      </w:r>
+    </w:p>
+    <w:p>
+      <w:pPr>
+        <w:shd w:val="clear" w:color="auto" w:fill="1E1E1E"/>
+        <w:spacing w:after="0" w:line="285" w:lineRule="atLeast"/>
+        <w:rPr>
+          <w:rFonts w:ascii="Consolas" w:eastAsia="Times New Roman" w:hAnsi="Consolas" w:cs="Times New Roman"/>
+          <w:color w:val="D4D4D4"/>
+          <w:sz w:val="21"/>
+          <w:szCs w:val="21"/>
+        </w:rPr>
+      </w:pPr>
+      <w:r>
+        <w:rPr>
+          <w:rFonts w:ascii="Consolas" w:eastAsia="Times New Roman" w:hAnsi="Consolas" w:cs="Times New Roman"/>
+          <w:color w:val="D4D4D4"/>
+          <w:sz w:val="21"/>
+          <w:szCs w:val="21"/>
+        </w:rPr>
+        <w:t>  }</w:t>
+      </w:r>
+    </w:p>
+    <w:p>
+      <w:pPr>
+        <w:pStyle w:val="PargrafodaLista"/>
+        <w:numPr>
+          <w:ilvl w:val="2"/>
+          <w:numId w:val="2"/>
+        </w:numPr>
+        <w:spacing w:before="240" w:line="360" w:lineRule="auto"/>
+        <w:jc w:val="both"/>
+        <w:rPr>
+          <w:rFonts w:ascii="Times New Roman" w:hAnsi="Times New Roman" w:cs="Times New Roman"/>
+          <w:sz w:val="24"/>
+          <w:szCs w:val="24"/>
+        </w:rPr>
+      </w:pPr>
+      <w:r>
+        <w:rPr>
+          <w:rFonts w:ascii="Times New Roman" w:hAnsi="Times New Roman" w:cs="Times New Roman"/>
+          <w:sz w:val="24"/>
+          <w:szCs w:val="24"/>
+        </w:rPr>
+        <w:lastRenderedPageBreak/>
+        <w:t>Ao abrir a página html notamos que o header da tabela já se faz presente:</w:t>
+      </w:r>
+    </w:p>
+    <w:p>
+      <w:pPr>
+        <w:spacing w:before="240" w:line="360" w:lineRule="auto"/>
+        <w:jc w:val="center"/>
+        <w:rPr>
+          <w:rFonts w:ascii="Times New Roman" w:hAnsi="Times New Roman" w:cs="Times New Roman"/>
+          <w:sz w:val="24"/>
+          <w:szCs w:val="24"/>
+        </w:rPr>
+      </w:pPr>
+      <w:r>
+        <w:rPr>
+          <w:rFonts w:ascii="Times New Roman" w:hAnsi="Times New Roman" w:cs="Times New Roman"/>
+          <w:sz w:val="24"/>
+          <w:szCs w:val="24"/>
+        </w:rPr>
+        <w:drawing>
+          <wp:inline distT="0" distB="0" distL="0" distR="0" wp14:anchorId="5ED85D82" wp14:editId="16FCF59E">
+            <wp:extent cx="3990340" cy="734816"/>
+            <wp:effectExtent l="0" t="0" r="0" b="8255"/>
+            <wp:docPr id="10" name="Imagem 10"/>
+            <wp:cNvGraphicFramePr>
+              <a:graphicFrameLocks xmlns:a="http://schemas.openxmlformats.org/drawingml/2006/main" noChangeAspect="1"/>
+            </wp:cNvGraphicFramePr>
+            <a:graphic xmlns:a="http://schemas.openxmlformats.org/drawingml/2006/main">
+              <a:graphicData uri="http://schemas.openxmlformats.org/drawingml/2006/picture">
+                <pic:pic xmlns:pic="http://schemas.openxmlformats.org/drawingml/2006/picture">
+                  <pic:nvPicPr>
+                    <pic:cNvPr id="1" name=""/>
+                    <pic:cNvPicPr/>
+                  </pic:nvPicPr>
+                  <pic:blipFill>
+                    <a:blip r:embed="rId15"/>
+                    <a:stretch>
+                      <a:fillRect/>
+                    </a:stretch>
+                  </pic:blipFill>
+                  <pic:spPr>
+                    <a:xfrm>
+                      <a:off x="0" y="0"/>
+                      <a:ext cx="4007470" cy="737971"/>
+                    </a:xfrm>
+                    <a:prstGeom prst="rect">
+                      <a:avLst/>
+                    </a:prstGeom>
+                  </pic:spPr>
+                </pic:pic>
+              </a:graphicData>
+            </a:graphic>
+          </wp:inline>
+        </w:drawing>
       </w:r>
     </w:p>
     <w:p>

</xml_diff>

<commit_message>
Unindo view e modelo
Vimos como fazer para atualizar a tabela sempre que adicionarmos um novo elemento.
</commit_message>
<xml_diff>
--- a/Front-end/Formação TypeScript/Anotações/Formação TypeScript.docx
+++ b/Front-end/Formação TypeScript/Anotações/Formação TypeScript.docx
@@ -37074,6 +37074,3148 @@
             </a:graphic>
           </wp:inline>
         </w:drawing>
+      </w:r>
+    </w:p>
+    <w:p>
+      <w:pPr>
+        <w:pStyle w:val="PargrafodaLista"/>
+        <w:numPr>
+          <w:ilvl w:val="1"/>
+          <w:numId w:val="2"/>
+        </w:numPr>
+        <w:spacing w:before="240" w:line="360" w:lineRule="auto"/>
+        <w:jc w:val="both"/>
+        <w:rPr>
+          <w:rFonts w:ascii="Times New Roman" w:hAnsi="Times New Roman" w:cs="Times New Roman"/>
+          <w:sz w:val="24"/>
+          <w:szCs w:val="24"/>
+        </w:rPr>
+      </w:pPr>
+      <w:r>
+        <w:rPr>
+          <w:rFonts w:ascii="Times New Roman" w:hAnsi="Times New Roman" w:cs="Times New Roman"/>
+          <w:sz w:val="24"/>
+          <w:szCs w:val="24"/>
+        </w:rPr>
+        <w:t xml:space="preserve"> </w:t>
+      </w:r>
+      <w:r>
+        <w:rPr>
+          <w:rFonts w:ascii="Times New Roman" w:hAnsi="Times New Roman" w:cs="Times New Roman"/>
+          <w:sz w:val="24"/>
+          <w:szCs w:val="24"/>
+        </w:rPr>
+        <w:t xml:space="preserve">Unindo </w:t>
+      </w:r>
+      <w:proofErr w:type="spellStart"/>
+      <w:r>
+        <w:rPr>
+          <w:rFonts w:ascii="Times New Roman" w:hAnsi="Times New Roman" w:cs="Times New Roman"/>
+          <w:sz w:val="24"/>
+          <w:szCs w:val="24"/>
+        </w:rPr>
+        <w:t>view</w:t>
+      </w:r>
+      <w:proofErr w:type="spellEnd"/>
+      <w:r>
+        <w:rPr>
+          <w:rFonts w:ascii="Times New Roman" w:hAnsi="Times New Roman" w:cs="Times New Roman"/>
+          <w:sz w:val="24"/>
+          <w:szCs w:val="24"/>
+        </w:rPr>
+        <w:t xml:space="preserve"> e modelo</w:t>
+      </w:r>
+      <w:r>
+        <w:rPr>
+          <w:rFonts w:ascii="Times New Roman" w:hAnsi="Times New Roman" w:cs="Times New Roman"/>
+          <w:sz w:val="24"/>
+          <w:szCs w:val="24"/>
+        </w:rPr>
+        <w:t>:</w:t>
+      </w:r>
+    </w:p>
+    <w:p>
+      <w:pPr>
+        <w:pStyle w:val="PargrafodaLista"/>
+        <w:numPr>
+          <w:ilvl w:val="2"/>
+          <w:numId w:val="2"/>
+        </w:numPr>
+        <w:spacing w:before="240" w:line="360" w:lineRule="auto"/>
+        <w:jc w:val="both"/>
+        <w:rPr>
+          <w:rFonts w:ascii="Times New Roman" w:hAnsi="Times New Roman" w:cs="Times New Roman"/>
+          <w:sz w:val="24"/>
+          <w:szCs w:val="24"/>
+        </w:rPr>
+      </w:pPr>
+      <w:r>
+        <w:rPr>
+          <w:rFonts w:ascii="Times New Roman" w:hAnsi="Times New Roman" w:cs="Times New Roman"/>
+          <w:sz w:val="24"/>
+          <w:szCs w:val="24"/>
+        </w:rPr>
+        <w:t>Basicamente o que fizemos foi integrar a atualização da tabela sempre que uma nova negociação fosse inserida. Para isso, lá no método template do módulo de negociações-</w:t>
+      </w:r>
+      <w:proofErr w:type="spellStart"/>
+      <w:r>
+        <w:rPr>
+          <w:rFonts w:ascii="Times New Roman" w:hAnsi="Times New Roman" w:cs="Times New Roman"/>
+          <w:sz w:val="24"/>
+          <w:szCs w:val="24"/>
+        </w:rPr>
+        <w:t>view.ts</w:t>
+      </w:r>
+      <w:proofErr w:type="spellEnd"/>
+      <w:r>
+        <w:rPr>
+          <w:rFonts w:ascii="Times New Roman" w:hAnsi="Times New Roman" w:cs="Times New Roman"/>
+          <w:sz w:val="24"/>
+          <w:szCs w:val="24"/>
+        </w:rPr>
+        <w:t xml:space="preserve">, nós adicionamos uma interpolação com ${} no </w:t>
+      </w:r>
+      <w:proofErr w:type="spellStart"/>
+      <w:r>
+        <w:rPr>
+          <w:rFonts w:ascii="Times New Roman" w:hAnsi="Times New Roman" w:cs="Times New Roman"/>
+          <w:sz w:val="24"/>
+          <w:szCs w:val="24"/>
+        </w:rPr>
+        <w:t>tbody</w:t>
+      </w:r>
+      <w:proofErr w:type="spellEnd"/>
+      <w:r>
+        <w:rPr>
+          <w:rFonts w:ascii="Times New Roman" w:hAnsi="Times New Roman" w:cs="Times New Roman"/>
+          <w:sz w:val="24"/>
+          <w:szCs w:val="24"/>
+        </w:rPr>
+        <w:t xml:space="preserve"> e dissemos que, a partir de um modelo, dentro dele seria inserido o retorno de um mapeamento da lista() das negociações, isto é, toda vez que uma negociação fosse adicionada ele iria adicionar uma nova linha na tabela com as informações passadas. Template do negociações-</w:t>
+      </w:r>
+      <w:proofErr w:type="spellStart"/>
+      <w:r>
+        <w:rPr>
+          <w:rFonts w:ascii="Times New Roman" w:hAnsi="Times New Roman" w:cs="Times New Roman"/>
+          <w:sz w:val="24"/>
+          <w:szCs w:val="24"/>
+        </w:rPr>
+        <w:t>view.ts</w:t>
+      </w:r>
+      <w:proofErr w:type="spellEnd"/>
+      <w:r>
+        <w:rPr>
+          <w:rFonts w:ascii="Times New Roman" w:hAnsi="Times New Roman" w:cs="Times New Roman"/>
+          <w:sz w:val="24"/>
+          <w:szCs w:val="24"/>
+        </w:rPr>
+        <w:t>:</w:t>
+      </w:r>
+    </w:p>
+    <w:p>
+      <w:pPr>
+        <w:shd w:val="clear" w:color="auto" w:fill="1E1E1E"/>
+        <w:spacing w:after="0" w:line="285" w:lineRule="atLeast"/>
+        <w:rPr>
+          <w:rFonts w:ascii="Consolas" w:eastAsia="Times New Roman" w:hAnsi="Consolas" w:cs="Times New Roman"/>
+          <w:color w:val="D4D4D4"/>
+          <w:sz w:val="21"/>
+          <w:szCs w:val="21"/>
+          <w:lang w:val="en-US"/>
+        </w:rPr>
+      </w:pPr>
+      <w:r>
+        <w:rPr>
+          <w:rFonts w:ascii="Consolas" w:eastAsia="Times New Roman" w:hAnsi="Consolas" w:cs="Times New Roman"/>
+          <w:color w:val="D4D4D4"/>
+          <w:sz w:val="21"/>
+          <w:szCs w:val="21"/>
+          <w:lang w:val="en-US"/>
+        </w:rPr>
+        <w:t xml:space="preserve">  </w:t>
+      </w:r>
+      <w:r>
+        <w:rPr>
+          <w:rFonts w:ascii="Consolas" w:eastAsia="Times New Roman" w:hAnsi="Consolas" w:cs="Times New Roman"/>
+          <w:color w:val="DCDCAA"/>
+          <w:sz w:val="21"/>
+          <w:szCs w:val="21"/>
+          <w:lang w:val="en-US"/>
+        </w:rPr>
+        <w:t>template</w:t>
+      </w:r>
+      <w:r>
+        <w:rPr>
+          <w:rFonts w:ascii="Consolas" w:eastAsia="Times New Roman" w:hAnsi="Consolas" w:cs="Times New Roman"/>
+          <w:color w:val="D4D4D4"/>
+          <w:sz w:val="21"/>
+          <w:szCs w:val="21"/>
+          <w:lang w:val="en-US"/>
+        </w:rPr>
+        <w:t>(</w:t>
+      </w:r>
+      <w:r>
+        <w:rPr>
+          <w:rFonts w:ascii="Consolas" w:eastAsia="Times New Roman" w:hAnsi="Consolas" w:cs="Times New Roman"/>
+          <w:color w:val="9CDCFE"/>
+          <w:sz w:val="21"/>
+          <w:szCs w:val="21"/>
+          <w:lang w:val="en-US"/>
+        </w:rPr>
+        <w:t>model</w:t>
+      </w:r>
+      <w:r>
+        <w:rPr>
+          <w:rFonts w:ascii="Consolas" w:eastAsia="Times New Roman" w:hAnsi="Consolas" w:cs="Times New Roman"/>
+          <w:color w:val="D4D4D4"/>
+          <w:sz w:val="21"/>
+          <w:szCs w:val="21"/>
+          <w:lang w:val="en-US"/>
+        </w:rPr>
+        <w:t xml:space="preserve">: </w:t>
+      </w:r>
+      <w:proofErr w:type="spellStart"/>
+      <w:r>
+        <w:rPr>
+          <w:rFonts w:ascii="Consolas" w:eastAsia="Times New Roman" w:hAnsi="Consolas" w:cs="Times New Roman"/>
+          <w:color w:val="4EC9B0"/>
+          <w:sz w:val="21"/>
+          <w:szCs w:val="21"/>
+          <w:lang w:val="en-US"/>
+        </w:rPr>
+        <w:t>Negociacoes</w:t>
+      </w:r>
+      <w:proofErr w:type="spellEnd"/>
+      <w:r>
+        <w:rPr>
+          <w:rFonts w:ascii="Consolas" w:eastAsia="Times New Roman" w:hAnsi="Consolas" w:cs="Times New Roman"/>
+          <w:color w:val="D4D4D4"/>
+          <w:sz w:val="21"/>
+          <w:szCs w:val="21"/>
+          <w:lang w:val="en-US"/>
+        </w:rPr>
+        <w:t xml:space="preserve">): </w:t>
+      </w:r>
+      <w:r>
+        <w:rPr>
+          <w:rFonts w:ascii="Consolas" w:eastAsia="Times New Roman" w:hAnsi="Consolas" w:cs="Times New Roman"/>
+          <w:color w:val="4EC9B0"/>
+          <w:sz w:val="21"/>
+          <w:szCs w:val="21"/>
+          <w:lang w:val="en-US"/>
+        </w:rPr>
+        <w:t>string</w:t>
+      </w:r>
+      <w:r>
+        <w:rPr>
+          <w:rFonts w:ascii="Consolas" w:eastAsia="Times New Roman" w:hAnsi="Consolas" w:cs="Times New Roman"/>
+          <w:color w:val="D4D4D4"/>
+          <w:sz w:val="21"/>
+          <w:szCs w:val="21"/>
+          <w:lang w:val="en-US"/>
+        </w:rPr>
+        <w:t xml:space="preserve"> {</w:t>
+      </w:r>
+    </w:p>
+    <w:p>
+      <w:pPr>
+        <w:shd w:val="clear" w:color="auto" w:fill="1E1E1E"/>
+        <w:spacing w:after="0" w:line="285" w:lineRule="atLeast"/>
+        <w:rPr>
+          <w:rFonts w:ascii="Consolas" w:eastAsia="Times New Roman" w:hAnsi="Consolas" w:cs="Times New Roman"/>
+          <w:color w:val="D4D4D4"/>
+          <w:sz w:val="21"/>
+          <w:szCs w:val="21"/>
+          <w:lang w:val="en-US"/>
+        </w:rPr>
+      </w:pPr>
+      <w:r>
+        <w:rPr>
+          <w:rFonts w:ascii="Consolas" w:eastAsia="Times New Roman" w:hAnsi="Consolas" w:cs="Times New Roman"/>
+          <w:color w:val="D4D4D4"/>
+          <w:sz w:val="21"/>
+          <w:szCs w:val="21"/>
+          <w:lang w:val="en-US"/>
+        </w:rPr>
+        <w:t xml:space="preserve">    </w:t>
+      </w:r>
+      <w:r>
+        <w:rPr>
+          <w:rFonts w:ascii="Consolas" w:eastAsia="Times New Roman" w:hAnsi="Consolas" w:cs="Times New Roman"/>
+          <w:color w:val="C586C0"/>
+          <w:sz w:val="21"/>
+          <w:szCs w:val="21"/>
+          <w:lang w:val="en-US"/>
+        </w:rPr>
+        <w:t>return</w:t>
+      </w:r>
+      <w:r>
+        <w:rPr>
+          <w:rFonts w:ascii="Consolas" w:eastAsia="Times New Roman" w:hAnsi="Consolas" w:cs="Times New Roman"/>
+          <w:color w:val="D4D4D4"/>
+          <w:sz w:val="21"/>
+          <w:szCs w:val="21"/>
+          <w:lang w:val="en-US"/>
+        </w:rPr>
+        <w:t xml:space="preserve"> </w:t>
+      </w:r>
+      <w:r>
+        <w:rPr>
+          <w:rFonts w:ascii="Consolas" w:eastAsia="Times New Roman" w:hAnsi="Consolas" w:cs="Times New Roman"/>
+          <w:color w:val="CE9178"/>
+          <w:sz w:val="21"/>
+          <w:szCs w:val="21"/>
+          <w:lang w:val="en-US"/>
+        </w:rPr>
+        <w:t>`</w:t>
+      </w:r>
+    </w:p>
+    <w:p>
+      <w:pPr>
+        <w:shd w:val="clear" w:color="auto" w:fill="1E1E1E"/>
+        <w:spacing w:after="0" w:line="285" w:lineRule="atLeast"/>
+        <w:rPr>
+          <w:rFonts w:ascii="Consolas" w:eastAsia="Times New Roman" w:hAnsi="Consolas" w:cs="Times New Roman"/>
+          <w:color w:val="D4D4D4"/>
+          <w:sz w:val="21"/>
+          <w:szCs w:val="21"/>
+          <w:lang w:val="en-US"/>
+        </w:rPr>
+      </w:pPr>
+      <w:r>
+        <w:rPr>
+          <w:rFonts w:ascii="Consolas" w:eastAsia="Times New Roman" w:hAnsi="Consolas" w:cs="Times New Roman"/>
+          <w:color w:val="CE9178"/>
+          <w:sz w:val="21"/>
+          <w:szCs w:val="21"/>
+          <w:lang w:val="en-US"/>
+        </w:rPr>
+        <w:t>    &lt;table class="table table-hover table-bordered"&gt;</w:t>
+      </w:r>
+    </w:p>
+    <w:p>
+      <w:pPr>
+        <w:shd w:val="clear" w:color="auto" w:fill="1E1E1E"/>
+        <w:spacing w:after="0" w:line="285" w:lineRule="atLeast"/>
+        <w:rPr>
+          <w:rFonts w:ascii="Consolas" w:eastAsia="Times New Roman" w:hAnsi="Consolas" w:cs="Times New Roman"/>
+          <w:color w:val="D4D4D4"/>
+          <w:sz w:val="21"/>
+          <w:szCs w:val="21"/>
+          <w:lang w:val="en-US"/>
+        </w:rPr>
+      </w:pPr>
+      <w:r>
+        <w:rPr>
+          <w:rFonts w:ascii="Consolas" w:eastAsia="Times New Roman" w:hAnsi="Consolas" w:cs="Times New Roman"/>
+          <w:color w:val="CE9178"/>
+          <w:sz w:val="21"/>
+          <w:szCs w:val="21"/>
+          <w:lang w:val="en-US"/>
+        </w:rPr>
+        <w:t>      &lt;</w:t>
+      </w:r>
+      <w:proofErr w:type="spellStart"/>
+      <w:r>
+        <w:rPr>
+          <w:rFonts w:ascii="Consolas" w:eastAsia="Times New Roman" w:hAnsi="Consolas" w:cs="Times New Roman"/>
+          <w:color w:val="CE9178"/>
+          <w:sz w:val="21"/>
+          <w:szCs w:val="21"/>
+          <w:lang w:val="en-US"/>
+        </w:rPr>
+        <w:t>thead</w:t>
+      </w:r>
+      <w:proofErr w:type="spellEnd"/>
+      <w:r>
+        <w:rPr>
+          <w:rFonts w:ascii="Consolas" w:eastAsia="Times New Roman" w:hAnsi="Consolas" w:cs="Times New Roman"/>
+          <w:color w:val="CE9178"/>
+          <w:sz w:val="21"/>
+          <w:szCs w:val="21"/>
+          <w:lang w:val="en-US"/>
+        </w:rPr>
+        <w:t>&gt;</w:t>
+      </w:r>
+    </w:p>
+    <w:p>
+      <w:pPr>
+        <w:shd w:val="clear" w:color="auto" w:fill="1E1E1E"/>
+        <w:spacing w:after="0" w:line="285" w:lineRule="atLeast"/>
+        <w:rPr>
+          <w:rFonts w:ascii="Consolas" w:eastAsia="Times New Roman" w:hAnsi="Consolas" w:cs="Times New Roman"/>
+          <w:color w:val="D4D4D4"/>
+          <w:sz w:val="21"/>
+          <w:szCs w:val="21"/>
+          <w:lang w:val="en-US"/>
+        </w:rPr>
+      </w:pPr>
+      <w:r>
+        <w:rPr>
+          <w:rFonts w:ascii="Consolas" w:eastAsia="Times New Roman" w:hAnsi="Consolas" w:cs="Times New Roman"/>
+          <w:color w:val="CE9178"/>
+          <w:sz w:val="21"/>
+          <w:szCs w:val="21"/>
+          <w:lang w:val="en-US"/>
+        </w:rPr>
+        <w:t>          &lt;tr&gt;</w:t>
+      </w:r>
+    </w:p>
+    <w:p>
+      <w:pPr>
+        <w:shd w:val="clear" w:color="auto" w:fill="1E1E1E"/>
+        <w:spacing w:after="0" w:line="285" w:lineRule="atLeast"/>
+        <w:rPr>
+          <w:rFonts w:ascii="Consolas" w:eastAsia="Times New Roman" w:hAnsi="Consolas" w:cs="Times New Roman"/>
+          <w:color w:val="D4D4D4"/>
+          <w:sz w:val="21"/>
+          <w:szCs w:val="21"/>
+          <w:lang w:val="en-US"/>
+        </w:rPr>
+      </w:pPr>
+      <w:r>
+        <w:rPr>
+          <w:rFonts w:ascii="Consolas" w:eastAsia="Times New Roman" w:hAnsi="Consolas" w:cs="Times New Roman"/>
+          <w:color w:val="CE9178"/>
+          <w:sz w:val="21"/>
+          <w:szCs w:val="21"/>
+          <w:lang w:val="en-US"/>
+        </w:rPr>
+        <w:t>              &lt;</w:t>
+      </w:r>
+      <w:proofErr w:type="spellStart"/>
+      <w:r>
+        <w:rPr>
+          <w:rFonts w:ascii="Consolas" w:eastAsia="Times New Roman" w:hAnsi="Consolas" w:cs="Times New Roman"/>
+          <w:color w:val="CE9178"/>
+          <w:sz w:val="21"/>
+          <w:szCs w:val="21"/>
+          <w:lang w:val="en-US"/>
+        </w:rPr>
+        <w:t>th</w:t>
+      </w:r>
+      <w:proofErr w:type="spellEnd"/>
+      <w:r>
+        <w:rPr>
+          <w:rFonts w:ascii="Consolas" w:eastAsia="Times New Roman" w:hAnsi="Consolas" w:cs="Times New Roman"/>
+          <w:color w:val="CE9178"/>
+          <w:sz w:val="21"/>
+          <w:szCs w:val="21"/>
+          <w:lang w:val="en-US"/>
+        </w:rPr>
+        <w:t>&gt;DATA&lt;/</w:t>
+      </w:r>
+      <w:proofErr w:type="spellStart"/>
+      <w:r>
+        <w:rPr>
+          <w:rFonts w:ascii="Consolas" w:eastAsia="Times New Roman" w:hAnsi="Consolas" w:cs="Times New Roman"/>
+          <w:color w:val="CE9178"/>
+          <w:sz w:val="21"/>
+          <w:szCs w:val="21"/>
+          <w:lang w:val="en-US"/>
+        </w:rPr>
+        <w:t>th</w:t>
+      </w:r>
+      <w:proofErr w:type="spellEnd"/>
+      <w:r>
+        <w:rPr>
+          <w:rFonts w:ascii="Consolas" w:eastAsia="Times New Roman" w:hAnsi="Consolas" w:cs="Times New Roman"/>
+          <w:color w:val="CE9178"/>
+          <w:sz w:val="21"/>
+          <w:szCs w:val="21"/>
+          <w:lang w:val="en-US"/>
+        </w:rPr>
+        <w:t>&gt;</w:t>
+      </w:r>
+    </w:p>
+    <w:p>
+      <w:pPr>
+        <w:shd w:val="clear" w:color="auto" w:fill="1E1E1E"/>
+        <w:spacing w:after="0" w:line="285" w:lineRule="atLeast"/>
+        <w:rPr>
+          <w:rFonts w:ascii="Consolas" w:eastAsia="Times New Roman" w:hAnsi="Consolas" w:cs="Times New Roman"/>
+          <w:color w:val="D4D4D4"/>
+          <w:sz w:val="21"/>
+          <w:szCs w:val="21"/>
+          <w:lang w:val="en-US"/>
+        </w:rPr>
+      </w:pPr>
+      <w:r>
+        <w:rPr>
+          <w:rFonts w:ascii="Consolas" w:eastAsia="Times New Roman" w:hAnsi="Consolas" w:cs="Times New Roman"/>
+          <w:color w:val="CE9178"/>
+          <w:sz w:val="21"/>
+          <w:szCs w:val="21"/>
+          <w:lang w:val="en-US"/>
+        </w:rPr>
+        <w:t>              &lt;</w:t>
+      </w:r>
+      <w:proofErr w:type="spellStart"/>
+      <w:r>
+        <w:rPr>
+          <w:rFonts w:ascii="Consolas" w:eastAsia="Times New Roman" w:hAnsi="Consolas" w:cs="Times New Roman"/>
+          <w:color w:val="CE9178"/>
+          <w:sz w:val="21"/>
+          <w:szCs w:val="21"/>
+          <w:lang w:val="en-US"/>
+        </w:rPr>
+        <w:t>th</w:t>
+      </w:r>
+      <w:proofErr w:type="spellEnd"/>
+      <w:r>
+        <w:rPr>
+          <w:rFonts w:ascii="Consolas" w:eastAsia="Times New Roman" w:hAnsi="Consolas" w:cs="Times New Roman"/>
+          <w:color w:val="CE9178"/>
+          <w:sz w:val="21"/>
+          <w:szCs w:val="21"/>
+          <w:lang w:val="en-US"/>
+        </w:rPr>
+        <w:t>&gt;QUANTIDADE&lt;/</w:t>
+      </w:r>
+      <w:proofErr w:type="spellStart"/>
+      <w:r>
+        <w:rPr>
+          <w:rFonts w:ascii="Consolas" w:eastAsia="Times New Roman" w:hAnsi="Consolas" w:cs="Times New Roman"/>
+          <w:color w:val="CE9178"/>
+          <w:sz w:val="21"/>
+          <w:szCs w:val="21"/>
+          <w:lang w:val="en-US"/>
+        </w:rPr>
+        <w:t>th</w:t>
+      </w:r>
+      <w:proofErr w:type="spellEnd"/>
+      <w:r>
+        <w:rPr>
+          <w:rFonts w:ascii="Consolas" w:eastAsia="Times New Roman" w:hAnsi="Consolas" w:cs="Times New Roman"/>
+          <w:color w:val="CE9178"/>
+          <w:sz w:val="21"/>
+          <w:szCs w:val="21"/>
+          <w:lang w:val="en-US"/>
+        </w:rPr>
+        <w:t>&gt;</w:t>
+      </w:r>
+    </w:p>
+    <w:p>
+      <w:pPr>
+        <w:shd w:val="clear" w:color="auto" w:fill="1E1E1E"/>
+        <w:spacing w:after="0" w:line="285" w:lineRule="atLeast"/>
+        <w:rPr>
+          <w:rFonts w:ascii="Consolas" w:eastAsia="Times New Roman" w:hAnsi="Consolas" w:cs="Times New Roman"/>
+          <w:color w:val="D4D4D4"/>
+          <w:sz w:val="21"/>
+          <w:szCs w:val="21"/>
+          <w:lang w:val="en-US"/>
+        </w:rPr>
+      </w:pPr>
+      <w:r>
+        <w:rPr>
+          <w:rFonts w:ascii="Consolas" w:eastAsia="Times New Roman" w:hAnsi="Consolas" w:cs="Times New Roman"/>
+          <w:color w:val="CE9178"/>
+          <w:sz w:val="21"/>
+          <w:szCs w:val="21"/>
+          <w:lang w:val="en-US"/>
+        </w:rPr>
+        <w:t>              &lt;</w:t>
+      </w:r>
+      <w:proofErr w:type="spellStart"/>
+      <w:r>
+        <w:rPr>
+          <w:rFonts w:ascii="Consolas" w:eastAsia="Times New Roman" w:hAnsi="Consolas" w:cs="Times New Roman"/>
+          <w:color w:val="CE9178"/>
+          <w:sz w:val="21"/>
+          <w:szCs w:val="21"/>
+          <w:lang w:val="en-US"/>
+        </w:rPr>
+        <w:t>th</w:t>
+      </w:r>
+      <w:proofErr w:type="spellEnd"/>
+      <w:r>
+        <w:rPr>
+          <w:rFonts w:ascii="Consolas" w:eastAsia="Times New Roman" w:hAnsi="Consolas" w:cs="Times New Roman"/>
+          <w:color w:val="CE9178"/>
+          <w:sz w:val="21"/>
+          <w:szCs w:val="21"/>
+          <w:lang w:val="en-US"/>
+        </w:rPr>
+        <w:t>&gt;VALOR&lt;/</w:t>
+      </w:r>
+      <w:proofErr w:type="spellStart"/>
+      <w:r>
+        <w:rPr>
+          <w:rFonts w:ascii="Consolas" w:eastAsia="Times New Roman" w:hAnsi="Consolas" w:cs="Times New Roman"/>
+          <w:color w:val="CE9178"/>
+          <w:sz w:val="21"/>
+          <w:szCs w:val="21"/>
+          <w:lang w:val="en-US"/>
+        </w:rPr>
+        <w:t>th</w:t>
+      </w:r>
+      <w:proofErr w:type="spellEnd"/>
+      <w:r>
+        <w:rPr>
+          <w:rFonts w:ascii="Consolas" w:eastAsia="Times New Roman" w:hAnsi="Consolas" w:cs="Times New Roman"/>
+          <w:color w:val="CE9178"/>
+          <w:sz w:val="21"/>
+          <w:szCs w:val="21"/>
+          <w:lang w:val="en-US"/>
+        </w:rPr>
+        <w:t>&gt;</w:t>
+      </w:r>
+    </w:p>
+    <w:p>
+      <w:pPr>
+        <w:shd w:val="clear" w:color="auto" w:fill="1E1E1E"/>
+        <w:spacing w:after="0" w:line="285" w:lineRule="atLeast"/>
+        <w:rPr>
+          <w:rFonts w:ascii="Consolas" w:eastAsia="Times New Roman" w:hAnsi="Consolas" w:cs="Times New Roman"/>
+          <w:color w:val="D4D4D4"/>
+          <w:sz w:val="21"/>
+          <w:szCs w:val="21"/>
+          <w:lang w:val="en-US"/>
+        </w:rPr>
+      </w:pPr>
+      <w:r>
+        <w:rPr>
+          <w:rFonts w:ascii="Consolas" w:eastAsia="Times New Roman" w:hAnsi="Consolas" w:cs="Times New Roman"/>
+          <w:color w:val="CE9178"/>
+          <w:sz w:val="21"/>
+          <w:szCs w:val="21"/>
+          <w:lang w:val="en-US"/>
+        </w:rPr>
+        <w:t>          &lt;/tr&gt;</w:t>
+      </w:r>
+    </w:p>
+    <w:p>
+      <w:pPr>
+        <w:shd w:val="clear" w:color="auto" w:fill="1E1E1E"/>
+        <w:spacing w:after="0" w:line="285" w:lineRule="atLeast"/>
+        <w:rPr>
+          <w:rFonts w:ascii="Consolas" w:eastAsia="Times New Roman" w:hAnsi="Consolas" w:cs="Times New Roman"/>
+          <w:color w:val="D4D4D4"/>
+          <w:sz w:val="21"/>
+          <w:szCs w:val="21"/>
+          <w:lang w:val="en-US"/>
+        </w:rPr>
+      </w:pPr>
+      <w:r>
+        <w:rPr>
+          <w:rFonts w:ascii="Consolas" w:eastAsia="Times New Roman" w:hAnsi="Consolas" w:cs="Times New Roman"/>
+          <w:color w:val="CE9178"/>
+          <w:sz w:val="21"/>
+          <w:szCs w:val="21"/>
+          <w:lang w:val="en-US"/>
+        </w:rPr>
+        <w:t>      &lt;/</w:t>
+      </w:r>
+      <w:proofErr w:type="spellStart"/>
+      <w:r>
+        <w:rPr>
+          <w:rFonts w:ascii="Consolas" w:eastAsia="Times New Roman" w:hAnsi="Consolas" w:cs="Times New Roman"/>
+          <w:color w:val="CE9178"/>
+          <w:sz w:val="21"/>
+          <w:szCs w:val="21"/>
+          <w:lang w:val="en-US"/>
+        </w:rPr>
+        <w:t>thead</w:t>
+      </w:r>
+      <w:proofErr w:type="spellEnd"/>
+      <w:r>
+        <w:rPr>
+          <w:rFonts w:ascii="Consolas" w:eastAsia="Times New Roman" w:hAnsi="Consolas" w:cs="Times New Roman"/>
+          <w:color w:val="CE9178"/>
+          <w:sz w:val="21"/>
+          <w:szCs w:val="21"/>
+          <w:lang w:val="en-US"/>
+        </w:rPr>
+        <w:t>&gt;</w:t>
+      </w:r>
+    </w:p>
+    <w:p>
+      <w:pPr>
+        <w:shd w:val="clear" w:color="auto" w:fill="1E1E1E"/>
+        <w:spacing w:after="0" w:line="285" w:lineRule="atLeast"/>
+        <w:rPr>
+          <w:rFonts w:ascii="Consolas" w:eastAsia="Times New Roman" w:hAnsi="Consolas" w:cs="Times New Roman"/>
+          <w:color w:val="D4D4D4"/>
+          <w:sz w:val="21"/>
+          <w:szCs w:val="21"/>
+          <w:lang w:val="en-US"/>
+        </w:rPr>
+      </w:pPr>
+      <w:r>
+        <w:rPr>
+          <w:rFonts w:ascii="Consolas" w:eastAsia="Times New Roman" w:hAnsi="Consolas" w:cs="Times New Roman"/>
+          <w:color w:val="CE9178"/>
+          <w:sz w:val="21"/>
+          <w:szCs w:val="21"/>
+          <w:lang w:val="en-US"/>
+        </w:rPr>
+        <w:t>      &lt;</w:t>
+      </w:r>
+      <w:proofErr w:type="spellStart"/>
+      <w:r>
+        <w:rPr>
+          <w:rFonts w:ascii="Consolas" w:eastAsia="Times New Roman" w:hAnsi="Consolas" w:cs="Times New Roman"/>
+          <w:color w:val="CE9178"/>
+          <w:sz w:val="21"/>
+          <w:szCs w:val="21"/>
+          <w:lang w:val="en-US"/>
+        </w:rPr>
+        <w:t>tbody</w:t>
+      </w:r>
+      <w:proofErr w:type="spellEnd"/>
+      <w:r>
+        <w:rPr>
+          <w:rFonts w:ascii="Consolas" w:eastAsia="Times New Roman" w:hAnsi="Consolas" w:cs="Times New Roman"/>
+          <w:color w:val="CE9178"/>
+          <w:sz w:val="21"/>
+          <w:szCs w:val="21"/>
+          <w:lang w:val="en-US"/>
+        </w:rPr>
+        <w:t>&gt;</w:t>
+      </w:r>
+    </w:p>
+    <w:p>
+      <w:pPr>
+        <w:shd w:val="clear" w:color="auto" w:fill="1E1E1E"/>
+        <w:spacing w:after="0" w:line="285" w:lineRule="atLeast"/>
+        <w:rPr>
+          <w:rFonts w:ascii="Consolas" w:eastAsia="Times New Roman" w:hAnsi="Consolas" w:cs="Times New Roman"/>
+          <w:color w:val="D4D4D4"/>
+          <w:sz w:val="21"/>
+          <w:szCs w:val="21"/>
+          <w:lang w:val="en-US"/>
+        </w:rPr>
+      </w:pPr>
+      <w:r>
+        <w:rPr>
+          <w:rFonts w:ascii="Consolas" w:eastAsia="Times New Roman" w:hAnsi="Consolas" w:cs="Times New Roman"/>
+          <w:color w:val="CE9178"/>
+          <w:sz w:val="21"/>
+          <w:szCs w:val="21"/>
+          <w:lang w:val="en-US"/>
+        </w:rPr>
+        <w:t xml:space="preserve">        </w:t>
+      </w:r>
+      <w:r>
+        <w:rPr>
+          <w:rFonts w:ascii="Consolas" w:eastAsia="Times New Roman" w:hAnsi="Consolas" w:cs="Times New Roman"/>
+          <w:color w:val="569CD6"/>
+          <w:sz w:val="21"/>
+          <w:szCs w:val="21"/>
+          <w:lang w:val="en-US"/>
+        </w:rPr>
+        <w:t>${</w:t>
+      </w:r>
+      <w:proofErr w:type="spellStart"/>
+      <w:r>
+        <w:rPr>
+          <w:rFonts w:ascii="Consolas" w:eastAsia="Times New Roman" w:hAnsi="Consolas" w:cs="Times New Roman"/>
+          <w:color w:val="9CDCFE"/>
+          <w:sz w:val="21"/>
+          <w:szCs w:val="21"/>
+          <w:lang w:val="en-US"/>
+        </w:rPr>
+        <w:t>model</w:t>
+      </w:r>
+      <w:r>
+        <w:rPr>
+          <w:rFonts w:ascii="Consolas" w:eastAsia="Times New Roman" w:hAnsi="Consolas" w:cs="Times New Roman"/>
+          <w:color w:val="D4D4D4"/>
+          <w:sz w:val="21"/>
+          <w:szCs w:val="21"/>
+          <w:lang w:val="en-US"/>
+        </w:rPr>
+        <w:t>.</w:t>
+      </w:r>
+      <w:r>
+        <w:rPr>
+          <w:rFonts w:ascii="Consolas" w:eastAsia="Times New Roman" w:hAnsi="Consolas" w:cs="Times New Roman"/>
+          <w:color w:val="DCDCAA"/>
+          <w:sz w:val="21"/>
+          <w:szCs w:val="21"/>
+          <w:lang w:val="en-US"/>
+        </w:rPr>
+        <w:t>lista</w:t>
+      </w:r>
+      <w:proofErr w:type="spellEnd"/>
+      <w:r>
+        <w:rPr>
+          <w:rFonts w:ascii="Consolas" w:eastAsia="Times New Roman" w:hAnsi="Consolas" w:cs="Times New Roman"/>
+          <w:color w:val="D4D4D4"/>
+          <w:sz w:val="21"/>
+          <w:szCs w:val="21"/>
+          <w:lang w:val="en-US"/>
+        </w:rPr>
+        <w:t>().</w:t>
+      </w:r>
+      <w:r>
+        <w:rPr>
+          <w:rFonts w:ascii="Consolas" w:eastAsia="Times New Roman" w:hAnsi="Consolas" w:cs="Times New Roman"/>
+          <w:color w:val="DCDCAA"/>
+          <w:sz w:val="21"/>
+          <w:szCs w:val="21"/>
+          <w:lang w:val="en-US"/>
+        </w:rPr>
+        <w:t>map</w:t>
+      </w:r>
+      <w:r>
+        <w:rPr>
+          <w:rFonts w:ascii="Consolas" w:eastAsia="Times New Roman" w:hAnsi="Consolas" w:cs="Times New Roman"/>
+          <w:color w:val="D4D4D4"/>
+          <w:sz w:val="21"/>
+          <w:szCs w:val="21"/>
+          <w:lang w:val="en-US"/>
+        </w:rPr>
+        <w:t>(</w:t>
+      </w:r>
+      <w:proofErr w:type="spellStart"/>
+      <w:r>
+        <w:rPr>
+          <w:rFonts w:ascii="Consolas" w:eastAsia="Times New Roman" w:hAnsi="Consolas" w:cs="Times New Roman"/>
+          <w:color w:val="9CDCFE"/>
+          <w:sz w:val="21"/>
+          <w:szCs w:val="21"/>
+          <w:lang w:val="en-US"/>
+        </w:rPr>
+        <w:t>negociacao</w:t>
+      </w:r>
+      <w:proofErr w:type="spellEnd"/>
+      <w:r>
+        <w:rPr>
+          <w:rFonts w:ascii="Consolas" w:eastAsia="Times New Roman" w:hAnsi="Consolas" w:cs="Times New Roman"/>
+          <w:color w:val="D4D4D4"/>
+          <w:sz w:val="21"/>
+          <w:szCs w:val="21"/>
+          <w:lang w:val="en-US"/>
+        </w:rPr>
+        <w:t xml:space="preserve"> </w:t>
+      </w:r>
+      <w:r>
+        <w:rPr>
+          <w:rFonts w:ascii="Consolas" w:eastAsia="Times New Roman" w:hAnsi="Consolas" w:cs="Times New Roman"/>
+          <w:color w:val="569CD6"/>
+          <w:sz w:val="21"/>
+          <w:szCs w:val="21"/>
+          <w:lang w:val="en-US"/>
+        </w:rPr>
+        <w:t>=&gt;</w:t>
+      </w:r>
+      <w:r>
+        <w:rPr>
+          <w:rFonts w:ascii="Consolas" w:eastAsia="Times New Roman" w:hAnsi="Consolas" w:cs="Times New Roman"/>
+          <w:color w:val="D4D4D4"/>
+          <w:sz w:val="21"/>
+          <w:szCs w:val="21"/>
+          <w:lang w:val="en-US"/>
+        </w:rPr>
+        <w:t xml:space="preserve"> {</w:t>
+      </w:r>
+    </w:p>
+    <w:p>
+      <w:pPr>
+        <w:shd w:val="clear" w:color="auto" w:fill="1E1E1E"/>
+        <w:spacing w:after="0" w:line="285" w:lineRule="atLeast"/>
+        <w:rPr>
+          <w:rFonts w:ascii="Consolas" w:eastAsia="Times New Roman" w:hAnsi="Consolas" w:cs="Times New Roman"/>
+          <w:color w:val="D4D4D4"/>
+          <w:sz w:val="21"/>
+          <w:szCs w:val="21"/>
+          <w:lang w:val="en-US"/>
+        </w:rPr>
+      </w:pPr>
+      <w:r>
+        <w:rPr>
+          <w:rFonts w:ascii="Consolas" w:eastAsia="Times New Roman" w:hAnsi="Consolas" w:cs="Times New Roman"/>
+          <w:color w:val="D4D4D4"/>
+          <w:sz w:val="21"/>
+          <w:szCs w:val="21"/>
+          <w:lang w:val="en-US"/>
+        </w:rPr>
+        <w:t xml:space="preserve">          </w:t>
+      </w:r>
+      <w:r>
+        <w:rPr>
+          <w:rFonts w:ascii="Consolas" w:eastAsia="Times New Roman" w:hAnsi="Consolas" w:cs="Times New Roman"/>
+          <w:color w:val="C586C0"/>
+          <w:sz w:val="21"/>
+          <w:szCs w:val="21"/>
+          <w:lang w:val="en-US"/>
+        </w:rPr>
+        <w:t>return</w:t>
+      </w:r>
+      <w:r>
+        <w:rPr>
+          <w:rFonts w:ascii="Consolas" w:eastAsia="Times New Roman" w:hAnsi="Consolas" w:cs="Times New Roman"/>
+          <w:color w:val="D4D4D4"/>
+          <w:sz w:val="21"/>
+          <w:szCs w:val="21"/>
+          <w:lang w:val="en-US"/>
+        </w:rPr>
+        <w:t xml:space="preserve"> </w:t>
+      </w:r>
+      <w:r>
+        <w:rPr>
+          <w:rFonts w:ascii="Consolas" w:eastAsia="Times New Roman" w:hAnsi="Consolas" w:cs="Times New Roman"/>
+          <w:color w:val="CE9178"/>
+          <w:sz w:val="21"/>
+          <w:szCs w:val="21"/>
+          <w:lang w:val="en-US"/>
+        </w:rPr>
+        <w:t>`</w:t>
+      </w:r>
+    </w:p>
+    <w:p>
+      <w:pPr>
+        <w:shd w:val="clear" w:color="auto" w:fill="1E1E1E"/>
+        <w:spacing w:after="0" w:line="285" w:lineRule="atLeast"/>
+        <w:rPr>
+          <w:rFonts w:ascii="Consolas" w:eastAsia="Times New Roman" w:hAnsi="Consolas" w:cs="Times New Roman"/>
+          <w:color w:val="D4D4D4"/>
+          <w:sz w:val="21"/>
+          <w:szCs w:val="21"/>
+          <w:lang w:val="en-US"/>
+        </w:rPr>
+      </w:pPr>
+      <w:r>
+        <w:rPr>
+          <w:rFonts w:ascii="Consolas" w:eastAsia="Times New Roman" w:hAnsi="Consolas" w:cs="Times New Roman"/>
+          <w:color w:val="CE9178"/>
+          <w:sz w:val="21"/>
+          <w:szCs w:val="21"/>
+          <w:lang w:val="en-US"/>
+        </w:rPr>
+        <w:t>            &lt;tr&gt;</w:t>
+      </w:r>
+    </w:p>
+    <w:p>
+      <w:pPr>
+        <w:shd w:val="clear" w:color="auto" w:fill="1E1E1E"/>
+        <w:spacing w:after="0" w:line="285" w:lineRule="atLeast"/>
+        <w:rPr>
+          <w:rFonts w:ascii="Consolas" w:eastAsia="Times New Roman" w:hAnsi="Consolas" w:cs="Times New Roman"/>
+          <w:color w:val="D4D4D4"/>
+          <w:sz w:val="21"/>
+          <w:szCs w:val="21"/>
+          <w:lang w:val="en-US"/>
+        </w:rPr>
+      </w:pPr>
+      <w:r>
+        <w:rPr>
+          <w:rFonts w:ascii="Consolas" w:eastAsia="Times New Roman" w:hAnsi="Consolas" w:cs="Times New Roman"/>
+          <w:color w:val="CE9178"/>
+          <w:sz w:val="21"/>
+          <w:szCs w:val="21"/>
+          <w:lang w:val="en-US"/>
+        </w:rPr>
+        <w:t>                &lt;td&gt;?&lt;/td&gt;</w:t>
+      </w:r>
+    </w:p>
+    <w:p>
+      <w:pPr>
+        <w:shd w:val="clear" w:color="auto" w:fill="1E1E1E"/>
+        <w:spacing w:after="0" w:line="285" w:lineRule="atLeast"/>
+        <w:rPr>
+          <w:rFonts w:ascii="Consolas" w:eastAsia="Times New Roman" w:hAnsi="Consolas" w:cs="Times New Roman"/>
+          <w:color w:val="D4D4D4"/>
+          <w:sz w:val="21"/>
+          <w:szCs w:val="21"/>
+          <w:lang w:val="en-US"/>
+        </w:rPr>
+      </w:pPr>
+      <w:r>
+        <w:rPr>
+          <w:rFonts w:ascii="Consolas" w:eastAsia="Times New Roman" w:hAnsi="Consolas" w:cs="Times New Roman"/>
+          <w:color w:val="CE9178"/>
+          <w:sz w:val="21"/>
+          <w:szCs w:val="21"/>
+          <w:lang w:val="en-US"/>
+        </w:rPr>
+        <w:t>                &lt;td&gt;</w:t>
+      </w:r>
+      <w:r>
+        <w:rPr>
+          <w:rFonts w:ascii="Consolas" w:eastAsia="Times New Roman" w:hAnsi="Consolas" w:cs="Times New Roman"/>
+          <w:color w:val="569CD6"/>
+          <w:sz w:val="21"/>
+          <w:szCs w:val="21"/>
+          <w:lang w:val="en-US"/>
+        </w:rPr>
+        <w:t>${</w:t>
+      </w:r>
+      <w:proofErr w:type="spellStart"/>
+      <w:r>
+        <w:rPr>
+          <w:rFonts w:ascii="Consolas" w:eastAsia="Times New Roman" w:hAnsi="Consolas" w:cs="Times New Roman"/>
+          <w:color w:val="9CDCFE"/>
+          <w:sz w:val="21"/>
+          <w:szCs w:val="21"/>
+          <w:lang w:val="en-US"/>
+        </w:rPr>
+        <w:t>negociacao</w:t>
+      </w:r>
+      <w:r>
+        <w:rPr>
+          <w:rFonts w:ascii="Consolas" w:eastAsia="Times New Roman" w:hAnsi="Consolas" w:cs="Times New Roman"/>
+          <w:color w:val="D4D4D4"/>
+          <w:sz w:val="21"/>
+          <w:szCs w:val="21"/>
+          <w:lang w:val="en-US"/>
+        </w:rPr>
+        <w:t>.</w:t>
+      </w:r>
+      <w:r>
+        <w:rPr>
+          <w:rFonts w:ascii="Consolas" w:eastAsia="Times New Roman" w:hAnsi="Consolas" w:cs="Times New Roman"/>
+          <w:color w:val="4FC1FF"/>
+          <w:sz w:val="21"/>
+          <w:szCs w:val="21"/>
+          <w:lang w:val="en-US"/>
+        </w:rPr>
+        <w:t>quantidade</w:t>
+      </w:r>
+      <w:proofErr w:type="spellEnd"/>
+      <w:r>
+        <w:rPr>
+          <w:rFonts w:ascii="Consolas" w:eastAsia="Times New Roman" w:hAnsi="Consolas" w:cs="Times New Roman"/>
+          <w:color w:val="569CD6"/>
+          <w:sz w:val="21"/>
+          <w:szCs w:val="21"/>
+          <w:lang w:val="en-US"/>
+        </w:rPr>
+        <w:t>}</w:t>
+      </w:r>
+      <w:r>
+        <w:rPr>
+          <w:rFonts w:ascii="Consolas" w:eastAsia="Times New Roman" w:hAnsi="Consolas" w:cs="Times New Roman"/>
+          <w:color w:val="CE9178"/>
+          <w:sz w:val="21"/>
+          <w:szCs w:val="21"/>
+          <w:lang w:val="en-US"/>
+        </w:rPr>
+        <w:t>&lt;/td&gt;</w:t>
+      </w:r>
+    </w:p>
+    <w:p>
+      <w:pPr>
+        <w:shd w:val="clear" w:color="auto" w:fill="1E1E1E"/>
+        <w:spacing w:after="0" w:line="285" w:lineRule="atLeast"/>
+        <w:rPr>
+          <w:rFonts w:ascii="Consolas" w:eastAsia="Times New Roman" w:hAnsi="Consolas" w:cs="Times New Roman"/>
+          <w:color w:val="D4D4D4"/>
+          <w:sz w:val="21"/>
+          <w:szCs w:val="21"/>
+        </w:rPr>
+      </w:pPr>
+      <w:r>
+        <w:rPr>
+          <w:rFonts w:ascii="Consolas" w:eastAsia="Times New Roman" w:hAnsi="Consolas" w:cs="Times New Roman"/>
+          <w:color w:val="CE9178"/>
+          <w:sz w:val="21"/>
+          <w:szCs w:val="21"/>
+          <w:lang w:val="en-US"/>
+        </w:rPr>
+        <w:t xml:space="preserve">                </w:t>
+      </w:r>
+      <w:r>
+        <w:rPr>
+          <w:rFonts w:ascii="Consolas" w:eastAsia="Times New Roman" w:hAnsi="Consolas" w:cs="Times New Roman"/>
+          <w:color w:val="CE9178"/>
+          <w:sz w:val="21"/>
+          <w:szCs w:val="21"/>
+        </w:rPr>
+        <w:t>&lt;</w:t>
+      </w:r>
+      <w:proofErr w:type="spellStart"/>
+      <w:r>
+        <w:rPr>
+          <w:rFonts w:ascii="Consolas" w:eastAsia="Times New Roman" w:hAnsi="Consolas" w:cs="Times New Roman"/>
+          <w:color w:val="CE9178"/>
+          <w:sz w:val="21"/>
+          <w:szCs w:val="21"/>
+        </w:rPr>
+        <w:t>td</w:t>
+      </w:r>
+      <w:proofErr w:type="spellEnd"/>
+      <w:r>
+        <w:rPr>
+          <w:rFonts w:ascii="Consolas" w:eastAsia="Times New Roman" w:hAnsi="Consolas" w:cs="Times New Roman"/>
+          <w:color w:val="CE9178"/>
+          <w:sz w:val="21"/>
+          <w:szCs w:val="21"/>
+        </w:rPr>
+        <w:t>&gt;</w:t>
+      </w:r>
+      <w:r>
+        <w:rPr>
+          <w:rFonts w:ascii="Consolas" w:eastAsia="Times New Roman" w:hAnsi="Consolas" w:cs="Times New Roman"/>
+          <w:color w:val="569CD6"/>
+          <w:sz w:val="21"/>
+          <w:szCs w:val="21"/>
+        </w:rPr>
+        <w:t>${</w:t>
+      </w:r>
+      <w:proofErr w:type="spellStart"/>
+      <w:r>
+        <w:rPr>
+          <w:rFonts w:ascii="Consolas" w:eastAsia="Times New Roman" w:hAnsi="Consolas" w:cs="Times New Roman"/>
+          <w:color w:val="9CDCFE"/>
+          <w:sz w:val="21"/>
+          <w:szCs w:val="21"/>
+        </w:rPr>
+        <w:t>negociacao</w:t>
+      </w:r>
+      <w:r>
+        <w:rPr>
+          <w:rFonts w:ascii="Consolas" w:eastAsia="Times New Roman" w:hAnsi="Consolas" w:cs="Times New Roman"/>
+          <w:color w:val="D4D4D4"/>
+          <w:sz w:val="21"/>
+          <w:szCs w:val="21"/>
+        </w:rPr>
+        <w:t>.</w:t>
+      </w:r>
+      <w:r>
+        <w:rPr>
+          <w:rFonts w:ascii="Consolas" w:eastAsia="Times New Roman" w:hAnsi="Consolas" w:cs="Times New Roman"/>
+          <w:color w:val="4FC1FF"/>
+          <w:sz w:val="21"/>
+          <w:szCs w:val="21"/>
+        </w:rPr>
+        <w:t>valor</w:t>
+      </w:r>
+      <w:proofErr w:type="spellEnd"/>
+      <w:r>
+        <w:rPr>
+          <w:rFonts w:ascii="Consolas" w:eastAsia="Times New Roman" w:hAnsi="Consolas" w:cs="Times New Roman"/>
+          <w:color w:val="569CD6"/>
+          <w:sz w:val="21"/>
+          <w:szCs w:val="21"/>
+        </w:rPr>
+        <w:t>}</w:t>
+      </w:r>
+      <w:r>
+        <w:rPr>
+          <w:rFonts w:ascii="Consolas" w:eastAsia="Times New Roman" w:hAnsi="Consolas" w:cs="Times New Roman"/>
+          <w:color w:val="CE9178"/>
+          <w:sz w:val="21"/>
+          <w:szCs w:val="21"/>
+        </w:rPr>
+        <w:t>&lt;/</w:t>
+      </w:r>
+      <w:proofErr w:type="spellStart"/>
+      <w:r>
+        <w:rPr>
+          <w:rFonts w:ascii="Consolas" w:eastAsia="Times New Roman" w:hAnsi="Consolas" w:cs="Times New Roman"/>
+          <w:color w:val="CE9178"/>
+          <w:sz w:val="21"/>
+          <w:szCs w:val="21"/>
+        </w:rPr>
+        <w:t>td</w:t>
+      </w:r>
+      <w:proofErr w:type="spellEnd"/>
+      <w:r>
+        <w:rPr>
+          <w:rFonts w:ascii="Consolas" w:eastAsia="Times New Roman" w:hAnsi="Consolas" w:cs="Times New Roman"/>
+          <w:color w:val="CE9178"/>
+          <w:sz w:val="21"/>
+          <w:szCs w:val="21"/>
+        </w:rPr>
+        <w:t>&gt;</w:t>
+      </w:r>
+    </w:p>
+    <w:p>
+      <w:pPr>
+        <w:shd w:val="clear" w:color="auto" w:fill="1E1E1E"/>
+        <w:spacing w:after="0" w:line="285" w:lineRule="atLeast"/>
+        <w:rPr>
+          <w:rFonts w:ascii="Consolas" w:eastAsia="Times New Roman" w:hAnsi="Consolas" w:cs="Times New Roman"/>
+          <w:color w:val="D4D4D4"/>
+          <w:sz w:val="21"/>
+          <w:szCs w:val="21"/>
+        </w:rPr>
+      </w:pPr>
+      <w:r>
+        <w:rPr>
+          <w:rFonts w:ascii="Consolas" w:eastAsia="Times New Roman" w:hAnsi="Consolas" w:cs="Times New Roman"/>
+          <w:color w:val="CE9178"/>
+          <w:sz w:val="21"/>
+          <w:szCs w:val="21"/>
+        </w:rPr>
+        <w:t>            &lt;/</w:t>
+      </w:r>
+      <w:proofErr w:type="spellStart"/>
+      <w:r>
+        <w:rPr>
+          <w:rFonts w:ascii="Consolas" w:eastAsia="Times New Roman" w:hAnsi="Consolas" w:cs="Times New Roman"/>
+          <w:color w:val="CE9178"/>
+          <w:sz w:val="21"/>
+          <w:szCs w:val="21"/>
+        </w:rPr>
+        <w:t>tr</w:t>
+      </w:r>
+      <w:proofErr w:type="spellEnd"/>
+      <w:r>
+        <w:rPr>
+          <w:rFonts w:ascii="Consolas" w:eastAsia="Times New Roman" w:hAnsi="Consolas" w:cs="Times New Roman"/>
+          <w:color w:val="CE9178"/>
+          <w:sz w:val="21"/>
+          <w:szCs w:val="21"/>
+        </w:rPr>
+        <w:t>&gt;</w:t>
+      </w:r>
+    </w:p>
+    <w:p>
+      <w:pPr>
+        <w:shd w:val="clear" w:color="auto" w:fill="1E1E1E"/>
+        <w:spacing w:after="0" w:line="285" w:lineRule="atLeast"/>
+        <w:rPr>
+          <w:rFonts w:ascii="Consolas" w:eastAsia="Times New Roman" w:hAnsi="Consolas" w:cs="Times New Roman"/>
+          <w:color w:val="D4D4D4"/>
+          <w:sz w:val="21"/>
+          <w:szCs w:val="21"/>
+        </w:rPr>
+      </w:pPr>
+      <w:r>
+        <w:rPr>
+          <w:rFonts w:ascii="Consolas" w:eastAsia="Times New Roman" w:hAnsi="Consolas" w:cs="Times New Roman"/>
+          <w:color w:val="CE9178"/>
+          <w:sz w:val="21"/>
+          <w:szCs w:val="21"/>
+        </w:rPr>
+        <w:t>          `</w:t>
+      </w:r>
+    </w:p>
+    <w:p>
+      <w:pPr>
+        <w:shd w:val="clear" w:color="auto" w:fill="1E1E1E"/>
+        <w:spacing w:after="0" w:line="285" w:lineRule="atLeast"/>
+        <w:rPr>
+          <w:rFonts w:ascii="Consolas" w:eastAsia="Times New Roman" w:hAnsi="Consolas" w:cs="Times New Roman"/>
+          <w:color w:val="D4D4D4"/>
+          <w:sz w:val="21"/>
+          <w:szCs w:val="21"/>
+        </w:rPr>
+      </w:pPr>
+      <w:r>
+        <w:rPr>
+          <w:rFonts w:ascii="Consolas" w:eastAsia="Times New Roman" w:hAnsi="Consolas" w:cs="Times New Roman"/>
+          <w:color w:val="D4D4D4"/>
+          <w:sz w:val="21"/>
+          <w:szCs w:val="21"/>
+        </w:rPr>
+        <w:t>        }).</w:t>
+      </w:r>
+      <w:proofErr w:type="spellStart"/>
+      <w:r>
+        <w:rPr>
+          <w:rFonts w:ascii="Consolas" w:eastAsia="Times New Roman" w:hAnsi="Consolas" w:cs="Times New Roman"/>
+          <w:color w:val="DCDCAA"/>
+          <w:sz w:val="21"/>
+          <w:szCs w:val="21"/>
+        </w:rPr>
+        <w:t>join</w:t>
+      </w:r>
+      <w:proofErr w:type="spellEnd"/>
+      <w:r>
+        <w:rPr>
+          <w:rFonts w:ascii="Consolas" w:eastAsia="Times New Roman" w:hAnsi="Consolas" w:cs="Times New Roman"/>
+          <w:color w:val="D4D4D4"/>
+          <w:sz w:val="21"/>
+          <w:szCs w:val="21"/>
+        </w:rPr>
+        <w:t>(</w:t>
+      </w:r>
+      <w:r>
+        <w:rPr>
+          <w:rFonts w:ascii="Consolas" w:eastAsia="Times New Roman" w:hAnsi="Consolas" w:cs="Times New Roman"/>
+          <w:color w:val="CE9178"/>
+          <w:sz w:val="21"/>
+          <w:szCs w:val="21"/>
+        </w:rPr>
+        <w:t>''</w:t>
+      </w:r>
+      <w:r>
+        <w:rPr>
+          <w:rFonts w:ascii="Consolas" w:eastAsia="Times New Roman" w:hAnsi="Consolas" w:cs="Times New Roman"/>
+          <w:color w:val="D4D4D4"/>
+          <w:sz w:val="21"/>
+          <w:szCs w:val="21"/>
+        </w:rPr>
+        <w:t>)</w:t>
+      </w:r>
+      <w:r>
+        <w:rPr>
+          <w:rFonts w:ascii="Consolas" w:eastAsia="Times New Roman" w:hAnsi="Consolas" w:cs="Times New Roman"/>
+          <w:color w:val="569CD6"/>
+          <w:sz w:val="21"/>
+          <w:szCs w:val="21"/>
+        </w:rPr>
+        <w:t>}</w:t>
+      </w:r>
+    </w:p>
+    <w:p>
+      <w:pPr>
+        <w:shd w:val="clear" w:color="auto" w:fill="1E1E1E"/>
+        <w:spacing w:after="0" w:line="285" w:lineRule="atLeast"/>
+        <w:rPr>
+          <w:rFonts w:ascii="Consolas" w:eastAsia="Times New Roman" w:hAnsi="Consolas" w:cs="Times New Roman"/>
+          <w:color w:val="D4D4D4"/>
+          <w:sz w:val="21"/>
+          <w:szCs w:val="21"/>
+        </w:rPr>
+      </w:pPr>
+      <w:r>
+        <w:rPr>
+          <w:rFonts w:ascii="Consolas" w:eastAsia="Times New Roman" w:hAnsi="Consolas" w:cs="Times New Roman"/>
+          <w:color w:val="CE9178"/>
+          <w:sz w:val="21"/>
+          <w:szCs w:val="21"/>
+        </w:rPr>
+        <w:t>      &lt;/</w:t>
+      </w:r>
+      <w:proofErr w:type="spellStart"/>
+      <w:r>
+        <w:rPr>
+          <w:rFonts w:ascii="Consolas" w:eastAsia="Times New Roman" w:hAnsi="Consolas" w:cs="Times New Roman"/>
+          <w:color w:val="CE9178"/>
+          <w:sz w:val="21"/>
+          <w:szCs w:val="21"/>
+        </w:rPr>
+        <w:t>tbody</w:t>
+      </w:r>
+      <w:proofErr w:type="spellEnd"/>
+      <w:r>
+        <w:rPr>
+          <w:rFonts w:ascii="Consolas" w:eastAsia="Times New Roman" w:hAnsi="Consolas" w:cs="Times New Roman"/>
+          <w:color w:val="CE9178"/>
+          <w:sz w:val="21"/>
+          <w:szCs w:val="21"/>
+        </w:rPr>
+        <w:t>&gt;</w:t>
+      </w:r>
+    </w:p>
+    <w:p>
+      <w:pPr>
+        <w:shd w:val="clear" w:color="auto" w:fill="1E1E1E"/>
+        <w:spacing w:after="0" w:line="285" w:lineRule="atLeast"/>
+        <w:rPr>
+          <w:rFonts w:ascii="Consolas" w:eastAsia="Times New Roman" w:hAnsi="Consolas" w:cs="Times New Roman"/>
+          <w:color w:val="D4D4D4"/>
+          <w:sz w:val="21"/>
+          <w:szCs w:val="21"/>
+        </w:rPr>
+      </w:pPr>
+      <w:r>
+        <w:rPr>
+          <w:rFonts w:ascii="Consolas" w:eastAsia="Times New Roman" w:hAnsi="Consolas" w:cs="Times New Roman"/>
+          <w:color w:val="CE9178"/>
+          <w:sz w:val="21"/>
+          <w:szCs w:val="21"/>
+        </w:rPr>
+        <w:t>    &lt;/</w:t>
+      </w:r>
+      <w:proofErr w:type="spellStart"/>
+      <w:r>
+        <w:rPr>
+          <w:rFonts w:ascii="Consolas" w:eastAsia="Times New Roman" w:hAnsi="Consolas" w:cs="Times New Roman"/>
+          <w:color w:val="CE9178"/>
+          <w:sz w:val="21"/>
+          <w:szCs w:val="21"/>
+        </w:rPr>
+        <w:t>table</w:t>
+      </w:r>
+      <w:proofErr w:type="spellEnd"/>
+      <w:r>
+        <w:rPr>
+          <w:rFonts w:ascii="Consolas" w:eastAsia="Times New Roman" w:hAnsi="Consolas" w:cs="Times New Roman"/>
+          <w:color w:val="CE9178"/>
+          <w:sz w:val="21"/>
+          <w:szCs w:val="21"/>
+        </w:rPr>
+        <w:t>&gt;</w:t>
+      </w:r>
+    </w:p>
+    <w:p>
+      <w:pPr>
+        <w:shd w:val="clear" w:color="auto" w:fill="1E1E1E"/>
+        <w:spacing w:after="0" w:line="285" w:lineRule="atLeast"/>
+        <w:rPr>
+          <w:rFonts w:ascii="Consolas" w:eastAsia="Times New Roman" w:hAnsi="Consolas" w:cs="Times New Roman"/>
+          <w:color w:val="D4D4D4"/>
+          <w:sz w:val="21"/>
+          <w:szCs w:val="21"/>
+        </w:rPr>
+      </w:pPr>
+      <w:r>
+        <w:rPr>
+          <w:rFonts w:ascii="Consolas" w:eastAsia="Times New Roman" w:hAnsi="Consolas" w:cs="Times New Roman"/>
+          <w:color w:val="CE9178"/>
+          <w:sz w:val="21"/>
+          <w:szCs w:val="21"/>
+        </w:rPr>
+        <w:t>    `</w:t>
+      </w:r>
+      <w:r>
+        <w:rPr>
+          <w:rFonts w:ascii="Consolas" w:eastAsia="Times New Roman" w:hAnsi="Consolas" w:cs="Times New Roman"/>
+          <w:color w:val="D4D4D4"/>
+          <w:sz w:val="21"/>
+          <w:szCs w:val="21"/>
+        </w:rPr>
+        <w:t>;</w:t>
+      </w:r>
+    </w:p>
+    <w:p>
+      <w:pPr>
+        <w:shd w:val="clear" w:color="auto" w:fill="1E1E1E"/>
+        <w:spacing w:after="0" w:line="285" w:lineRule="atLeast"/>
+        <w:rPr>
+          <w:rFonts w:ascii="Consolas" w:eastAsia="Times New Roman" w:hAnsi="Consolas" w:cs="Times New Roman"/>
+          <w:color w:val="D4D4D4"/>
+          <w:sz w:val="21"/>
+          <w:szCs w:val="21"/>
+        </w:rPr>
+      </w:pPr>
+      <w:r>
+        <w:rPr>
+          <w:rFonts w:ascii="Consolas" w:eastAsia="Times New Roman" w:hAnsi="Consolas" w:cs="Times New Roman"/>
+          <w:color w:val="D4D4D4"/>
+          <w:sz w:val="21"/>
+          <w:szCs w:val="21"/>
+        </w:rPr>
+        <w:t>  }</w:t>
+      </w:r>
+    </w:p>
+    <w:p>
+      <w:pPr>
+        <w:pStyle w:val="PargrafodaLista"/>
+        <w:numPr>
+          <w:ilvl w:val="2"/>
+          <w:numId w:val="2"/>
+        </w:numPr>
+        <w:spacing w:before="240" w:line="360" w:lineRule="auto"/>
+        <w:jc w:val="both"/>
+        <w:rPr>
+          <w:rFonts w:ascii="Times New Roman" w:hAnsi="Times New Roman" w:cs="Times New Roman"/>
+          <w:sz w:val="24"/>
+          <w:szCs w:val="24"/>
+        </w:rPr>
+      </w:pPr>
+      <w:r>
+        <w:rPr>
+          <w:rFonts w:ascii="Times New Roman" w:hAnsi="Times New Roman" w:cs="Times New Roman"/>
+          <w:sz w:val="24"/>
+          <w:szCs w:val="24"/>
+        </w:rPr>
+        <w:lastRenderedPageBreak/>
+        <w:t xml:space="preserve">O </w:t>
+      </w:r>
+      <w:proofErr w:type="spellStart"/>
+      <w:r>
+        <w:rPr>
+          <w:rFonts w:ascii="Times New Roman" w:hAnsi="Times New Roman" w:cs="Times New Roman"/>
+          <w:sz w:val="24"/>
+          <w:szCs w:val="24"/>
+        </w:rPr>
+        <w:t>join</w:t>
+      </w:r>
+      <w:proofErr w:type="spellEnd"/>
+      <w:r>
+        <w:rPr>
+          <w:rFonts w:ascii="Times New Roman" w:hAnsi="Times New Roman" w:cs="Times New Roman"/>
+          <w:sz w:val="24"/>
+          <w:szCs w:val="24"/>
+        </w:rPr>
+        <w:t xml:space="preserve">(‘’) diz que é para pegar as tuplas que o </w:t>
+      </w:r>
+      <w:proofErr w:type="spellStart"/>
+      <w:r>
+        <w:rPr>
+          <w:rFonts w:ascii="Times New Roman" w:hAnsi="Times New Roman" w:cs="Times New Roman"/>
+          <w:sz w:val="24"/>
+          <w:szCs w:val="24"/>
+        </w:rPr>
+        <w:t>map</w:t>
+      </w:r>
+      <w:proofErr w:type="spellEnd"/>
+      <w:r>
+        <w:rPr>
+          <w:rFonts w:ascii="Times New Roman" w:hAnsi="Times New Roman" w:cs="Times New Roman"/>
+          <w:sz w:val="24"/>
+          <w:szCs w:val="24"/>
+        </w:rPr>
+        <w:t xml:space="preserve">() cria, converter todos para str, juntar e deixar separado apenas por um espaço vazio, pois se mantivéssemos como tuplas o </w:t>
+      </w:r>
+      <w:proofErr w:type="spellStart"/>
+      <w:r>
+        <w:rPr>
+          <w:rFonts w:ascii="Times New Roman" w:hAnsi="Times New Roman" w:cs="Times New Roman"/>
+          <w:sz w:val="24"/>
+          <w:szCs w:val="24"/>
+        </w:rPr>
+        <w:t>table</w:t>
+      </w:r>
+      <w:proofErr w:type="spellEnd"/>
+      <w:r>
+        <w:rPr>
+          <w:rFonts w:ascii="Times New Roman" w:hAnsi="Times New Roman" w:cs="Times New Roman"/>
+          <w:sz w:val="24"/>
+          <w:szCs w:val="24"/>
+        </w:rPr>
+        <w:t xml:space="preserve"> não entenderia e daria erro.</w:t>
+      </w:r>
+    </w:p>
+    <w:p>
+      <w:pPr>
+        <w:pStyle w:val="PargrafodaLista"/>
+        <w:numPr>
+          <w:ilvl w:val="2"/>
+          <w:numId w:val="2"/>
+        </w:numPr>
+        <w:spacing w:before="240" w:line="360" w:lineRule="auto"/>
+        <w:jc w:val="both"/>
+        <w:rPr>
+          <w:rFonts w:ascii="Times New Roman" w:hAnsi="Times New Roman" w:cs="Times New Roman"/>
+          <w:sz w:val="24"/>
+          <w:szCs w:val="24"/>
+        </w:rPr>
+      </w:pPr>
+      <w:r>
+        <w:rPr>
+          <w:rFonts w:ascii="Times New Roman" w:hAnsi="Times New Roman" w:cs="Times New Roman"/>
+          <w:sz w:val="24"/>
+          <w:szCs w:val="24"/>
+        </w:rPr>
+        <w:t>Para que funcionasse tivemos que passar um parâmetro para o template de um modelo que seria do tipo negociações</w:t>
+      </w:r>
+      <w:r>
+        <w:rPr>
+          <w:rFonts w:ascii="Times New Roman" w:hAnsi="Times New Roman" w:cs="Times New Roman"/>
+          <w:sz w:val="24"/>
+          <w:szCs w:val="24"/>
+        </w:rPr>
+        <w:t>, bem como o update</w:t>
+      </w:r>
+      <w:r>
+        <w:rPr>
+          <w:rFonts w:ascii="Times New Roman" w:hAnsi="Times New Roman" w:cs="Times New Roman"/>
+          <w:sz w:val="24"/>
+          <w:szCs w:val="24"/>
+        </w:rPr>
+        <w:t xml:space="preserve"> para que ele atualize a </w:t>
+      </w:r>
+      <w:proofErr w:type="spellStart"/>
+      <w:r>
+        <w:rPr>
+          <w:rFonts w:ascii="Times New Roman" w:hAnsi="Times New Roman" w:cs="Times New Roman"/>
+          <w:sz w:val="24"/>
+          <w:szCs w:val="24"/>
+        </w:rPr>
+        <w:t>table</w:t>
+      </w:r>
+      <w:proofErr w:type="spellEnd"/>
+      <w:r>
+        <w:rPr>
+          <w:rFonts w:ascii="Times New Roman" w:hAnsi="Times New Roman" w:cs="Times New Roman"/>
+          <w:sz w:val="24"/>
+          <w:szCs w:val="24"/>
+        </w:rPr>
+        <w:t xml:space="preserve"> quando algo for inserido</w:t>
+      </w:r>
+      <w:r>
+        <w:rPr>
+          <w:rFonts w:ascii="Times New Roman" w:hAnsi="Times New Roman" w:cs="Times New Roman"/>
+          <w:sz w:val="24"/>
+          <w:szCs w:val="24"/>
+        </w:rPr>
+        <w:t>:</w:t>
+      </w:r>
+    </w:p>
+    <w:p>
+      <w:pPr>
+        <w:shd w:val="clear" w:color="auto" w:fill="1E1E1E"/>
+        <w:spacing w:after="0" w:line="285" w:lineRule="atLeast"/>
+        <w:rPr>
+          <w:rFonts w:ascii="Consolas" w:eastAsia="Times New Roman" w:hAnsi="Consolas" w:cs="Times New Roman"/>
+          <w:color w:val="D4D4D4"/>
+          <w:sz w:val="21"/>
+          <w:szCs w:val="21"/>
+          <w:lang w:val="en-US"/>
+        </w:rPr>
+      </w:pPr>
+      <w:r>
+        <w:rPr>
+          <w:rFonts w:ascii="Consolas" w:eastAsia="Times New Roman" w:hAnsi="Consolas" w:cs="Times New Roman"/>
+          <w:color w:val="D4D4D4"/>
+          <w:sz w:val="21"/>
+          <w:szCs w:val="21"/>
+        </w:rPr>
+        <w:t xml:space="preserve">  </w:t>
+      </w:r>
+      <w:r>
+        <w:rPr>
+          <w:rFonts w:ascii="Consolas" w:eastAsia="Times New Roman" w:hAnsi="Consolas" w:cs="Times New Roman"/>
+          <w:color w:val="DCDCAA"/>
+          <w:sz w:val="21"/>
+          <w:szCs w:val="21"/>
+          <w:lang w:val="en-US"/>
+        </w:rPr>
+        <w:t>update</w:t>
+      </w:r>
+      <w:r>
+        <w:rPr>
+          <w:rFonts w:ascii="Consolas" w:eastAsia="Times New Roman" w:hAnsi="Consolas" w:cs="Times New Roman"/>
+          <w:color w:val="D4D4D4"/>
+          <w:sz w:val="21"/>
+          <w:szCs w:val="21"/>
+          <w:lang w:val="en-US"/>
+        </w:rPr>
+        <w:t>(</w:t>
+      </w:r>
+      <w:r>
+        <w:rPr>
+          <w:rFonts w:ascii="Consolas" w:eastAsia="Times New Roman" w:hAnsi="Consolas" w:cs="Times New Roman"/>
+          <w:color w:val="9CDCFE"/>
+          <w:sz w:val="21"/>
+          <w:szCs w:val="21"/>
+          <w:lang w:val="en-US"/>
+        </w:rPr>
+        <w:t>model</w:t>
+      </w:r>
+      <w:r>
+        <w:rPr>
+          <w:rFonts w:ascii="Consolas" w:eastAsia="Times New Roman" w:hAnsi="Consolas" w:cs="Times New Roman"/>
+          <w:color w:val="D4D4D4"/>
+          <w:sz w:val="21"/>
+          <w:szCs w:val="21"/>
+          <w:lang w:val="en-US"/>
+        </w:rPr>
+        <w:t xml:space="preserve">: </w:t>
+      </w:r>
+      <w:proofErr w:type="spellStart"/>
+      <w:r>
+        <w:rPr>
+          <w:rFonts w:ascii="Consolas" w:eastAsia="Times New Roman" w:hAnsi="Consolas" w:cs="Times New Roman"/>
+          <w:color w:val="4EC9B0"/>
+          <w:sz w:val="21"/>
+          <w:szCs w:val="21"/>
+          <w:lang w:val="en-US"/>
+        </w:rPr>
+        <w:t>Negociacoes</w:t>
+      </w:r>
+      <w:proofErr w:type="spellEnd"/>
+      <w:r>
+        <w:rPr>
+          <w:rFonts w:ascii="Consolas" w:eastAsia="Times New Roman" w:hAnsi="Consolas" w:cs="Times New Roman"/>
+          <w:color w:val="D4D4D4"/>
+          <w:sz w:val="21"/>
+          <w:szCs w:val="21"/>
+          <w:lang w:val="en-US"/>
+        </w:rPr>
+        <w:t xml:space="preserve">): </w:t>
+      </w:r>
+      <w:r>
+        <w:rPr>
+          <w:rFonts w:ascii="Consolas" w:eastAsia="Times New Roman" w:hAnsi="Consolas" w:cs="Times New Roman"/>
+          <w:color w:val="4EC9B0"/>
+          <w:sz w:val="21"/>
+          <w:szCs w:val="21"/>
+          <w:lang w:val="en-US"/>
+        </w:rPr>
+        <w:t>void</w:t>
+      </w:r>
+      <w:r>
+        <w:rPr>
+          <w:rFonts w:ascii="Consolas" w:eastAsia="Times New Roman" w:hAnsi="Consolas" w:cs="Times New Roman"/>
+          <w:color w:val="D4D4D4"/>
+          <w:sz w:val="21"/>
+          <w:szCs w:val="21"/>
+          <w:lang w:val="en-US"/>
+        </w:rPr>
+        <w:t xml:space="preserve"> {</w:t>
+      </w:r>
+    </w:p>
+    <w:p>
+      <w:pPr>
+        <w:shd w:val="clear" w:color="auto" w:fill="1E1E1E"/>
+        <w:spacing w:after="0" w:line="285" w:lineRule="atLeast"/>
+        <w:rPr>
+          <w:rFonts w:ascii="Consolas" w:eastAsia="Times New Roman" w:hAnsi="Consolas" w:cs="Times New Roman"/>
+          <w:color w:val="D4D4D4"/>
+          <w:sz w:val="21"/>
+          <w:szCs w:val="21"/>
+          <w:lang w:val="en-US"/>
+        </w:rPr>
+      </w:pPr>
+      <w:r>
+        <w:rPr>
+          <w:rFonts w:ascii="Consolas" w:eastAsia="Times New Roman" w:hAnsi="Consolas" w:cs="Times New Roman"/>
+          <w:color w:val="D4D4D4"/>
+          <w:sz w:val="21"/>
+          <w:szCs w:val="21"/>
+          <w:lang w:val="en-US"/>
+        </w:rPr>
+        <w:t xml:space="preserve">    </w:t>
+      </w:r>
+      <w:r>
+        <w:rPr>
+          <w:rFonts w:ascii="Consolas" w:eastAsia="Times New Roman" w:hAnsi="Consolas" w:cs="Times New Roman"/>
+          <w:color w:val="569CD6"/>
+          <w:sz w:val="21"/>
+          <w:szCs w:val="21"/>
+          <w:lang w:val="en-US"/>
+        </w:rPr>
+        <w:t>const</w:t>
+      </w:r>
+      <w:r>
+        <w:rPr>
+          <w:rFonts w:ascii="Consolas" w:eastAsia="Times New Roman" w:hAnsi="Consolas" w:cs="Times New Roman"/>
+          <w:color w:val="D4D4D4"/>
+          <w:sz w:val="21"/>
+          <w:szCs w:val="21"/>
+          <w:lang w:val="en-US"/>
+        </w:rPr>
+        <w:t xml:space="preserve"> </w:t>
+      </w:r>
+      <w:r>
+        <w:rPr>
+          <w:rFonts w:ascii="Consolas" w:eastAsia="Times New Roman" w:hAnsi="Consolas" w:cs="Times New Roman"/>
+          <w:color w:val="4FC1FF"/>
+          <w:sz w:val="21"/>
+          <w:szCs w:val="21"/>
+          <w:lang w:val="en-US"/>
+        </w:rPr>
+        <w:t>template</w:t>
+      </w:r>
+      <w:r>
+        <w:rPr>
+          <w:rFonts w:ascii="Consolas" w:eastAsia="Times New Roman" w:hAnsi="Consolas" w:cs="Times New Roman"/>
+          <w:color w:val="D4D4D4"/>
+          <w:sz w:val="21"/>
+          <w:szCs w:val="21"/>
+          <w:lang w:val="en-US"/>
+        </w:rPr>
+        <w:t xml:space="preserve"> = </w:t>
+      </w:r>
+      <w:proofErr w:type="spellStart"/>
+      <w:r>
+        <w:rPr>
+          <w:rFonts w:ascii="Consolas" w:eastAsia="Times New Roman" w:hAnsi="Consolas" w:cs="Times New Roman"/>
+          <w:color w:val="569CD6"/>
+          <w:sz w:val="21"/>
+          <w:szCs w:val="21"/>
+          <w:lang w:val="en-US"/>
+        </w:rPr>
+        <w:t>this</w:t>
+      </w:r>
+      <w:r>
+        <w:rPr>
+          <w:rFonts w:ascii="Consolas" w:eastAsia="Times New Roman" w:hAnsi="Consolas" w:cs="Times New Roman"/>
+          <w:color w:val="D4D4D4"/>
+          <w:sz w:val="21"/>
+          <w:szCs w:val="21"/>
+          <w:lang w:val="en-US"/>
+        </w:rPr>
+        <w:t>.</w:t>
+      </w:r>
+      <w:r>
+        <w:rPr>
+          <w:rFonts w:ascii="Consolas" w:eastAsia="Times New Roman" w:hAnsi="Consolas" w:cs="Times New Roman"/>
+          <w:color w:val="DCDCAA"/>
+          <w:sz w:val="21"/>
+          <w:szCs w:val="21"/>
+          <w:lang w:val="en-US"/>
+        </w:rPr>
+        <w:t>template</w:t>
+      </w:r>
+      <w:proofErr w:type="spellEnd"/>
+      <w:r>
+        <w:rPr>
+          <w:rFonts w:ascii="Consolas" w:eastAsia="Times New Roman" w:hAnsi="Consolas" w:cs="Times New Roman"/>
+          <w:color w:val="D4D4D4"/>
+          <w:sz w:val="21"/>
+          <w:szCs w:val="21"/>
+          <w:lang w:val="en-US"/>
+        </w:rPr>
+        <w:t>(</w:t>
+      </w:r>
+      <w:r>
+        <w:rPr>
+          <w:rFonts w:ascii="Consolas" w:eastAsia="Times New Roman" w:hAnsi="Consolas" w:cs="Times New Roman"/>
+          <w:color w:val="9CDCFE"/>
+          <w:sz w:val="21"/>
+          <w:szCs w:val="21"/>
+          <w:lang w:val="en-US"/>
+        </w:rPr>
+        <w:t>model</w:t>
+      </w:r>
+      <w:r>
+        <w:rPr>
+          <w:rFonts w:ascii="Consolas" w:eastAsia="Times New Roman" w:hAnsi="Consolas" w:cs="Times New Roman"/>
+          <w:color w:val="D4D4D4"/>
+          <w:sz w:val="21"/>
+          <w:szCs w:val="21"/>
+          <w:lang w:val="en-US"/>
+        </w:rPr>
+        <w:t>);</w:t>
+      </w:r>
+    </w:p>
+    <w:p>
+      <w:pPr>
+        <w:shd w:val="clear" w:color="auto" w:fill="1E1E1E"/>
+        <w:spacing w:after="0" w:line="285" w:lineRule="atLeast"/>
+        <w:rPr>
+          <w:rFonts w:ascii="Consolas" w:eastAsia="Times New Roman" w:hAnsi="Consolas" w:cs="Times New Roman"/>
+          <w:color w:val="D4D4D4"/>
+          <w:sz w:val="21"/>
+          <w:szCs w:val="21"/>
+          <w:lang w:val="en-US"/>
+        </w:rPr>
+      </w:pPr>
+      <w:r>
+        <w:rPr>
+          <w:rFonts w:ascii="Consolas" w:eastAsia="Times New Roman" w:hAnsi="Consolas" w:cs="Times New Roman"/>
+          <w:color w:val="D4D4D4"/>
+          <w:sz w:val="21"/>
+          <w:szCs w:val="21"/>
+          <w:lang w:val="en-US"/>
+        </w:rPr>
+        <w:t xml:space="preserve">    </w:t>
+      </w:r>
+      <w:r>
+        <w:rPr>
+          <w:rFonts w:ascii="Consolas" w:eastAsia="Times New Roman" w:hAnsi="Consolas" w:cs="Times New Roman"/>
+          <w:color w:val="9CDCFE"/>
+          <w:sz w:val="21"/>
+          <w:szCs w:val="21"/>
+          <w:lang w:val="en-US"/>
+        </w:rPr>
+        <w:t>console</w:t>
+      </w:r>
+      <w:r>
+        <w:rPr>
+          <w:rFonts w:ascii="Consolas" w:eastAsia="Times New Roman" w:hAnsi="Consolas" w:cs="Times New Roman"/>
+          <w:color w:val="D4D4D4"/>
+          <w:sz w:val="21"/>
+          <w:szCs w:val="21"/>
+          <w:lang w:val="en-US"/>
+        </w:rPr>
+        <w:t>.</w:t>
+      </w:r>
+      <w:r>
+        <w:rPr>
+          <w:rFonts w:ascii="Consolas" w:eastAsia="Times New Roman" w:hAnsi="Consolas" w:cs="Times New Roman"/>
+          <w:color w:val="DCDCAA"/>
+          <w:sz w:val="21"/>
+          <w:szCs w:val="21"/>
+          <w:lang w:val="en-US"/>
+        </w:rPr>
+        <w:t>log</w:t>
+      </w:r>
+      <w:r>
+        <w:rPr>
+          <w:rFonts w:ascii="Consolas" w:eastAsia="Times New Roman" w:hAnsi="Consolas" w:cs="Times New Roman"/>
+          <w:color w:val="D4D4D4"/>
+          <w:sz w:val="21"/>
+          <w:szCs w:val="21"/>
+          <w:lang w:val="en-US"/>
+        </w:rPr>
+        <w:t>(</w:t>
+      </w:r>
+      <w:r>
+        <w:rPr>
+          <w:rFonts w:ascii="Consolas" w:eastAsia="Times New Roman" w:hAnsi="Consolas" w:cs="Times New Roman"/>
+          <w:color w:val="4FC1FF"/>
+          <w:sz w:val="21"/>
+          <w:szCs w:val="21"/>
+          <w:lang w:val="en-US"/>
+        </w:rPr>
+        <w:t>template</w:t>
+      </w:r>
+      <w:r>
+        <w:rPr>
+          <w:rFonts w:ascii="Consolas" w:eastAsia="Times New Roman" w:hAnsi="Consolas" w:cs="Times New Roman"/>
+          <w:color w:val="D4D4D4"/>
+          <w:sz w:val="21"/>
+          <w:szCs w:val="21"/>
+          <w:lang w:val="en-US"/>
+        </w:rPr>
+        <w:t>)</w:t>
+      </w:r>
+    </w:p>
+    <w:p>
+      <w:pPr>
+        <w:shd w:val="clear" w:color="auto" w:fill="1E1E1E"/>
+        <w:spacing w:after="0" w:line="285" w:lineRule="atLeast"/>
+        <w:rPr>
+          <w:rFonts w:ascii="Consolas" w:eastAsia="Times New Roman" w:hAnsi="Consolas" w:cs="Times New Roman"/>
+          <w:color w:val="D4D4D4"/>
+          <w:sz w:val="21"/>
+          <w:szCs w:val="21"/>
+          <w:lang w:val="en-US"/>
+        </w:rPr>
+      </w:pPr>
+      <w:r>
+        <w:rPr>
+          <w:rFonts w:ascii="Consolas" w:eastAsia="Times New Roman" w:hAnsi="Consolas" w:cs="Times New Roman"/>
+          <w:color w:val="D4D4D4"/>
+          <w:sz w:val="21"/>
+          <w:szCs w:val="21"/>
+          <w:lang w:val="en-US"/>
+        </w:rPr>
+        <w:t xml:space="preserve">    </w:t>
+      </w:r>
+      <w:proofErr w:type="spellStart"/>
+      <w:r>
+        <w:rPr>
+          <w:rFonts w:ascii="Consolas" w:eastAsia="Times New Roman" w:hAnsi="Consolas" w:cs="Times New Roman"/>
+          <w:color w:val="569CD6"/>
+          <w:sz w:val="21"/>
+          <w:szCs w:val="21"/>
+          <w:lang w:val="en-US"/>
+        </w:rPr>
+        <w:t>this</w:t>
+      </w:r>
+      <w:r>
+        <w:rPr>
+          <w:rFonts w:ascii="Consolas" w:eastAsia="Times New Roman" w:hAnsi="Consolas" w:cs="Times New Roman"/>
+          <w:color w:val="D4D4D4"/>
+          <w:sz w:val="21"/>
+          <w:szCs w:val="21"/>
+          <w:lang w:val="en-US"/>
+        </w:rPr>
+        <w:t>.</w:t>
+      </w:r>
+      <w:r>
+        <w:rPr>
+          <w:rFonts w:ascii="Consolas" w:eastAsia="Times New Roman" w:hAnsi="Consolas" w:cs="Times New Roman"/>
+          <w:color w:val="9CDCFE"/>
+          <w:sz w:val="21"/>
+          <w:szCs w:val="21"/>
+          <w:lang w:val="en-US"/>
+        </w:rPr>
+        <w:t>elemento</w:t>
+      </w:r>
+      <w:r>
+        <w:rPr>
+          <w:rFonts w:ascii="Consolas" w:eastAsia="Times New Roman" w:hAnsi="Consolas" w:cs="Times New Roman"/>
+          <w:color w:val="D4D4D4"/>
+          <w:sz w:val="21"/>
+          <w:szCs w:val="21"/>
+          <w:lang w:val="en-US"/>
+        </w:rPr>
+        <w:t>.</w:t>
+      </w:r>
+      <w:r>
+        <w:rPr>
+          <w:rFonts w:ascii="Consolas" w:eastAsia="Times New Roman" w:hAnsi="Consolas" w:cs="Times New Roman"/>
+          <w:color w:val="9CDCFE"/>
+          <w:sz w:val="21"/>
+          <w:szCs w:val="21"/>
+          <w:lang w:val="en-US"/>
+        </w:rPr>
+        <w:t>innerHTML</w:t>
+      </w:r>
+      <w:proofErr w:type="spellEnd"/>
+      <w:r>
+        <w:rPr>
+          <w:rFonts w:ascii="Consolas" w:eastAsia="Times New Roman" w:hAnsi="Consolas" w:cs="Times New Roman"/>
+          <w:color w:val="D4D4D4"/>
+          <w:sz w:val="21"/>
+          <w:szCs w:val="21"/>
+          <w:lang w:val="en-US"/>
+        </w:rPr>
+        <w:t xml:space="preserve"> = </w:t>
+      </w:r>
+      <w:r>
+        <w:rPr>
+          <w:rFonts w:ascii="Consolas" w:eastAsia="Times New Roman" w:hAnsi="Consolas" w:cs="Times New Roman"/>
+          <w:color w:val="4FC1FF"/>
+          <w:sz w:val="21"/>
+          <w:szCs w:val="21"/>
+          <w:lang w:val="en-US"/>
+        </w:rPr>
+        <w:t>template</w:t>
+      </w:r>
+      <w:r>
+        <w:rPr>
+          <w:rFonts w:ascii="Consolas" w:eastAsia="Times New Roman" w:hAnsi="Consolas" w:cs="Times New Roman"/>
+          <w:color w:val="D4D4D4"/>
+          <w:sz w:val="21"/>
+          <w:szCs w:val="21"/>
+          <w:lang w:val="en-US"/>
+        </w:rPr>
+        <w:t>;</w:t>
+      </w:r>
+    </w:p>
+    <w:p>
+      <w:pPr>
+        <w:shd w:val="clear" w:color="auto" w:fill="1E1E1E"/>
+        <w:spacing w:after="0" w:line="285" w:lineRule="atLeast"/>
+        <w:rPr>
+          <w:rFonts w:ascii="Consolas" w:eastAsia="Times New Roman" w:hAnsi="Consolas" w:cs="Times New Roman"/>
+          <w:color w:val="D4D4D4"/>
+          <w:sz w:val="21"/>
+          <w:szCs w:val="21"/>
+        </w:rPr>
+      </w:pPr>
+      <w:r>
+        <w:rPr>
+          <w:rFonts w:ascii="Consolas" w:eastAsia="Times New Roman" w:hAnsi="Consolas" w:cs="Times New Roman"/>
+          <w:color w:val="D4D4D4"/>
+          <w:sz w:val="21"/>
+          <w:szCs w:val="21"/>
+          <w:lang w:val="en-US"/>
+        </w:rPr>
+        <w:t xml:space="preserve">  </w:t>
+      </w:r>
+      <w:r>
+        <w:rPr>
+          <w:rFonts w:ascii="Consolas" w:eastAsia="Times New Roman" w:hAnsi="Consolas" w:cs="Times New Roman"/>
+          <w:color w:val="D4D4D4"/>
+          <w:sz w:val="21"/>
+          <w:szCs w:val="21"/>
+        </w:rPr>
+        <w:t>}</w:t>
+      </w:r>
+    </w:p>
+    <w:p>
+      <w:pPr>
+        <w:pStyle w:val="PargrafodaLista"/>
+        <w:numPr>
+          <w:ilvl w:val="2"/>
+          <w:numId w:val="2"/>
+        </w:numPr>
+        <w:spacing w:before="240" w:line="360" w:lineRule="auto"/>
+        <w:jc w:val="both"/>
+        <w:rPr>
+          <w:rFonts w:ascii="Times New Roman" w:hAnsi="Times New Roman" w:cs="Times New Roman"/>
+          <w:sz w:val="24"/>
+          <w:szCs w:val="24"/>
+        </w:rPr>
+      </w:pPr>
+      <w:r>
+        <w:rPr>
+          <w:rFonts w:ascii="Times New Roman" w:hAnsi="Times New Roman" w:cs="Times New Roman"/>
+          <w:sz w:val="24"/>
+          <w:szCs w:val="24"/>
+        </w:rPr>
+        <w:t xml:space="preserve">Como agora precisamos passar um modelo para que o update funcione, lá no código do </w:t>
+      </w:r>
+      <w:proofErr w:type="spellStart"/>
+      <w:r>
+        <w:rPr>
+          <w:rFonts w:ascii="Times New Roman" w:hAnsi="Times New Roman" w:cs="Times New Roman"/>
+          <w:sz w:val="24"/>
+          <w:szCs w:val="24"/>
+        </w:rPr>
+        <w:t>negociaçao-controller.ts</w:t>
+      </w:r>
+      <w:proofErr w:type="spellEnd"/>
+      <w:r>
+        <w:rPr>
+          <w:rFonts w:ascii="Times New Roman" w:hAnsi="Times New Roman" w:cs="Times New Roman"/>
+          <w:sz w:val="24"/>
+          <w:szCs w:val="24"/>
+        </w:rPr>
+        <w:t>, passamos o parâmetro negociações para esse método do construtor, bem como para o método adiciona dele:</w:t>
+      </w:r>
+    </w:p>
+    <w:p>
+      <w:pPr>
+        <w:shd w:val="clear" w:color="auto" w:fill="1E1E1E"/>
+        <w:spacing w:after="0" w:line="285" w:lineRule="atLeast"/>
+        <w:rPr>
+          <w:rFonts w:ascii="Consolas" w:eastAsia="Times New Roman" w:hAnsi="Consolas" w:cs="Times New Roman"/>
+          <w:color w:val="D4D4D4"/>
+          <w:sz w:val="21"/>
+          <w:szCs w:val="21"/>
+        </w:rPr>
+      </w:pPr>
+      <w:r>
+        <w:rPr>
+          <w:rFonts w:ascii="Consolas" w:eastAsia="Times New Roman" w:hAnsi="Consolas" w:cs="Times New Roman"/>
+          <w:color w:val="D4D4D4"/>
+          <w:sz w:val="21"/>
+          <w:szCs w:val="21"/>
+        </w:rPr>
+        <w:t xml:space="preserve">  </w:t>
+      </w:r>
+      <w:proofErr w:type="spellStart"/>
+      <w:r>
+        <w:rPr>
+          <w:rFonts w:ascii="Consolas" w:eastAsia="Times New Roman" w:hAnsi="Consolas" w:cs="Times New Roman"/>
+          <w:color w:val="569CD6"/>
+          <w:sz w:val="21"/>
+          <w:szCs w:val="21"/>
+        </w:rPr>
+        <w:t>constructor</w:t>
+      </w:r>
+      <w:proofErr w:type="spellEnd"/>
+      <w:r>
+        <w:rPr>
+          <w:rFonts w:ascii="Consolas" w:eastAsia="Times New Roman" w:hAnsi="Consolas" w:cs="Times New Roman"/>
+          <w:color w:val="D4D4D4"/>
+          <w:sz w:val="21"/>
+          <w:szCs w:val="21"/>
+        </w:rPr>
+        <w:t>() {</w:t>
+      </w:r>
+    </w:p>
+    <w:p>
+      <w:pPr>
+        <w:shd w:val="clear" w:color="auto" w:fill="1E1E1E"/>
+        <w:spacing w:after="0" w:line="285" w:lineRule="atLeast"/>
+        <w:rPr>
+          <w:rFonts w:ascii="Consolas" w:eastAsia="Times New Roman" w:hAnsi="Consolas" w:cs="Times New Roman"/>
+          <w:color w:val="D4D4D4"/>
+          <w:sz w:val="21"/>
+          <w:szCs w:val="21"/>
+        </w:rPr>
+      </w:pPr>
+      <w:r>
+        <w:rPr>
+          <w:rFonts w:ascii="Consolas" w:eastAsia="Times New Roman" w:hAnsi="Consolas" w:cs="Times New Roman"/>
+          <w:color w:val="D4D4D4"/>
+          <w:sz w:val="21"/>
+          <w:szCs w:val="21"/>
+        </w:rPr>
+        <w:t xml:space="preserve">    </w:t>
+      </w:r>
+      <w:proofErr w:type="spellStart"/>
+      <w:r>
+        <w:rPr>
+          <w:rFonts w:ascii="Consolas" w:eastAsia="Times New Roman" w:hAnsi="Consolas" w:cs="Times New Roman"/>
+          <w:color w:val="569CD6"/>
+          <w:sz w:val="21"/>
+          <w:szCs w:val="21"/>
+        </w:rPr>
+        <w:t>this</w:t>
+      </w:r>
+      <w:r>
+        <w:rPr>
+          <w:rFonts w:ascii="Consolas" w:eastAsia="Times New Roman" w:hAnsi="Consolas" w:cs="Times New Roman"/>
+          <w:color w:val="D4D4D4"/>
+          <w:sz w:val="21"/>
+          <w:szCs w:val="21"/>
+        </w:rPr>
+        <w:t>.</w:t>
+      </w:r>
+      <w:r>
+        <w:rPr>
+          <w:rFonts w:ascii="Consolas" w:eastAsia="Times New Roman" w:hAnsi="Consolas" w:cs="Times New Roman"/>
+          <w:color w:val="9CDCFE"/>
+          <w:sz w:val="21"/>
+          <w:szCs w:val="21"/>
+        </w:rPr>
+        <w:t>inputData</w:t>
+      </w:r>
+      <w:proofErr w:type="spellEnd"/>
+      <w:r>
+        <w:rPr>
+          <w:rFonts w:ascii="Consolas" w:eastAsia="Times New Roman" w:hAnsi="Consolas" w:cs="Times New Roman"/>
+          <w:color w:val="D4D4D4"/>
+          <w:sz w:val="21"/>
+          <w:szCs w:val="21"/>
+        </w:rPr>
+        <w:t xml:space="preserve"> = </w:t>
+      </w:r>
+      <w:proofErr w:type="spellStart"/>
+      <w:r>
+        <w:rPr>
+          <w:rFonts w:ascii="Consolas" w:eastAsia="Times New Roman" w:hAnsi="Consolas" w:cs="Times New Roman"/>
+          <w:color w:val="9CDCFE"/>
+          <w:sz w:val="21"/>
+          <w:szCs w:val="21"/>
+        </w:rPr>
+        <w:t>document</w:t>
+      </w:r>
+      <w:r>
+        <w:rPr>
+          <w:rFonts w:ascii="Consolas" w:eastAsia="Times New Roman" w:hAnsi="Consolas" w:cs="Times New Roman"/>
+          <w:color w:val="D4D4D4"/>
+          <w:sz w:val="21"/>
+          <w:szCs w:val="21"/>
+        </w:rPr>
+        <w:t>.</w:t>
+      </w:r>
+      <w:r>
+        <w:rPr>
+          <w:rFonts w:ascii="Consolas" w:eastAsia="Times New Roman" w:hAnsi="Consolas" w:cs="Times New Roman"/>
+          <w:color w:val="DCDCAA"/>
+          <w:sz w:val="21"/>
+          <w:szCs w:val="21"/>
+        </w:rPr>
+        <w:t>querySelector</w:t>
+      </w:r>
+      <w:proofErr w:type="spellEnd"/>
+      <w:r>
+        <w:rPr>
+          <w:rFonts w:ascii="Consolas" w:eastAsia="Times New Roman" w:hAnsi="Consolas" w:cs="Times New Roman"/>
+          <w:color w:val="D4D4D4"/>
+          <w:sz w:val="21"/>
+          <w:szCs w:val="21"/>
+        </w:rPr>
+        <w:t>(</w:t>
+      </w:r>
+      <w:r>
+        <w:rPr>
+          <w:rFonts w:ascii="Consolas" w:eastAsia="Times New Roman" w:hAnsi="Consolas" w:cs="Times New Roman"/>
+          <w:color w:val="CE9178"/>
+          <w:sz w:val="21"/>
+          <w:szCs w:val="21"/>
+        </w:rPr>
+        <w:t>'#data'</w:t>
+      </w:r>
+      <w:r>
+        <w:rPr>
+          <w:rFonts w:ascii="Consolas" w:eastAsia="Times New Roman" w:hAnsi="Consolas" w:cs="Times New Roman"/>
+          <w:color w:val="D4D4D4"/>
+          <w:sz w:val="21"/>
+          <w:szCs w:val="21"/>
+        </w:rPr>
+        <w:t>);</w:t>
+      </w:r>
+    </w:p>
+    <w:p>
+      <w:pPr>
+        <w:shd w:val="clear" w:color="auto" w:fill="1E1E1E"/>
+        <w:spacing w:after="0" w:line="285" w:lineRule="atLeast"/>
+        <w:rPr>
+          <w:rFonts w:ascii="Consolas" w:eastAsia="Times New Roman" w:hAnsi="Consolas" w:cs="Times New Roman"/>
+          <w:color w:val="D4D4D4"/>
+          <w:sz w:val="21"/>
+          <w:szCs w:val="21"/>
+        </w:rPr>
+      </w:pPr>
+      <w:r>
+        <w:rPr>
+          <w:rFonts w:ascii="Consolas" w:eastAsia="Times New Roman" w:hAnsi="Consolas" w:cs="Times New Roman"/>
+          <w:color w:val="D4D4D4"/>
+          <w:sz w:val="21"/>
+          <w:szCs w:val="21"/>
+        </w:rPr>
+        <w:t xml:space="preserve">    </w:t>
+      </w:r>
+      <w:proofErr w:type="spellStart"/>
+      <w:r>
+        <w:rPr>
+          <w:rFonts w:ascii="Consolas" w:eastAsia="Times New Roman" w:hAnsi="Consolas" w:cs="Times New Roman"/>
+          <w:color w:val="569CD6"/>
+          <w:sz w:val="21"/>
+          <w:szCs w:val="21"/>
+        </w:rPr>
+        <w:t>this</w:t>
+      </w:r>
+      <w:r>
+        <w:rPr>
+          <w:rFonts w:ascii="Consolas" w:eastAsia="Times New Roman" w:hAnsi="Consolas" w:cs="Times New Roman"/>
+          <w:color w:val="D4D4D4"/>
+          <w:sz w:val="21"/>
+          <w:szCs w:val="21"/>
+        </w:rPr>
+        <w:t>.</w:t>
+      </w:r>
+      <w:r>
+        <w:rPr>
+          <w:rFonts w:ascii="Consolas" w:eastAsia="Times New Roman" w:hAnsi="Consolas" w:cs="Times New Roman"/>
+          <w:color w:val="9CDCFE"/>
+          <w:sz w:val="21"/>
+          <w:szCs w:val="21"/>
+        </w:rPr>
+        <w:t>inputQuantidade</w:t>
+      </w:r>
+      <w:proofErr w:type="spellEnd"/>
+      <w:r>
+        <w:rPr>
+          <w:rFonts w:ascii="Consolas" w:eastAsia="Times New Roman" w:hAnsi="Consolas" w:cs="Times New Roman"/>
+          <w:color w:val="D4D4D4"/>
+          <w:sz w:val="21"/>
+          <w:szCs w:val="21"/>
+        </w:rPr>
+        <w:t xml:space="preserve"> = </w:t>
+      </w:r>
+      <w:proofErr w:type="spellStart"/>
+      <w:r>
+        <w:rPr>
+          <w:rFonts w:ascii="Consolas" w:eastAsia="Times New Roman" w:hAnsi="Consolas" w:cs="Times New Roman"/>
+          <w:color w:val="9CDCFE"/>
+          <w:sz w:val="21"/>
+          <w:szCs w:val="21"/>
+        </w:rPr>
+        <w:t>document</w:t>
+      </w:r>
+      <w:r>
+        <w:rPr>
+          <w:rFonts w:ascii="Consolas" w:eastAsia="Times New Roman" w:hAnsi="Consolas" w:cs="Times New Roman"/>
+          <w:color w:val="D4D4D4"/>
+          <w:sz w:val="21"/>
+          <w:szCs w:val="21"/>
+        </w:rPr>
+        <w:t>.</w:t>
+      </w:r>
+      <w:r>
+        <w:rPr>
+          <w:rFonts w:ascii="Consolas" w:eastAsia="Times New Roman" w:hAnsi="Consolas" w:cs="Times New Roman"/>
+          <w:color w:val="DCDCAA"/>
+          <w:sz w:val="21"/>
+          <w:szCs w:val="21"/>
+        </w:rPr>
+        <w:t>querySelector</w:t>
+      </w:r>
+      <w:proofErr w:type="spellEnd"/>
+      <w:r>
+        <w:rPr>
+          <w:rFonts w:ascii="Consolas" w:eastAsia="Times New Roman" w:hAnsi="Consolas" w:cs="Times New Roman"/>
+          <w:color w:val="D4D4D4"/>
+          <w:sz w:val="21"/>
+          <w:szCs w:val="21"/>
+        </w:rPr>
+        <w:t>(</w:t>
+      </w:r>
+      <w:r>
+        <w:rPr>
+          <w:rFonts w:ascii="Consolas" w:eastAsia="Times New Roman" w:hAnsi="Consolas" w:cs="Times New Roman"/>
+          <w:color w:val="CE9178"/>
+          <w:sz w:val="21"/>
+          <w:szCs w:val="21"/>
+        </w:rPr>
+        <w:t>'#quantidade'</w:t>
+      </w:r>
+      <w:r>
+        <w:rPr>
+          <w:rFonts w:ascii="Consolas" w:eastAsia="Times New Roman" w:hAnsi="Consolas" w:cs="Times New Roman"/>
+          <w:color w:val="D4D4D4"/>
+          <w:sz w:val="21"/>
+          <w:szCs w:val="21"/>
+        </w:rPr>
+        <w:t>);</w:t>
+      </w:r>
+    </w:p>
+    <w:p>
+      <w:pPr>
+        <w:shd w:val="clear" w:color="auto" w:fill="1E1E1E"/>
+        <w:spacing w:after="0" w:line="285" w:lineRule="atLeast"/>
+        <w:rPr>
+          <w:rFonts w:ascii="Consolas" w:eastAsia="Times New Roman" w:hAnsi="Consolas" w:cs="Times New Roman"/>
+          <w:color w:val="D4D4D4"/>
+          <w:sz w:val="21"/>
+          <w:szCs w:val="21"/>
+        </w:rPr>
+      </w:pPr>
+      <w:r>
+        <w:rPr>
+          <w:rFonts w:ascii="Consolas" w:eastAsia="Times New Roman" w:hAnsi="Consolas" w:cs="Times New Roman"/>
+          <w:color w:val="D4D4D4"/>
+          <w:sz w:val="21"/>
+          <w:szCs w:val="21"/>
+        </w:rPr>
+        <w:t xml:space="preserve">    </w:t>
+      </w:r>
+      <w:proofErr w:type="spellStart"/>
+      <w:r>
+        <w:rPr>
+          <w:rFonts w:ascii="Consolas" w:eastAsia="Times New Roman" w:hAnsi="Consolas" w:cs="Times New Roman"/>
+          <w:color w:val="569CD6"/>
+          <w:sz w:val="21"/>
+          <w:szCs w:val="21"/>
+        </w:rPr>
+        <w:t>this</w:t>
+      </w:r>
+      <w:r>
+        <w:rPr>
+          <w:rFonts w:ascii="Consolas" w:eastAsia="Times New Roman" w:hAnsi="Consolas" w:cs="Times New Roman"/>
+          <w:color w:val="D4D4D4"/>
+          <w:sz w:val="21"/>
+          <w:szCs w:val="21"/>
+        </w:rPr>
+        <w:t>.</w:t>
+      </w:r>
+      <w:r>
+        <w:rPr>
+          <w:rFonts w:ascii="Consolas" w:eastAsia="Times New Roman" w:hAnsi="Consolas" w:cs="Times New Roman"/>
+          <w:color w:val="9CDCFE"/>
+          <w:sz w:val="21"/>
+          <w:szCs w:val="21"/>
+        </w:rPr>
+        <w:t>inputValor</w:t>
+      </w:r>
+      <w:proofErr w:type="spellEnd"/>
+      <w:r>
+        <w:rPr>
+          <w:rFonts w:ascii="Consolas" w:eastAsia="Times New Roman" w:hAnsi="Consolas" w:cs="Times New Roman"/>
+          <w:color w:val="D4D4D4"/>
+          <w:sz w:val="21"/>
+          <w:szCs w:val="21"/>
+        </w:rPr>
+        <w:t xml:space="preserve"> = </w:t>
+      </w:r>
+      <w:proofErr w:type="spellStart"/>
+      <w:r>
+        <w:rPr>
+          <w:rFonts w:ascii="Consolas" w:eastAsia="Times New Roman" w:hAnsi="Consolas" w:cs="Times New Roman"/>
+          <w:color w:val="9CDCFE"/>
+          <w:sz w:val="21"/>
+          <w:szCs w:val="21"/>
+        </w:rPr>
+        <w:t>document</w:t>
+      </w:r>
+      <w:r>
+        <w:rPr>
+          <w:rFonts w:ascii="Consolas" w:eastAsia="Times New Roman" w:hAnsi="Consolas" w:cs="Times New Roman"/>
+          <w:color w:val="D4D4D4"/>
+          <w:sz w:val="21"/>
+          <w:szCs w:val="21"/>
+        </w:rPr>
+        <w:t>.</w:t>
+      </w:r>
+      <w:r>
+        <w:rPr>
+          <w:rFonts w:ascii="Consolas" w:eastAsia="Times New Roman" w:hAnsi="Consolas" w:cs="Times New Roman"/>
+          <w:color w:val="DCDCAA"/>
+          <w:sz w:val="21"/>
+          <w:szCs w:val="21"/>
+        </w:rPr>
+        <w:t>querySelector</w:t>
+      </w:r>
+      <w:proofErr w:type="spellEnd"/>
+      <w:r>
+        <w:rPr>
+          <w:rFonts w:ascii="Consolas" w:eastAsia="Times New Roman" w:hAnsi="Consolas" w:cs="Times New Roman"/>
+          <w:color w:val="D4D4D4"/>
+          <w:sz w:val="21"/>
+          <w:szCs w:val="21"/>
+        </w:rPr>
+        <w:t>(</w:t>
+      </w:r>
+      <w:r>
+        <w:rPr>
+          <w:rFonts w:ascii="Consolas" w:eastAsia="Times New Roman" w:hAnsi="Consolas" w:cs="Times New Roman"/>
+          <w:color w:val="CE9178"/>
+          <w:sz w:val="21"/>
+          <w:szCs w:val="21"/>
+        </w:rPr>
+        <w:t>'#valor'</w:t>
+      </w:r>
+      <w:r>
+        <w:rPr>
+          <w:rFonts w:ascii="Consolas" w:eastAsia="Times New Roman" w:hAnsi="Consolas" w:cs="Times New Roman"/>
+          <w:color w:val="D4D4D4"/>
+          <w:sz w:val="21"/>
+          <w:szCs w:val="21"/>
+        </w:rPr>
+        <w:t>);</w:t>
+      </w:r>
+    </w:p>
+    <w:p>
+      <w:pPr>
+        <w:shd w:val="clear" w:color="auto" w:fill="1E1E1E"/>
+        <w:spacing w:after="0" w:line="285" w:lineRule="atLeast"/>
+        <w:rPr>
+          <w:rFonts w:ascii="Consolas" w:eastAsia="Times New Roman" w:hAnsi="Consolas" w:cs="Times New Roman"/>
+          <w:color w:val="D4D4D4"/>
+          <w:sz w:val="21"/>
+          <w:szCs w:val="21"/>
+        </w:rPr>
+      </w:pPr>
+      <w:r>
+        <w:rPr>
+          <w:rFonts w:ascii="Consolas" w:eastAsia="Times New Roman" w:hAnsi="Consolas" w:cs="Times New Roman"/>
+          <w:color w:val="D4D4D4"/>
+          <w:sz w:val="21"/>
+          <w:szCs w:val="21"/>
+        </w:rPr>
+        <w:t xml:space="preserve">    </w:t>
+      </w:r>
+      <w:proofErr w:type="spellStart"/>
+      <w:r>
+        <w:rPr>
+          <w:rFonts w:ascii="Consolas" w:eastAsia="Times New Roman" w:hAnsi="Consolas" w:cs="Times New Roman"/>
+          <w:color w:val="569CD6"/>
+          <w:sz w:val="21"/>
+          <w:szCs w:val="21"/>
+        </w:rPr>
+        <w:t>this</w:t>
+      </w:r>
+      <w:r>
+        <w:rPr>
+          <w:rFonts w:ascii="Consolas" w:eastAsia="Times New Roman" w:hAnsi="Consolas" w:cs="Times New Roman"/>
+          <w:color w:val="D4D4D4"/>
+          <w:sz w:val="21"/>
+          <w:szCs w:val="21"/>
+        </w:rPr>
+        <w:t>.</w:t>
+      </w:r>
+      <w:r>
+        <w:rPr>
+          <w:rFonts w:ascii="Consolas" w:eastAsia="Times New Roman" w:hAnsi="Consolas" w:cs="Times New Roman"/>
+          <w:color w:val="9CDCFE"/>
+          <w:sz w:val="21"/>
+          <w:szCs w:val="21"/>
+        </w:rPr>
+        <w:t>negociacoesView</w:t>
+      </w:r>
+      <w:r>
+        <w:rPr>
+          <w:rFonts w:ascii="Consolas" w:eastAsia="Times New Roman" w:hAnsi="Consolas" w:cs="Times New Roman"/>
+          <w:color w:val="D4D4D4"/>
+          <w:sz w:val="21"/>
+          <w:szCs w:val="21"/>
+        </w:rPr>
+        <w:t>.</w:t>
+      </w:r>
+      <w:r>
+        <w:rPr>
+          <w:rFonts w:ascii="Consolas" w:eastAsia="Times New Roman" w:hAnsi="Consolas" w:cs="Times New Roman"/>
+          <w:color w:val="DCDCAA"/>
+          <w:sz w:val="21"/>
+          <w:szCs w:val="21"/>
+        </w:rPr>
+        <w:t>update</w:t>
+      </w:r>
+      <w:proofErr w:type="spellEnd"/>
+      <w:r>
+        <w:rPr>
+          <w:rFonts w:ascii="Consolas" w:eastAsia="Times New Roman" w:hAnsi="Consolas" w:cs="Times New Roman"/>
+          <w:color w:val="D4D4D4"/>
+          <w:sz w:val="21"/>
+          <w:szCs w:val="21"/>
+        </w:rPr>
+        <w:t>(</w:t>
+      </w:r>
+      <w:proofErr w:type="spellStart"/>
+      <w:r>
+        <w:rPr>
+          <w:rFonts w:ascii="Consolas" w:eastAsia="Times New Roman" w:hAnsi="Consolas" w:cs="Times New Roman"/>
+          <w:color w:val="569CD6"/>
+          <w:sz w:val="21"/>
+          <w:szCs w:val="21"/>
+        </w:rPr>
+        <w:t>this</w:t>
+      </w:r>
+      <w:r>
+        <w:rPr>
+          <w:rFonts w:ascii="Consolas" w:eastAsia="Times New Roman" w:hAnsi="Consolas" w:cs="Times New Roman"/>
+          <w:color w:val="D4D4D4"/>
+          <w:sz w:val="21"/>
+          <w:szCs w:val="21"/>
+        </w:rPr>
+        <w:t>.</w:t>
+      </w:r>
+      <w:r>
+        <w:rPr>
+          <w:rFonts w:ascii="Consolas" w:eastAsia="Times New Roman" w:hAnsi="Consolas" w:cs="Times New Roman"/>
+          <w:color w:val="9CDCFE"/>
+          <w:sz w:val="21"/>
+          <w:szCs w:val="21"/>
+        </w:rPr>
+        <w:t>negociacoes</w:t>
+      </w:r>
+      <w:proofErr w:type="spellEnd"/>
+      <w:r>
+        <w:rPr>
+          <w:rFonts w:ascii="Consolas" w:eastAsia="Times New Roman" w:hAnsi="Consolas" w:cs="Times New Roman"/>
+          <w:color w:val="D4D4D4"/>
+          <w:sz w:val="21"/>
+          <w:szCs w:val="21"/>
+        </w:rPr>
+        <w:t>);</w:t>
+      </w:r>
+    </w:p>
+    <w:p>
+      <w:pPr>
+        <w:shd w:val="clear" w:color="auto" w:fill="1E1E1E"/>
+        <w:spacing w:after="0" w:line="285" w:lineRule="atLeast"/>
+        <w:rPr>
+          <w:rFonts w:ascii="Consolas" w:eastAsia="Times New Roman" w:hAnsi="Consolas" w:cs="Times New Roman"/>
+          <w:color w:val="D4D4D4"/>
+          <w:sz w:val="21"/>
+          <w:szCs w:val="21"/>
+        </w:rPr>
+      </w:pPr>
+      <w:r>
+        <w:rPr>
+          <w:rFonts w:ascii="Consolas" w:eastAsia="Times New Roman" w:hAnsi="Consolas" w:cs="Times New Roman"/>
+          <w:color w:val="D4D4D4"/>
+          <w:sz w:val="21"/>
+          <w:szCs w:val="21"/>
+        </w:rPr>
+        <w:t>  }</w:t>
+      </w:r>
+    </w:p>
+    <w:p>
+      <w:pPr>
+        <w:shd w:val="clear" w:color="auto" w:fill="1E1E1E"/>
+        <w:spacing w:after="0" w:line="285" w:lineRule="atLeast"/>
+        <w:rPr>
+          <w:rFonts w:ascii="Consolas" w:eastAsia="Times New Roman" w:hAnsi="Consolas" w:cs="Times New Roman"/>
+          <w:color w:val="D4D4D4"/>
+          <w:sz w:val="21"/>
+          <w:szCs w:val="21"/>
+        </w:rPr>
+      </w:pPr>
+    </w:p>
+    <w:p>
+      <w:pPr>
+        <w:shd w:val="clear" w:color="auto" w:fill="1E1E1E"/>
+        <w:spacing w:after="0" w:line="285" w:lineRule="atLeast"/>
+        <w:rPr>
+          <w:rFonts w:ascii="Consolas" w:eastAsia="Times New Roman" w:hAnsi="Consolas" w:cs="Times New Roman"/>
+          <w:color w:val="D4D4D4"/>
+          <w:sz w:val="21"/>
+          <w:szCs w:val="21"/>
+        </w:rPr>
+      </w:pPr>
+      <w:r>
+        <w:rPr>
+          <w:rFonts w:ascii="Consolas" w:eastAsia="Times New Roman" w:hAnsi="Consolas" w:cs="Times New Roman"/>
+          <w:color w:val="D4D4D4"/>
+          <w:sz w:val="21"/>
+          <w:szCs w:val="21"/>
+        </w:rPr>
+        <w:t xml:space="preserve">  </w:t>
+      </w:r>
+      <w:r>
+        <w:rPr>
+          <w:rFonts w:ascii="Consolas" w:eastAsia="Times New Roman" w:hAnsi="Consolas" w:cs="Times New Roman"/>
+          <w:color w:val="DCDCAA"/>
+          <w:sz w:val="21"/>
+          <w:szCs w:val="21"/>
+        </w:rPr>
+        <w:t>adiciona</w:t>
+      </w:r>
+      <w:r>
+        <w:rPr>
+          <w:rFonts w:ascii="Consolas" w:eastAsia="Times New Roman" w:hAnsi="Consolas" w:cs="Times New Roman"/>
+          <w:color w:val="D4D4D4"/>
+          <w:sz w:val="21"/>
+          <w:szCs w:val="21"/>
+        </w:rPr>
+        <w:t xml:space="preserve">(): </w:t>
+      </w:r>
+      <w:proofErr w:type="spellStart"/>
+      <w:r>
+        <w:rPr>
+          <w:rFonts w:ascii="Consolas" w:eastAsia="Times New Roman" w:hAnsi="Consolas" w:cs="Times New Roman"/>
+          <w:color w:val="4EC9B0"/>
+          <w:sz w:val="21"/>
+          <w:szCs w:val="21"/>
+        </w:rPr>
+        <w:t>void</w:t>
+      </w:r>
+      <w:proofErr w:type="spellEnd"/>
+      <w:r>
+        <w:rPr>
+          <w:rFonts w:ascii="Consolas" w:eastAsia="Times New Roman" w:hAnsi="Consolas" w:cs="Times New Roman"/>
+          <w:color w:val="D4D4D4"/>
+          <w:sz w:val="21"/>
+          <w:szCs w:val="21"/>
+        </w:rPr>
+        <w:t xml:space="preserve"> {</w:t>
+      </w:r>
+    </w:p>
+    <w:p>
+      <w:pPr>
+        <w:shd w:val="clear" w:color="auto" w:fill="1E1E1E"/>
+        <w:spacing w:after="0" w:line="285" w:lineRule="atLeast"/>
+        <w:rPr>
+          <w:rFonts w:ascii="Consolas" w:eastAsia="Times New Roman" w:hAnsi="Consolas" w:cs="Times New Roman"/>
+          <w:color w:val="D4D4D4"/>
+          <w:sz w:val="21"/>
+          <w:szCs w:val="21"/>
+        </w:rPr>
+      </w:pPr>
+      <w:r>
+        <w:rPr>
+          <w:rFonts w:ascii="Consolas" w:eastAsia="Times New Roman" w:hAnsi="Consolas" w:cs="Times New Roman"/>
+          <w:color w:val="D4D4D4"/>
+          <w:sz w:val="21"/>
+          <w:szCs w:val="21"/>
+        </w:rPr>
+        <w:t xml:space="preserve">    </w:t>
+      </w:r>
+      <w:proofErr w:type="spellStart"/>
+      <w:r>
+        <w:rPr>
+          <w:rFonts w:ascii="Consolas" w:eastAsia="Times New Roman" w:hAnsi="Consolas" w:cs="Times New Roman"/>
+          <w:color w:val="569CD6"/>
+          <w:sz w:val="21"/>
+          <w:szCs w:val="21"/>
+        </w:rPr>
+        <w:t>const</w:t>
+      </w:r>
+      <w:proofErr w:type="spellEnd"/>
+      <w:r>
+        <w:rPr>
+          <w:rFonts w:ascii="Consolas" w:eastAsia="Times New Roman" w:hAnsi="Consolas" w:cs="Times New Roman"/>
+          <w:color w:val="D4D4D4"/>
+          <w:sz w:val="21"/>
+          <w:szCs w:val="21"/>
+        </w:rPr>
+        <w:t xml:space="preserve"> </w:t>
+      </w:r>
+      <w:proofErr w:type="spellStart"/>
+      <w:r>
+        <w:rPr>
+          <w:rFonts w:ascii="Consolas" w:eastAsia="Times New Roman" w:hAnsi="Consolas" w:cs="Times New Roman"/>
+          <w:color w:val="4FC1FF"/>
+          <w:sz w:val="21"/>
+          <w:szCs w:val="21"/>
+        </w:rPr>
+        <w:t>negociacao</w:t>
+      </w:r>
+      <w:proofErr w:type="spellEnd"/>
+      <w:r>
+        <w:rPr>
+          <w:rFonts w:ascii="Consolas" w:eastAsia="Times New Roman" w:hAnsi="Consolas" w:cs="Times New Roman"/>
+          <w:color w:val="D4D4D4"/>
+          <w:sz w:val="21"/>
+          <w:szCs w:val="21"/>
+        </w:rPr>
+        <w:t xml:space="preserve"> = </w:t>
+      </w:r>
+      <w:proofErr w:type="spellStart"/>
+      <w:r>
+        <w:rPr>
+          <w:rFonts w:ascii="Consolas" w:eastAsia="Times New Roman" w:hAnsi="Consolas" w:cs="Times New Roman"/>
+          <w:color w:val="569CD6"/>
+          <w:sz w:val="21"/>
+          <w:szCs w:val="21"/>
+        </w:rPr>
+        <w:t>this</w:t>
+      </w:r>
+      <w:r>
+        <w:rPr>
+          <w:rFonts w:ascii="Consolas" w:eastAsia="Times New Roman" w:hAnsi="Consolas" w:cs="Times New Roman"/>
+          <w:color w:val="D4D4D4"/>
+          <w:sz w:val="21"/>
+          <w:szCs w:val="21"/>
+        </w:rPr>
+        <w:t>.</w:t>
+      </w:r>
+      <w:r>
+        <w:rPr>
+          <w:rFonts w:ascii="Consolas" w:eastAsia="Times New Roman" w:hAnsi="Consolas" w:cs="Times New Roman"/>
+          <w:color w:val="DCDCAA"/>
+          <w:sz w:val="21"/>
+          <w:szCs w:val="21"/>
+        </w:rPr>
+        <w:t>criaNegociacao</w:t>
+      </w:r>
+      <w:proofErr w:type="spellEnd"/>
+      <w:r>
+        <w:rPr>
+          <w:rFonts w:ascii="Consolas" w:eastAsia="Times New Roman" w:hAnsi="Consolas" w:cs="Times New Roman"/>
+          <w:color w:val="D4D4D4"/>
+          <w:sz w:val="21"/>
+          <w:szCs w:val="21"/>
+        </w:rPr>
+        <w:t>();</w:t>
+      </w:r>
+    </w:p>
+    <w:p>
+      <w:pPr>
+        <w:shd w:val="clear" w:color="auto" w:fill="1E1E1E"/>
+        <w:spacing w:after="0" w:line="285" w:lineRule="atLeast"/>
+        <w:rPr>
+          <w:rFonts w:ascii="Consolas" w:eastAsia="Times New Roman" w:hAnsi="Consolas" w:cs="Times New Roman"/>
+          <w:color w:val="D4D4D4"/>
+          <w:sz w:val="21"/>
+          <w:szCs w:val="21"/>
+        </w:rPr>
+      </w:pPr>
+      <w:r>
+        <w:rPr>
+          <w:rFonts w:ascii="Consolas" w:eastAsia="Times New Roman" w:hAnsi="Consolas" w:cs="Times New Roman"/>
+          <w:color w:val="D4D4D4"/>
+          <w:sz w:val="21"/>
+          <w:szCs w:val="21"/>
+        </w:rPr>
+        <w:t xml:space="preserve">    </w:t>
+      </w:r>
+      <w:proofErr w:type="spellStart"/>
+      <w:r>
+        <w:rPr>
+          <w:rFonts w:ascii="Consolas" w:eastAsia="Times New Roman" w:hAnsi="Consolas" w:cs="Times New Roman"/>
+          <w:color w:val="569CD6"/>
+          <w:sz w:val="21"/>
+          <w:szCs w:val="21"/>
+        </w:rPr>
+        <w:t>this</w:t>
+      </w:r>
+      <w:r>
+        <w:rPr>
+          <w:rFonts w:ascii="Consolas" w:eastAsia="Times New Roman" w:hAnsi="Consolas" w:cs="Times New Roman"/>
+          <w:color w:val="D4D4D4"/>
+          <w:sz w:val="21"/>
+          <w:szCs w:val="21"/>
+        </w:rPr>
+        <w:t>.</w:t>
+      </w:r>
+      <w:r>
+        <w:rPr>
+          <w:rFonts w:ascii="Consolas" w:eastAsia="Times New Roman" w:hAnsi="Consolas" w:cs="Times New Roman"/>
+          <w:color w:val="9CDCFE"/>
+          <w:sz w:val="21"/>
+          <w:szCs w:val="21"/>
+        </w:rPr>
+        <w:t>negociacoes</w:t>
+      </w:r>
+      <w:r>
+        <w:rPr>
+          <w:rFonts w:ascii="Consolas" w:eastAsia="Times New Roman" w:hAnsi="Consolas" w:cs="Times New Roman"/>
+          <w:color w:val="D4D4D4"/>
+          <w:sz w:val="21"/>
+          <w:szCs w:val="21"/>
+        </w:rPr>
+        <w:t>.</w:t>
+      </w:r>
+      <w:r>
+        <w:rPr>
+          <w:rFonts w:ascii="Consolas" w:eastAsia="Times New Roman" w:hAnsi="Consolas" w:cs="Times New Roman"/>
+          <w:color w:val="DCDCAA"/>
+          <w:sz w:val="21"/>
+          <w:szCs w:val="21"/>
+        </w:rPr>
+        <w:t>adiciona</w:t>
+      </w:r>
+      <w:proofErr w:type="spellEnd"/>
+      <w:r>
+        <w:rPr>
+          <w:rFonts w:ascii="Consolas" w:eastAsia="Times New Roman" w:hAnsi="Consolas" w:cs="Times New Roman"/>
+          <w:color w:val="D4D4D4"/>
+          <w:sz w:val="21"/>
+          <w:szCs w:val="21"/>
+        </w:rPr>
+        <w:t>(</w:t>
+      </w:r>
+      <w:proofErr w:type="spellStart"/>
+      <w:r>
+        <w:rPr>
+          <w:rFonts w:ascii="Consolas" w:eastAsia="Times New Roman" w:hAnsi="Consolas" w:cs="Times New Roman"/>
+          <w:color w:val="4FC1FF"/>
+          <w:sz w:val="21"/>
+          <w:szCs w:val="21"/>
+        </w:rPr>
+        <w:t>negociacao</w:t>
+      </w:r>
+      <w:proofErr w:type="spellEnd"/>
+      <w:r>
+        <w:rPr>
+          <w:rFonts w:ascii="Consolas" w:eastAsia="Times New Roman" w:hAnsi="Consolas" w:cs="Times New Roman"/>
+          <w:color w:val="D4D4D4"/>
+          <w:sz w:val="21"/>
+          <w:szCs w:val="21"/>
+        </w:rPr>
+        <w:t>);</w:t>
+      </w:r>
+    </w:p>
+    <w:p>
+      <w:pPr>
+        <w:shd w:val="clear" w:color="auto" w:fill="1E1E1E"/>
+        <w:spacing w:after="0" w:line="285" w:lineRule="atLeast"/>
+        <w:rPr>
+          <w:rFonts w:ascii="Consolas" w:eastAsia="Times New Roman" w:hAnsi="Consolas" w:cs="Times New Roman"/>
+          <w:color w:val="D4D4D4"/>
+          <w:sz w:val="21"/>
+          <w:szCs w:val="21"/>
+        </w:rPr>
+      </w:pPr>
+      <w:r>
+        <w:rPr>
+          <w:rFonts w:ascii="Consolas" w:eastAsia="Times New Roman" w:hAnsi="Consolas" w:cs="Times New Roman"/>
+          <w:color w:val="D4D4D4"/>
+          <w:sz w:val="21"/>
+          <w:szCs w:val="21"/>
+        </w:rPr>
+        <w:t xml:space="preserve">    </w:t>
+      </w:r>
+      <w:r>
+        <w:rPr>
+          <w:rFonts w:ascii="Consolas" w:eastAsia="Times New Roman" w:hAnsi="Consolas" w:cs="Times New Roman"/>
+          <w:color w:val="9CDCFE"/>
+          <w:sz w:val="21"/>
+          <w:szCs w:val="21"/>
+        </w:rPr>
+        <w:t>console</w:t>
+      </w:r>
+      <w:r>
+        <w:rPr>
+          <w:rFonts w:ascii="Consolas" w:eastAsia="Times New Roman" w:hAnsi="Consolas" w:cs="Times New Roman"/>
+          <w:color w:val="D4D4D4"/>
+          <w:sz w:val="21"/>
+          <w:szCs w:val="21"/>
+        </w:rPr>
+        <w:t>.</w:t>
+      </w:r>
+      <w:r>
+        <w:rPr>
+          <w:rFonts w:ascii="Consolas" w:eastAsia="Times New Roman" w:hAnsi="Consolas" w:cs="Times New Roman"/>
+          <w:color w:val="DCDCAA"/>
+          <w:sz w:val="21"/>
+          <w:szCs w:val="21"/>
+        </w:rPr>
+        <w:t>log</w:t>
+      </w:r>
+      <w:r>
+        <w:rPr>
+          <w:rFonts w:ascii="Consolas" w:eastAsia="Times New Roman" w:hAnsi="Consolas" w:cs="Times New Roman"/>
+          <w:color w:val="D4D4D4"/>
+          <w:sz w:val="21"/>
+          <w:szCs w:val="21"/>
+        </w:rPr>
+        <w:t>(</w:t>
+      </w:r>
+      <w:proofErr w:type="spellStart"/>
+      <w:r>
+        <w:rPr>
+          <w:rFonts w:ascii="Consolas" w:eastAsia="Times New Roman" w:hAnsi="Consolas" w:cs="Times New Roman"/>
+          <w:color w:val="569CD6"/>
+          <w:sz w:val="21"/>
+          <w:szCs w:val="21"/>
+        </w:rPr>
+        <w:t>this</w:t>
+      </w:r>
+      <w:r>
+        <w:rPr>
+          <w:rFonts w:ascii="Consolas" w:eastAsia="Times New Roman" w:hAnsi="Consolas" w:cs="Times New Roman"/>
+          <w:color w:val="D4D4D4"/>
+          <w:sz w:val="21"/>
+          <w:szCs w:val="21"/>
+        </w:rPr>
+        <w:t>.</w:t>
+      </w:r>
+      <w:r>
+        <w:rPr>
+          <w:rFonts w:ascii="Consolas" w:eastAsia="Times New Roman" w:hAnsi="Consolas" w:cs="Times New Roman"/>
+          <w:color w:val="9CDCFE"/>
+          <w:sz w:val="21"/>
+          <w:szCs w:val="21"/>
+        </w:rPr>
+        <w:t>negociacoes</w:t>
+      </w:r>
+      <w:r>
+        <w:rPr>
+          <w:rFonts w:ascii="Consolas" w:eastAsia="Times New Roman" w:hAnsi="Consolas" w:cs="Times New Roman"/>
+          <w:color w:val="D4D4D4"/>
+          <w:sz w:val="21"/>
+          <w:szCs w:val="21"/>
+        </w:rPr>
+        <w:t>.</w:t>
+      </w:r>
+      <w:r>
+        <w:rPr>
+          <w:rFonts w:ascii="Consolas" w:eastAsia="Times New Roman" w:hAnsi="Consolas" w:cs="Times New Roman"/>
+          <w:color w:val="DCDCAA"/>
+          <w:sz w:val="21"/>
+          <w:szCs w:val="21"/>
+        </w:rPr>
+        <w:t>lista</w:t>
+      </w:r>
+      <w:proofErr w:type="spellEnd"/>
+      <w:r>
+        <w:rPr>
+          <w:rFonts w:ascii="Consolas" w:eastAsia="Times New Roman" w:hAnsi="Consolas" w:cs="Times New Roman"/>
+          <w:color w:val="D4D4D4"/>
+          <w:sz w:val="21"/>
+          <w:szCs w:val="21"/>
+        </w:rPr>
+        <w:t>());</w:t>
+      </w:r>
+    </w:p>
+    <w:p>
+      <w:pPr>
+        <w:shd w:val="clear" w:color="auto" w:fill="1E1E1E"/>
+        <w:spacing w:after="0" w:line="285" w:lineRule="atLeast"/>
+        <w:rPr>
+          <w:rFonts w:ascii="Consolas" w:eastAsia="Times New Roman" w:hAnsi="Consolas" w:cs="Times New Roman"/>
+          <w:color w:val="D4D4D4"/>
+          <w:sz w:val="21"/>
+          <w:szCs w:val="21"/>
+        </w:rPr>
+      </w:pPr>
+      <w:r>
+        <w:rPr>
+          <w:rFonts w:ascii="Consolas" w:eastAsia="Times New Roman" w:hAnsi="Consolas" w:cs="Times New Roman"/>
+          <w:color w:val="D4D4D4"/>
+          <w:sz w:val="21"/>
+          <w:szCs w:val="21"/>
+        </w:rPr>
+        <w:t xml:space="preserve">    </w:t>
+      </w:r>
+      <w:proofErr w:type="spellStart"/>
+      <w:r>
+        <w:rPr>
+          <w:rFonts w:ascii="Consolas" w:eastAsia="Times New Roman" w:hAnsi="Consolas" w:cs="Times New Roman"/>
+          <w:color w:val="569CD6"/>
+          <w:sz w:val="21"/>
+          <w:szCs w:val="21"/>
+        </w:rPr>
+        <w:t>this</w:t>
+      </w:r>
+      <w:r>
+        <w:rPr>
+          <w:rFonts w:ascii="Consolas" w:eastAsia="Times New Roman" w:hAnsi="Consolas" w:cs="Times New Roman"/>
+          <w:color w:val="D4D4D4"/>
+          <w:sz w:val="21"/>
+          <w:szCs w:val="21"/>
+        </w:rPr>
+        <w:t>.</w:t>
+      </w:r>
+      <w:r>
+        <w:rPr>
+          <w:rFonts w:ascii="Consolas" w:eastAsia="Times New Roman" w:hAnsi="Consolas" w:cs="Times New Roman"/>
+          <w:color w:val="9CDCFE"/>
+          <w:sz w:val="21"/>
+          <w:szCs w:val="21"/>
+        </w:rPr>
+        <w:t>negociacoesView</w:t>
+      </w:r>
+      <w:r>
+        <w:rPr>
+          <w:rFonts w:ascii="Consolas" w:eastAsia="Times New Roman" w:hAnsi="Consolas" w:cs="Times New Roman"/>
+          <w:color w:val="D4D4D4"/>
+          <w:sz w:val="21"/>
+          <w:szCs w:val="21"/>
+        </w:rPr>
+        <w:t>.</w:t>
+      </w:r>
+      <w:r>
+        <w:rPr>
+          <w:rFonts w:ascii="Consolas" w:eastAsia="Times New Roman" w:hAnsi="Consolas" w:cs="Times New Roman"/>
+          <w:color w:val="DCDCAA"/>
+          <w:sz w:val="21"/>
+          <w:szCs w:val="21"/>
+        </w:rPr>
+        <w:t>update</w:t>
+      </w:r>
+      <w:proofErr w:type="spellEnd"/>
+      <w:r>
+        <w:rPr>
+          <w:rFonts w:ascii="Consolas" w:eastAsia="Times New Roman" w:hAnsi="Consolas" w:cs="Times New Roman"/>
+          <w:color w:val="D4D4D4"/>
+          <w:sz w:val="21"/>
+          <w:szCs w:val="21"/>
+        </w:rPr>
+        <w:t>(</w:t>
+      </w:r>
+      <w:proofErr w:type="spellStart"/>
+      <w:r>
+        <w:rPr>
+          <w:rFonts w:ascii="Consolas" w:eastAsia="Times New Roman" w:hAnsi="Consolas" w:cs="Times New Roman"/>
+          <w:color w:val="569CD6"/>
+          <w:sz w:val="21"/>
+          <w:szCs w:val="21"/>
+        </w:rPr>
+        <w:t>this</w:t>
+      </w:r>
+      <w:r>
+        <w:rPr>
+          <w:rFonts w:ascii="Consolas" w:eastAsia="Times New Roman" w:hAnsi="Consolas" w:cs="Times New Roman"/>
+          <w:color w:val="D4D4D4"/>
+          <w:sz w:val="21"/>
+          <w:szCs w:val="21"/>
+        </w:rPr>
+        <w:t>.</w:t>
+      </w:r>
+      <w:r>
+        <w:rPr>
+          <w:rFonts w:ascii="Consolas" w:eastAsia="Times New Roman" w:hAnsi="Consolas" w:cs="Times New Roman"/>
+          <w:color w:val="9CDCFE"/>
+          <w:sz w:val="21"/>
+          <w:szCs w:val="21"/>
+        </w:rPr>
+        <w:t>negociacoes</w:t>
+      </w:r>
+      <w:proofErr w:type="spellEnd"/>
+      <w:r>
+        <w:rPr>
+          <w:rFonts w:ascii="Consolas" w:eastAsia="Times New Roman" w:hAnsi="Consolas" w:cs="Times New Roman"/>
+          <w:color w:val="D4D4D4"/>
+          <w:sz w:val="21"/>
+          <w:szCs w:val="21"/>
+        </w:rPr>
+        <w:t>);</w:t>
+      </w:r>
+    </w:p>
+    <w:p>
+      <w:pPr>
+        <w:shd w:val="clear" w:color="auto" w:fill="1E1E1E"/>
+        <w:spacing w:after="0" w:line="285" w:lineRule="atLeast"/>
+        <w:rPr>
+          <w:rFonts w:ascii="Consolas" w:eastAsia="Times New Roman" w:hAnsi="Consolas" w:cs="Times New Roman"/>
+          <w:color w:val="D4D4D4"/>
+          <w:sz w:val="21"/>
+          <w:szCs w:val="21"/>
+        </w:rPr>
+      </w:pPr>
+      <w:r>
+        <w:rPr>
+          <w:rFonts w:ascii="Consolas" w:eastAsia="Times New Roman" w:hAnsi="Consolas" w:cs="Times New Roman"/>
+          <w:color w:val="D4D4D4"/>
+          <w:sz w:val="21"/>
+          <w:szCs w:val="21"/>
+        </w:rPr>
+        <w:t xml:space="preserve">    </w:t>
+      </w:r>
+      <w:proofErr w:type="spellStart"/>
+      <w:r>
+        <w:rPr>
+          <w:rFonts w:ascii="Consolas" w:eastAsia="Times New Roman" w:hAnsi="Consolas" w:cs="Times New Roman"/>
+          <w:color w:val="569CD6"/>
+          <w:sz w:val="21"/>
+          <w:szCs w:val="21"/>
+        </w:rPr>
+        <w:t>this</w:t>
+      </w:r>
+      <w:r>
+        <w:rPr>
+          <w:rFonts w:ascii="Consolas" w:eastAsia="Times New Roman" w:hAnsi="Consolas" w:cs="Times New Roman"/>
+          <w:color w:val="D4D4D4"/>
+          <w:sz w:val="21"/>
+          <w:szCs w:val="21"/>
+        </w:rPr>
+        <w:t>.</w:t>
+      </w:r>
+      <w:r>
+        <w:rPr>
+          <w:rFonts w:ascii="Consolas" w:eastAsia="Times New Roman" w:hAnsi="Consolas" w:cs="Times New Roman"/>
+          <w:color w:val="DCDCAA"/>
+          <w:sz w:val="21"/>
+          <w:szCs w:val="21"/>
+        </w:rPr>
+        <w:t>limparFormulario</w:t>
+      </w:r>
+      <w:proofErr w:type="spellEnd"/>
+      <w:r>
+        <w:rPr>
+          <w:rFonts w:ascii="Consolas" w:eastAsia="Times New Roman" w:hAnsi="Consolas" w:cs="Times New Roman"/>
+          <w:color w:val="D4D4D4"/>
+          <w:sz w:val="21"/>
+          <w:szCs w:val="21"/>
+        </w:rPr>
+        <w:t>();</w:t>
+      </w:r>
+    </w:p>
+    <w:p>
+      <w:pPr>
+        <w:shd w:val="clear" w:color="auto" w:fill="1E1E1E"/>
+        <w:spacing w:after="0" w:line="285" w:lineRule="atLeast"/>
+        <w:rPr>
+          <w:rFonts w:ascii="Consolas" w:eastAsia="Times New Roman" w:hAnsi="Consolas" w:cs="Times New Roman"/>
+          <w:color w:val="D4D4D4"/>
+          <w:sz w:val="21"/>
+          <w:szCs w:val="21"/>
+        </w:rPr>
+      </w:pPr>
+      <w:r>
+        <w:rPr>
+          <w:rFonts w:ascii="Consolas" w:eastAsia="Times New Roman" w:hAnsi="Consolas" w:cs="Times New Roman"/>
+          <w:color w:val="D4D4D4"/>
+          <w:sz w:val="21"/>
+          <w:szCs w:val="21"/>
+        </w:rPr>
+        <w:t>  }</w:t>
       </w:r>
     </w:p>
     <w:p>

</xml_diff>

<commit_message>
Herança e pequena surpresa
Aprendemos como usar herança em typescript
</commit_message>
<xml_diff>
--- a/Front-end/Formação TypeScript/Anotações/Formação TypeScript.docx
+++ b/Front-end/Formação TypeScript/Anotações/Formação TypeScript.docx
@@ -43545,6 +43545,14 @@
         </w:rPr>
         <w:t xml:space="preserve"> </w:t>
       </w:r>
+      <w:r>
+        <w:rPr>
+          <w:rFonts w:ascii="Times New Roman" w:hAnsi="Times New Roman" w:cs="Times New Roman"/>
+          <w:sz w:val="24"/>
+          <w:szCs w:val="24"/>
+        </w:rPr>
+        <w:t>Herança e pequena surpresa:</w:t>
+      </w:r>
     </w:p>
     <w:p>
       <w:pPr>
@@ -43561,6 +43569,726 @@
           <w:szCs w:val="24"/>
         </w:rPr>
       </w:pPr>
+      <w:r>
+        <w:rPr>
+          <w:rFonts w:ascii="Times New Roman" w:hAnsi="Times New Roman" w:cs="Times New Roman"/>
+          <w:sz w:val="24"/>
+          <w:szCs w:val="24"/>
+        </w:rPr>
+        <w:t xml:space="preserve">Para herdar uma classe utilizamos </w:t>
+      </w:r>
+      <w:proofErr w:type="spellStart"/>
+      <w:r>
+        <w:rPr>
+          <w:rFonts w:ascii="Times New Roman" w:hAnsi="Times New Roman" w:cs="Times New Roman"/>
+          <w:sz w:val="24"/>
+          <w:szCs w:val="24"/>
+        </w:rPr>
+        <w:t>extends</w:t>
+      </w:r>
+      <w:proofErr w:type="spellEnd"/>
+      <w:r>
+        <w:rPr>
+          <w:rFonts w:ascii="Times New Roman" w:hAnsi="Times New Roman" w:cs="Times New Roman"/>
+          <w:sz w:val="24"/>
+          <w:szCs w:val="24"/>
+        </w:rPr>
+        <w:t xml:space="preserve"> </w:t>
+      </w:r>
+      <w:proofErr w:type="spellStart"/>
+      <w:r>
+        <w:rPr>
+          <w:rFonts w:ascii="Times New Roman" w:hAnsi="Times New Roman" w:cs="Times New Roman"/>
+          <w:sz w:val="24"/>
+          <w:szCs w:val="24"/>
+        </w:rPr>
+        <w:t>NomeDaClasse</w:t>
+      </w:r>
+      <w:proofErr w:type="spellEnd"/>
+      <w:r>
+        <w:rPr>
+          <w:rFonts w:ascii="Times New Roman" w:hAnsi="Times New Roman" w:cs="Times New Roman"/>
+          <w:sz w:val="24"/>
+          <w:szCs w:val="24"/>
+        </w:rPr>
+        <w:t xml:space="preserve"> logo na criação de uma nova classe:</w:t>
+      </w:r>
+    </w:p>
+    <w:p>
+      <w:pPr>
+        <w:shd w:val="clear" w:color="auto" w:fill="1E1E1E"/>
+        <w:spacing w:after="0" w:line="285" w:lineRule="atLeast"/>
+        <w:rPr>
+          <w:rFonts w:ascii="Consolas" w:eastAsia="Times New Roman" w:hAnsi="Consolas" w:cs="Times New Roman"/>
+          <w:color w:val="D4D4D4"/>
+          <w:sz w:val="21"/>
+          <w:szCs w:val="21"/>
+          <w:lang w:val="en-US"/>
+        </w:rPr>
+      </w:pPr>
+      <w:r>
+        <w:rPr>
+          <w:rFonts w:ascii="Consolas" w:eastAsia="Times New Roman" w:hAnsi="Consolas" w:cs="Times New Roman"/>
+          <w:color w:val="C586C0"/>
+          <w:sz w:val="21"/>
+          <w:szCs w:val="21"/>
+          <w:lang w:val="en-US"/>
+        </w:rPr>
+        <w:t>export</w:t>
+      </w:r>
+      <w:r>
+        <w:rPr>
+          <w:rFonts w:ascii="Consolas" w:eastAsia="Times New Roman" w:hAnsi="Consolas" w:cs="Times New Roman"/>
+          <w:color w:val="D4D4D4"/>
+          <w:sz w:val="21"/>
+          <w:szCs w:val="21"/>
+          <w:lang w:val="en-US"/>
+        </w:rPr>
+        <w:t xml:space="preserve"> </w:t>
+      </w:r>
+      <w:r>
+        <w:rPr>
+          <w:rFonts w:ascii="Consolas" w:eastAsia="Times New Roman" w:hAnsi="Consolas" w:cs="Times New Roman"/>
+          <w:color w:val="569CD6"/>
+          <w:sz w:val="21"/>
+          <w:szCs w:val="21"/>
+          <w:lang w:val="en-US"/>
+        </w:rPr>
+        <w:t>class</w:t>
+      </w:r>
+      <w:r>
+        <w:rPr>
+          <w:rFonts w:ascii="Consolas" w:eastAsia="Times New Roman" w:hAnsi="Consolas" w:cs="Times New Roman"/>
+          <w:color w:val="D4D4D4"/>
+          <w:sz w:val="21"/>
+          <w:szCs w:val="21"/>
+          <w:lang w:val="en-US"/>
+        </w:rPr>
+        <w:t xml:space="preserve"> </w:t>
+      </w:r>
+      <w:proofErr w:type="spellStart"/>
+      <w:r>
+        <w:rPr>
+          <w:rFonts w:ascii="Consolas" w:eastAsia="Times New Roman" w:hAnsi="Consolas" w:cs="Times New Roman"/>
+          <w:color w:val="4EC9B0"/>
+          <w:sz w:val="21"/>
+          <w:szCs w:val="21"/>
+          <w:lang w:val="en-US"/>
+        </w:rPr>
+        <w:t>NegociacoesView</w:t>
+      </w:r>
+      <w:proofErr w:type="spellEnd"/>
+      <w:r>
+        <w:rPr>
+          <w:rFonts w:ascii="Consolas" w:eastAsia="Times New Roman" w:hAnsi="Consolas" w:cs="Times New Roman"/>
+          <w:color w:val="D4D4D4"/>
+          <w:sz w:val="21"/>
+          <w:szCs w:val="21"/>
+          <w:lang w:val="en-US"/>
+        </w:rPr>
+        <w:t xml:space="preserve"> </w:t>
+      </w:r>
+      <w:r>
+        <w:rPr>
+          <w:rFonts w:ascii="Consolas" w:eastAsia="Times New Roman" w:hAnsi="Consolas" w:cs="Times New Roman"/>
+          <w:color w:val="569CD6"/>
+          <w:sz w:val="21"/>
+          <w:szCs w:val="21"/>
+          <w:lang w:val="en-US"/>
+        </w:rPr>
+        <w:t>extends</w:t>
+      </w:r>
+      <w:r>
+        <w:rPr>
+          <w:rFonts w:ascii="Consolas" w:eastAsia="Times New Roman" w:hAnsi="Consolas" w:cs="Times New Roman"/>
+          <w:color w:val="D4D4D4"/>
+          <w:sz w:val="21"/>
+          <w:szCs w:val="21"/>
+          <w:lang w:val="en-US"/>
+        </w:rPr>
+        <w:t xml:space="preserve"> </w:t>
+      </w:r>
+      <w:r>
+        <w:rPr>
+          <w:rFonts w:ascii="Consolas" w:eastAsia="Times New Roman" w:hAnsi="Consolas" w:cs="Times New Roman"/>
+          <w:color w:val="4EC9B0"/>
+          <w:sz w:val="21"/>
+          <w:szCs w:val="21"/>
+          <w:lang w:val="en-US"/>
+        </w:rPr>
+        <w:t>View</w:t>
+      </w:r>
+      <w:r>
+        <w:rPr>
+          <w:rFonts w:ascii="Consolas" w:eastAsia="Times New Roman" w:hAnsi="Consolas" w:cs="Times New Roman"/>
+          <w:color w:val="D4D4D4"/>
+          <w:sz w:val="21"/>
+          <w:szCs w:val="21"/>
+          <w:lang w:val="en-US"/>
+        </w:rPr>
+        <w:t xml:space="preserve"> {</w:t>
+      </w:r>
+    </w:p>
+    <w:p>
+      <w:pPr>
+        <w:pStyle w:val="PargrafodaLista"/>
+        <w:numPr>
+          <w:ilvl w:val="2"/>
+          <w:numId w:val="2"/>
+        </w:numPr>
+        <w:spacing w:before="240" w:line="360" w:lineRule="auto"/>
+        <w:jc w:val="both"/>
+        <w:rPr>
+          <w:rFonts w:ascii="Times New Roman" w:hAnsi="Times New Roman" w:cs="Times New Roman"/>
+          <w:sz w:val="24"/>
+          <w:szCs w:val="24"/>
+        </w:rPr>
+      </w:pPr>
+      <w:r>
+        <w:rPr>
+          <w:rFonts w:ascii="Times New Roman" w:hAnsi="Times New Roman" w:cs="Times New Roman"/>
+          <w:sz w:val="24"/>
+          <w:szCs w:val="24"/>
+        </w:rPr>
+        <w:lastRenderedPageBreak/>
+        <w:t xml:space="preserve">A partir dessa herança </w:t>
+      </w:r>
+      <w:r>
+        <w:rPr>
+          <w:rFonts w:ascii="Times New Roman" w:hAnsi="Times New Roman" w:cs="Times New Roman"/>
+          <w:sz w:val="24"/>
+          <w:szCs w:val="24"/>
+        </w:rPr>
+        <w:t>p</w:t>
+      </w:r>
+      <w:r>
+        <w:rPr>
+          <w:rFonts w:ascii="Times New Roman" w:hAnsi="Times New Roman" w:cs="Times New Roman"/>
+          <w:sz w:val="24"/>
+          <w:szCs w:val="24"/>
+        </w:rPr>
+        <w:t xml:space="preserve">odemos </w:t>
+      </w:r>
+      <w:r>
+        <w:rPr>
+          <w:rFonts w:ascii="Times New Roman" w:hAnsi="Times New Roman" w:cs="Times New Roman"/>
+          <w:sz w:val="24"/>
+          <w:szCs w:val="24"/>
+        </w:rPr>
+        <w:t>colocar o construtor e as propriedades que várias classes tem em comum lá na classe mãe e deletar essa repetição das classes filhas.</w:t>
+      </w:r>
+    </w:p>
+    <w:p>
+      <w:pPr>
+        <w:pStyle w:val="PargrafodaLista"/>
+        <w:numPr>
+          <w:ilvl w:val="2"/>
+          <w:numId w:val="2"/>
+        </w:numPr>
+        <w:spacing w:before="240" w:line="360" w:lineRule="auto"/>
+        <w:jc w:val="both"/>
+        <w:rPr>
+          <w:rFonts w:ascii="Times New Roman" w:hAnsi="Times New Roman" w:cs="Times New Roman"/>
+          <w:sz w:val="24"/>
+          <w:szCs w:val="24"/>
+        </w:rPr>
+      </w:pPr>
+      <w:r>
+        <w:rPr>
+          <w:rFonts w:ascii="Times New Roman" w:hAnsi="Times New Roman" w:cs="Times New Roman"/>
+          <w:sz w:val="24"/>
+          <w:szCs w:val="24"/>
+        </w:rPr>
+        <w:t xml:space="preserve">Elementos/propriedades declaradas como privadas na classe </w:t>
+      </w:r>
+      <w:r>
+        <w:rPr>
+          <w:rFonts w:ascii="Times New Roman" w:hAnsi="Times New Roman" w:cs="Times New Roman"/>
+          <w:sz w:val="24"/>
+          <w:szCs w:val="24"/>
+        </w:rPr>
+        <w:t>mãe não pode</w:t>
+      </w:r>
+      <w:r>
+        <w:rPr>
+          <w:rFonts w:ascii="Times New Roman" w:hAnsi="Times New Roman" w:cs="Times New Roman"/>
+          <w:sz w:val="24"/>
+          <w:szCs w:val="24"/>
+        </w:rPr>
+        <w:t xml:space="preserve"> ser acessadas pelas classes filhas, porém, se deixar pública, qualquer um teria acesso. Para concertar isso declaramos essas propriedades como </w:t>
+      </w:r>
+      <w:proofErr w:type="spellStart"/>
+      <w:r>
+        <w:rPr>
+          <w:rFonts w:ascii="Times New Roman" w:hAnsi="Times New Roman" w:cs="Times New Roman"/>
+          <w:sz w:val="24"/>
+          <w:szCs w:val="24"/>
+        </w:rPr>
+        <w:t>protected</w:t>
+      </w:r>
+      <w:proofErr w:type="spellEnd"/>
+      <w:r>
+        <w:rPr>
+          <w:rFonts w:ascii="Times New Roman" w:hAnsi="Times New Roman" w:cs="Times New Roman"/>
+          <w:sz w:val="24"/>
+          <w:szCs w:val="24"/>
+        </w:rPr>
+        <w:t xml:space="preserve">, onde todas as classes filhas dessa podem usar, mas outras que não são filhas não podem. Código da classe mãe </w:t>
+      </w:r>
+      <w:proofErr w:type="spellStart"/>
+      <w:r>
+        <w:rPr>
+          <w:rFonts w:ascii="Times New Roman" w:hAnsi="Times New Roman" w:cs="Times New Roman"/>
+          <w:sz w:val="24"/>
+          <w:szCs w:val="24"/>
+        </w:rPr>
+        <w:t>view</w:t>
+      </w:r>
+      <w:proofErr w:type="spellEnd"/>
+      <w:r>
+        <w:rPr>
+          <w:rFonts w:ascii="Times New Roman" w:hAnsi="Times New Roman" w:cs="Times New Roman"/>
+          <w:sz w:val="24"/>
+          <w:szCs w:val="24"/>
+        </w:rPr>
+        <w:t>:</w:t>
+      </w:r>
+    </w:p>
+    <w:p>
+      <w:pPr>
+        <w:shd w:val="clear" w:color="auto" w:fill="1E1E1E"/>
+        <w:spacing w:after="0" w:line="285" w:lineRule="atLeast"/>
+        <w:rPr>
+          <w:rFonts w:ascii="Consolas" w:eastAsia="Times New Roman" w:hAnsi="Consolas" w:cs="Times New Roman"/>
+          <w:color w:val="D4D4D4"/>
+          <w:sz w:val="21"/>
+          <w:szCs w:val="21"/>
+          <w:lang w:val="en-US"/>
+        </w:rPr>
+      </w:pPr>
+      <w:r>
+        <w:rPr>
+          <w:rFonts w:ascii="Consolas" w:eastAsia="Times New Roman" w:hAnsi="Consolas" w:cs="Times New Roman"/>
+          <w:color w:val="C586C0"/>
+          <w:sz w:val="21"/>
+          <w:szCs w:val="21"/>
+          <w:lang w:val="en-US"/>
+        </w:rPr>
+        <w:t>export</w:t>
+      </w:r>
+      <w:r>
+        <w:rPr>
+          <w:rFonts w:ascii="Consolas" w:eastAsia="Times New Roman" w:hAnsi="Consolas" w:cs="Times New Roman"/>
+          <w:color w:val="D4D4D4"/>
+          <w:sz w:val="21"/>
+          <w:szCs w:val="21"/>
+          <w:lang w:val="en-US"/>
+        </w:rPr>
+        <w:t xml:space="preserve"> </w:t>
+      </w:r>
+      <w:r>
+        <w:rPr>
+          <w:rFonts w:ascii="Consolas" w:eastAsia="Times New Roman" w:hAnsi="Consolas" w:cs="Times New Roman"/>
+          <w:color w:val="569CD6"/>
+          <w:sz w:val="21"/>
+          <w:szCs w:val="21"/>
+          <w:lang w:val="en-US"/>
+        </w:rPr>
+        <w:t>class</w:t>
+      </w:r>
+      <w:r>
+        <w:rPr>
+          <w:rFonts w:ascii="Consolas" w:eastAsia="Times New Roman" w:hAnsi="Consolas" w:cs="Times New Roman"/>
+          <w:color w:val="D4D4D4"/>
+          <w:sz w:val="21"/>
+          <w:szCs w:val="21"/>
+          <w:lang w:val="en-US"/>
+        </w:rPr>
+        <w:t xml:space="preserve"> </w:t>
+      </w:r>
+      <w:r>
+        <w:rPr>
+          <w:rFonts w:ascii="Consolas" w:eastAsia="Times New Roman" w:hAnsi="Consolas" w:cs="Times New Roman"/>
+          <w:color w:val="4EC9B0"/>
+          <w:sz w:val="21"/>
+          <w:szCs w:val="21"/>
+          <w:lang w:val="en-US"/>
+        </w:rPr>
+        <w:t>View</w:t>
+      </w:r>
+      <w:r>
+        <w:rPr>
+          <w:rFonts w:ascii="Consolas" w:eastAsia="Times New Roman" w:hAnsi="Consolas" w:cs="Times New Roman"/>
+          <w:color w:val="D4D4D4"/>
+          <w:sz w:val="21"/>
+          <w:szCs w:val="21"/>
+          <w:lang w:val="en-US"/>
+        </w:rPr>
+        <w:t xml:space="preserve"> {</w:t>
+      </w:r>
+    </w:p>
+    <w:p>
+      <w:pPr>
+        <w:shd w:val="clear" w:color="auto" w:fill="1E1E1E"/>
+        <w:spacing w:after="0" w:line="285" w:lineRule="atLeast"/>
+        <w:rPr>
+          <w:rFonts w:ascii="Consolas" w:eastAsia="Times New Roman" w:hAnsi="Consolas" w:cs="Times New Roman"/>
+          <w:color w:val="D4D4D4"/>
+          <w:sz w:val="21"/>
+          <w:szCs w:val="21"/>
+          <w:lang w:val="en-US"/>
+        </w:rPr>
+      </w:pPr>
+      <w:r>
+        <w:rPr>
+          <w:rFonts w:ascii="Consolas" w:eastAsia="Times New Roman" w:hAnsi="Consolas" w:cs="Times New Roman"/>
+          <w:color w:val="D4D4D4"/>
+          <w:sz w:val="21"/>
+          <w:szCs w:val="21"/>
+          <w:lang w:val="en-US"/>
+        </w:rPr>
+        <w:t xml:space="preserve">  </w:t>
+      </w:r>
+      <w:r>
+        <w:rPr>
+          <w:rFonts w:ascii="Consolas" w:eastAsia="Times New Roman" w:hAnsi="Consolas" w:cs="Times New Roman"/>
+          <w:color w:val="569CD6"/>
+          <w:sz w:val="21"/>
+          <w:szCs w:val="21"/>
+          <w:lang w:val="en-US"/>
+        </w:rPr>
+        <w:t>protected</w:t>
+      </w:r>
+      <w:r>
+        <w:rPr>
+          <w:rFonts w:ascii="Consolas" w:eastAsia="Times New Roman" w:hAnsi="Consolas" w:cs="Times New Roman"/>
+          <w:color w:val="D4D4D4"/>
+          <w:sz w:val="21"/>
+          <w:szCs w:val="21"/>
+          <w:lang w:val="en-US"/>
+        </w:rPr>
+        <w:t xml:space="preserve"> </w:t>
+      </w:r>
+      <w:proofErr w:type="spellStart"/>
+      <w:r>
+        <w:rPr>
+          <w:rFonts w:ascii="Consolas" w:eastAsia="Times New Roman" w:hAnsi="Consolas" w:cs="Times New Roman"/>
+          <w:color w:val="9CDCFE"/>
+          <w:sz w:val="21"/>
+          <w:szCs w:val="21"/>
+          <w:lang w:val="en-US"/>
+        </w:rPr>
+        <w:t>elemento</w:t>
+      </w:r>
+      <w:proofErr w:type="spellEnd"/>
+      <w:r>
+        <w:rPr>
+          <w:rFonts w:ascii="Consolas" w:eastAsia="Times New Roman" w:hAnsi="Consolas" w:cs="Times New Roman"/>
+          <w:color w:val="D4D4D4"/>
+          <w:sz w:val="21"/>
+          <w:szCs w:val="21"/>
+          <w:lang w:val="en-US"/>
+        </w:rPr>
+        <w:t xml:space="preserve">: </w:t>
+      </w:r>
+      <w:proofErr w:type="spellStart"/>
+      <w:r>
+        <w:rPr>
+          <w:rFonts w:ascii="Consolas" w:eastAsia="Times New Roman" w:hAnsi="Consolas" w:cs="Times New Roman"/>
+          <w:color w:val="4EC9B0"/>
+          <w:sz w:val="21"/>
+          <w:szCs w:val="21"/>
+          <w:lang w:val="en-US"/>
+        </w:rPr>
+        <w:t>HTMLElement</w:t>
+      </w:r>
+      <w:proofErr w:type="spellEnd"/>
+      <w:r>
+        <w:rPr>
+          <w:rFonts w:ascii="Consolas" w:eastAsia="Times New Roman" w:hAnsi="Consolas" w:cs="Times New Roman"/>
+          <w:color w:val="D4D4D4"/>
+          <w:sz w:val="21"/>
+          <w:szCs w:val="21"/>
+          <w:lang w:val="en-US"/>
+        </w:rPr>
+        <w:t>;</w:t>
+      </w:r>
+    </w:p>
+    <w:p>
+      <w:pPr>
+        <w:shd w:val="clear" w:color="auto" w:fill="1E1E1E"/>
+        <w:spacing w:after="0" w:line="285" w:lineRule="atLeast"/>
+        <w:rPr>
+          <w:rFonts w:ascii="Consolas" w:eastAsia="Times New Roman" w:hAnsi="Consolas" w:cs="Times New Roman"/>
+          <w:color w:val="D4D4D4"/>
+          <w:sz w:val="21"/>
+          <w:szCs w:val="21"/>
+          <w:lang w:val="en-US"/>
+        </w:rPr>
+      </w:pPr>
+    </w:p>
+    <w:p>
+      <w:pPr>
+        <w:shd w:val="clear" w:color="auto" w:fill="1E1E1E"/>
+        <w:spacing w:after="0" w:line="285" w:lineRule="atLeast"/>
+        <w:rPr>
+          <w:rFonts w:ascii="Consolas" w:eastAsia="Times New Roman" w:hAnsi="Consolas" w:cs="Times New Roman"/>
+          <w:color w:val="D4D4D4"/>
+          <w:sz w:val="21"/>
+          <w:szCs w:val="21"/>
+        </w:rPr>
+      </w:pPr>
+      <w:r>
+        <w:rPr>
+          <w:rFonts w:ascii="Consolas" w:eastAsia="Times New Roman" w:hAnsi="Consolas" w:cs="Times New Roman"/>
+          <w:color w:val="D4D4D4"/>
+          <w:sz w:val="21"/>
+          <w:szCs w:val="21"/>
+          <w:lang w:val="en-US"/>
+        </w:rPr>
+        <w:t xml:space="preserve">  </w:t>
+      </w:r>
+      <w:proofErr w:type="spellStart"/>
+      <w:r>
+        <w:rPr>
+          <w:rFonts w:ascii="Consolas" w:eastAsia="Times New Roman" w:hAnsi="Consolas" w:cs="Times New Roman"/>
+          <w:color w:val="569CD6"/>
+          <w:sz w:val="21"/>
+          <w:szCs w:val="21"/>
+        </w:rPr>
+        <w:t>constructor</w:t>
+      </w:r>
+      <w:proofErr w:type="spellEnd"/>
+      <w:r>
+        <w:rPr>
+          <w:rFonts w:ascii="Consolas" w:eastAsia="Times New Roman" w:hAnsi="Consolas" w:cs="Times New Roman"/>
+          <w:color w:val="D4D4D4"/>
+          <w:sz w:val="21"/>
+          <w:szCs w:val="21"/>
+        </w:rPr>
+        <w:t>(</w:t>
+      </w:r>
+      <w:proofErr w:type="spellStart"/>
+      <w:r>
+        <w:rPr>
+          <w:rFonts w:ascii="Consolas" w:eastAsia="Times New Roman" w:hAnsi="Consolas" w:cs="Times New Roman"/>
+          <w:color w:val="9CDCFE"/>
+          <w:sz w:val="21"/>
+          <w:szCs w:val="21"/>
+        </w:rPr>
+        <w:t>seletor</w:t>
+      </w:r>
+      <w:r>
+        <w:rPr>
+          <w:rFonts w:ascii="Consolas" w:eastAsia="Times New Roman" w:hAnsi="Consolas" w:cs="Times New Roman"/>
+          <w:color w:val="D4D4D4"/>
+          <w:sz w:val="21"/>
+          <w:szCs w:val="21"/>
+        </w:rPr>
+        <w:t>:</w:t>
+      </w:r>
+      <w:r>
+        <w:rPr>
+          <w:rFonts w:ascii="Consolas" w:eastAsia="Times New Roman" w:hAnsi="Consolas" w:cs="Times New Roman"/>
+          <w:color w:val="4EC9B0"/>
+          <w:sz w:val="21"/>
+          <w:szCs w:val="21"/>
+        </w:rPr>
+        <w:t>string</w:t>
+      </w:r>
+      <w:proofErr w:type="spellEnd"/>
+      <w:r>
+        <w:rPr>
+          <w:rFonts w:ascii="Consolas" w:eastAsia="Times New Roman" w:hAnsi="Consolas" w:cs="Times New Roman"/>
+          <w:color w:val="D4D4D4"/>
+          <w:sz w:val="21"/>
+          <w:szCs w:val="21"/>
+        </w:rPr>
+        <w:t>) {</w:t>
+      </w:r>
+    </w:p>
+    <w:p>
+      <w:pPr>
+        <w:shd w:val="clear" w:color="auto" w:fill="1E1E1E"/>
+        <w:spacing w:after="0" w:line="285" w:lineRule="atLeast"/>
+        <w:rPr>
+          <w:rFonts w:ascii="Consolas" w:eastAsia="Times New Roman" w:hAnsi="Consolas" w:cs="Times New Roman"/>
+          <w:color w:val="D4D4D4"/>
+          <w:sz w:val="21"/>
+          <w:szCs w:val="21"/>
+        </w:rPr>
+      </w:pPr>
+      <w:r>
+        <w:rPr>
+          <w:rFonts w:ascii="Consolas" w:eastAsia="Times New Roman" w:hAnsi="Consolas" w:cs="Times New Roman"/>
+          <w:color w:val="D4D4D4"/>
+          <w:sz w:val="21"/>
+          <w:szCs w:val="21"/>
+        </w:rPr>
+        <w:t xml:space="preserve">    </w:t>
+      </w:r>
+      <w:proofErr w:type="spellStart"/>
+      <w:proofErr w:type="gramStart"/>
+      <w:r>
+        <w:rPr>
+          <w:rFonts w:ascii="Consolas" w:eastAsia="Times New Roman" w:hAnsi="Consolas" w:cs="Times New Roman"/>
+          <w:color w:val="569CD6"/>
+          <w:sz w:val="21"/>
+          <w:szCs w:val="21"/>
+        </w:rPr>
+        <w:t>this</w:t>
+      </w:r>
+      <w:r>
+        <w:rPr>
+          <w:rFonts w:ascii="Consolas" w:eastAsia="Times New Roman" w:hAnsi="Consolas" w:cs="Times New Roman"/>
+          <w:color w:val="D4D4D4"/>
+          <w:sz w:val="21"/>
+          <w:szCs w:val="21"/>
+        </w:rPr>
+        <w:t>.</w:t>
+      </w:r>
+      <w:r>
+        <w:rPr>
+          <w:rFonts w:ascii="Consolas" w:eastAsia="Times New Roman" w:hAnsi="Consolas" w:cs="Times New Roman"/>
+          <w:color w:val="9CDCFE"/>
+          <w:sz w:val="21"/>
+          <w:szCs w:val="21"/>
+        </w:rPr>
+        <w:t>elemento</w:t>
+      </w:r>
+      <w:proofErr w:type="spellEnd"/>
+      <w:proofErr w:type="gramEnd"/>
+      <w:r>
+        <w:rPr>
+          <w:rFonts w:ascii="Consolas" w:eastAsia="Times New Roman" w:hAnsi="Consolas" w:cs="Times New Roman"/>
+          <w:color w:val="D4D4D4"/>
+          <w:sz w:val="21"/>
+          <w:szCs w:val="21"/>
+        </w:rPr>
+        <w:t xml:space="preserve"> = </w:t>
+      </w:r>
+      <w:proofErr w:type="spellStart"/>
+      <w:r>
+        <w:rPr>
+          <w:rFonts w:ascii="Consolas" w:eastAsia="Times New Roman" w:hAnsi="Consolas" w:cs="Times New Roman"/>
+          <w:color w:val="9CDCFE"/>
+          <w:sz w:val="21"/>
+          <w:szCs w:val="21"/>
+        </w:rPr>
+        <w:t>document</w:t>
+      </w:r>
+      <w:r>
+        <w:rPr>
+          <w:rFonts w:ascii="Consolas" w:eastAsia="Times New Roman" w:hAnsi="Consolas" w:cs="Times New Roman"/>
+          <w:color w:val="D4D4D4"/>
+          <w:sz w:val="21"/>
+          <w:szCs w:val="21"/>
+        </w:rPr>
+        <w:t>.</w:t>
+      </w:r>
+      <w:r>
+        <w:rPr>
+          <w:rFonts w:ascii="Consolas" w:eastAsia="Times New Roman" w:hAnsi="Consolas" w:cs="Times New Roman"/>
+          <w:color w:val="DCDCAA"/>
+          <w:sz w:val="21"/>
+          <w:szCs w:val="21"/>
+        </w:rPr>
+        <w:t>querySelector</w:t>
+      </w:r>
+      <w:proofErr w:type="spellEnd"/>
+      <w:r>
+        <w:rPr>
+          <w:rFonts w:ascii="Consolas" w:eastAsia="Times New Roman" w:hAnsi="Consolas" w:cs="Times New Roman"/>
+          <w:color w:val="D4D4D4"/>
+          <w:sz w:val="21"/>
+          <w:szCs w:val="21"/>
+        </w:rPr>
+        <w:t>(</w:t>
+      </w:r>
+      <w:r>
+        <w:rPr>
+          <w:rFonts w:ascii="Consolas" w:eastAsia="Times New Roman" w:hAnsi="Consolas" w:cs="Times New Roman"/>
+          <w:color w:val="9CDCFE"/>
+          <w:sz w:val="21"/>
+          <w:szCs w:val="21"/>
+        </w:rPr>
+        <w:t>seletor</w:t>
+      </w:r>
+      <w:r>
+        <w:rPr>
+          <w:rFonts w:ascii="Consolas" w:eastAsia="Times New Roman" w:hAnsi="Consolas" w:cs="Times New Roman"/>
+          <w:color w:val="D4D4D4"/>
+          <w:sz w:val="21"/>
+          <w:szCs w:val="21"/>
+        </w:rPr>
+        <w:t>);</w:t>
+      </w:r>
+    </w:p>
+    <w:p>
+      <w:pPr>
+        <w:shd w:val="clear" w:color="auto" w:fill="1E1E1E"/>
+        <w:spacing w:after="0" w:line="285" w:lineRule="atLeast"/>
+        <w:rPr>
+          <w:rFonts w:ascii="Consolas" w:eastAsia="Times New Roman" w:hAnsi="Consolas" w:cs="Times New Roman"/>
+          <w:color w:val="D4D4D4"/>
+          <w:sz w:val="21"/>
+          <w:szCs w:val="21"/>
+        </w:rPr>
+      </w:pPr>
+      <w:r>
+        <w:rPr>
+          <w:rFonts w:ascii="Consolas" w:eastAsia="Times New Roman" w:hAnsi="Consolas" w:cs="Times New Roman"/>
+          <w:color w:val="D4D4D4"/>
+          <w:sz w:val="21"/>
+          <w:szCs w:val="21"/>
+        </w:rPr>
+        <w:t>  }</w:t>
+      </w:r>
+    </w:p>
+    <w:p>
+      <w:pPr>
+        <w:shd w:val="clear" w:color="auto" w:fill="1E1E1E"/>
+        <w:spacing w:after="0" w:line="285" w:lineRule="atLeast"/>
+        <w:rPr>
+          <w:rFonts w:ascii="Consolas" w:eastAsia="Times New Roman" w:hAnsi="Consolas" w:cs="Times New Roman"/>
+          <w:color w:val="D4D4D4"/>
+          <w:sz w:val="21"/>
+          <w:szCs w:val="21"/>
+        </w:rPr>
+      </w:pPr>
+      <w:r>
+        <w:rPr>
+          <w:rFonts w:ascii="Consolas" w:eastAsia="Times New Roman" w:hAnsi="Consolas" w:cs="Times New Roman"/>
+          <w:color w:val="D4D4D4"/>
+          <w:sz w:val="21"/>
+          <w:szCs w:val="21"/>
+        </w:rPr>
+        <w:t>}</w:t>
+      </w:r>
+    </w:p>
+    <w:p>
+      <w:pPr>
+        <w:pStyle w:val="PargrafodaLista"/>
+        <w:numPr>
+          <w:ilvl w:val="2"/>
+          <w:numId w:val="2"/>
+        </w:numPr>
+        <w:spacing w:before="240" w:line="360" w:lineRule="auto"/>
+        <w:jc w:val="both"/>
+        <w:rPr>
+          <w:rFonts w:ascii="Times New Roman" w:hAnsi="Times New Roman" w:cs="Times New Roman"/>
+          <w:sz w:val="24"/>
+          <w:szCs w:val="24"/>
+        </w:rPr>
+      </w:pPr>
+      <w:r>
+        <w:rPr>
+          <w:rFonts w:ascii="Times New Roman" w:hAnsi="Times New Roman" w:cs="Times New Roman"/>
+          <w:sz w:val="24"/>
+          <w:szCs w:val="24"/>
+        </w:rPr>
+        <w:t>A partir daqui podemos deletar todo esse código que também está nas classes filhas.</w:t>
+      </w:r>
     </w:p>
     <w:sectPr>
       <w:pgSz w:w="11906" w:h="16838"/>

</xml_diff>

<commit_message>
Finalizei a aula 3 de TS
O que aprendemos
</commit_message>
<xml_diff>
--- a/Front-end/Formação TypeScript/Anotações/Formação TypeScript.docx
+++ b/Front-end/Formação TypeScript/Anotações/Formação TypeScript.docx
@@ -50768,6 +50768,30 @@
       <w:pPr>
         <w:pStyle w:val="PargrafodaLista"/>
         <w:numPr>
+          <w:ilvl w:val="1"/>
+          <w:numId w:val="2"/>
+        </w:numPr>
+        <w:spacing w:before="240" w:line="360" w:lineRule="auto"/>
+        <w:jc w:val="both"/>
+        <w:rPr>
+          <w:rFonts w:ascii="Times New Roman" w:hAnsi="Times New Roman" w:cs="Times New Roman"/>
+          <w:sz w:val="24"/>
+          <w:szCs w:val="24"/>
+        </w:rPr>
+      </w:pPr>
+      <w:r>
+        <w:rPr>
+          <w:rFonts w:ascii="Times New Roman" w:hAnsi="Times New Roman" w:cs="Times New Roman"/>
+          <w:sz w:val="24"/>
+          <w:szCs w:val="24"/>
+        </w:rPr>
+        <w:t xml:space="preserve"> O que aprendemos:</w:t>
+      </w:r>
+    </w:p>
+    <w:p>
+      <w:pPr>
+        <w:pStyle w:val="PargrafodaLista"/>
+        <w:numPr>
           <w:ilvl w:val="2"/>
           <w:numId w:val="2"/>
         </w:numPr>
@@ -50779,6 +50803,138 @@
           <w:szCs w:val="24"/>
         </w:rPr>
       </w:pPr>
+      <w:r>
+        <w:rPr>
+          <w:rFonts w:ascii="Times New Roman" w:hAnsi="Times New Roman" w:cs="Times New Roman"/>
+          <w:sz w:val="24"/>
+          <w:szCs w:val="24"/>
+        </w:rPr>
+        <w:t>Visibilidade de métodos</w:t>
+      </w:r>
+      <w:r>
+        <w:rPr>
+          <w:rFonts w:ascii="Times New Roman" w:hAnsi="Times New Roman" w:cs="Times New Roman"/>
+          <w:sz w:val="24"/>
+          <w:szCs w:val="24"/>
+        </w:rPr>
+        <w:t>;</w:t>
+      </w:r>
+    </w:p>
+    <w:p>
+      <w:pPr>
+        <w:pStyle w:val="PargrafodaLista"/>
+        <w:numPr>
+          <w:ilvl w:val="2"/>
+          <w:numId w:val="2"/>
+        </w:numPr>
+        <w:spacing w:before="240" w:line="360" w:lineRule="auto"/>
+        <w:jc w:val="both"/>
+        <w:rPr>
+          <w:rFonts w:ascii="Times New Roman" w:hAnsi="Times New Roman" w:cs="Times New Roman"/>
+          <w:sz w:val="24"/>
+          <w:szCs w:val="24"/>
+        </w:rPr>
+      </w:pPr>
+      <w:r>
+        <w:rPr>
+          <w:rFonts w:ascii="Times New Roman" w:hAnsi="Times New Roman" w:cs="Times New Roman"/>
+          <w:sz w:val="24"/>
+          <w:szCs w:val="24"/>
+        </w:rPr>
+        <w:t>Validando negociações em dias úteis</w:t>
+      </w:r>
+      <w:r>
+        <w:rPr>
+          <w:rFonts w:ascii="Times New Roman" w:hAnsi="Times New Roman" w:cs="Times New Roman"/>
+          <w:sz w:val="24"/>
+          <w:szCs w:val="24"/>
+        </w:rPr>
+        <w:t>;</w:t>
+      </w:r>
+    </w:p>
+    <w:p>
+      <w:pPr>
+        <w:pStyle w:val="PargrafodaLista"/>
+        <w:numPr>
+          <w:ilvl w:val="2"/>
+          <w:numId w:val="2"/>
+        </w:numPr>
+        <w:spacing w:before="240" w:line="360" w:lineRule="auto"/>
+        <w:jc w:val="both"/>
+        <w:rPr>
+          <w:rFonts w:ascii="Times New Roman" w:hAnsi="Times New Roman" w:cs="Times New Roman"/>
+          <w:sz w:val="24"/>
+          <w:szCs w:val="24"/>
+        </w:rPr>
+      </w:pPr>
+      <w:r>
+        <w:rPr>
+          <w:rFonts w:ascii="Times New Roman" w:hAnsi="Times New Roman" w:cs="Times New Roman"/>
+          <w:sz w:val="24"/>
+          <w:szCs w:val="24"/>
+        </w:rPr>
+        <w:t xml:space="preserve">Vantagens do uso de </w:t>
+      </w:r>
+      <w:proofErr w:type="spellStart"/>
+      <w:r>
+        <w:rPr>
+          <w:rFonts w:ascii="Times New Roman" w:hAnsi="Times New Roman" w:cs="Times New Roman"/>
+          <w:sz w:val="24"/>
+          <w:szCs w:val="24"/>
+        </w:rPr>
+        <w:t>enums</w:t>
+      </w:r>
+      <w:proofErr w:type="spellEnd"/>
+      <w:r>
+        <w:rPr>
+          <w:rFonts w:ascii="Times New Roman" w:hAnsi="Times New Roman" w:cs="Times New Roman"/>
+          <w:sz w:val="24"/>
+          <w:szCs w:val="24"/>
+        </w:rPr>
+        <w:t>;</w:t>
+      </w:r>
+    </w:p>
+    <w:p>
+      <w:pPr>
+        <w:pStyle w:val="PargrafodaLista"/>
+        <w:numPr>
+          <w:ilvl w:val="2"/>
+          <w:numId w:val="2"/>
+        </w:numPr>
+        <w:spacing w:before="240" w:line="360" w:lineRule="auto"/>
+        <w:jc w:val="both"/>
+        <w:rPr>
+          <w:rFonts w:ascii="Times New Roman" w:hAnsi="Times New Roman" w:cs="Times New Roman"/>
+          <w:sz w:val="24"/>
+          <w:szCs w:val="24"/>
+        </w:rPr>
+      </w:pPr>
+      <w:r>
+        <w:rPr>
+          <w:rFonts w:ascii="Times New Roman" w:hAnsi="Times New Roman" w:cs="Times New Roman"/>
+          <w:sz w:val="24"/>
+          <w:szCs w:val="24"/>
+        </w:rPr>
+        <w:t xml:space="preserve">Cuidados com </w:t>
+      </w:r>
+      <w:proofErr w:type="spellStart"/>
+      <w:r>
+        <w:rPr>
+          <w:rFonts w:ascii="Times New Roman" w:hAnsi="Times New Roman" w:cs="Times New Roman"/>
+          <w:sz w:val="24"/>
+          <w:szCs w:val="24"/>
+        </w:rPr>
+        <w:t>enums</w:t>
+      </w:r>
+      <w:proofErr w:type="spellEnd"/>
+      <w:r>
+        <w:rPr>
+          <w:rFonts w:ascii="Times New Roman" w:hAnsi="Times New Roman" w:cs="Times New Roman"/>
+          <w:sz w:val="24"/>
+          <w:szCs w:val="24"/>
+        </w:rPr>
+        <w:t>.</w:t>
+      </w:r>
     </w:p>
     <w:sectPr>
       <w:pgSz w:w="11906" w:h="16838"/>

</xml_diff>

<commit_message>
Suprimindo a checagem onde faz sentido
</commit_message>
<xml_diff>
--- a/Front-end/Formação TypeScript/Anotações/Formação TypeScript.docx
+++ b/Front-end/Formação TypeScript/Anotações/Formação TypeScript.docx
@@ -49156,6 +49156,376 @@
           <w:szCs w:val="24"/>
         </w:rPr>
         <w:t>Caso queira que o que esteja sendo passado ou recebido realmente seja um valor nulo, podemos utilizar o unionTypes visto acima, dizendo que aquele elemento pode receber o tipo que já está sendo passado mais o tipo nulo.</w:t>
+      </w:r>
+    </w:p>
+    <w:p>
+      <w:pPr>
+        <w:pStyle w:val="PargrafodaLista"/>
+        <w:numPr>
+          <w:ilvl w:val="1"/>
+          <w:numId w:val="2"/>
+        </w:numPr>
+        <w:spacing w:before="240" w:line="360" w:lineRule="auto"/>
+        <w:jc w:val="both"/>
+        <w:rPr>
+          <w:rFonts w:ascii="Times New Roman" w:hAnsi="Times New Roman" w:cs="Times New Roman"/>
+          <w:sz w:val="24"/>
+          <w:szCs w:val="24"/>
+        </w:rPr>
+      </w:pPr>
+      <w:r>
+        <w:rPr>
+          <w:rFonts w:ascii="Times New Roman" w:hAnsi="Times New Roman" w:cs="Times New Roman"/>
+          <w:sz w:val="24"/>
+          <w:szCs w:val="24"/>
+        </w:rPr>
+        <w:t xml:space="preserve"> </w:t>
+      </w:r>
+      <w:r>
+        <w:rPr>
+          <w:rFonts w:ascii="Times New Roman" w:hAnsi="Times New Roman" w:cs="Times New Roman"/>
+          <w:sz w:val="24"/>
+          <w:szCs w:val="24"/>
+        </w:rPr>
+        <w:t>Suprimindo a checagem onde faz sentido</w:t>
+      </w:r>
+      <w:r>
+        <w:rPr>
+          <w:rFonts w:ascii="Times New Roman" w:hAnsi="Times New Roman" w:cs="Times New Roman"/>
+          <w:sz w:val="24"/>
+          <w:szCs w:val="24"/>
+        </w:rPr>
+        <w:t>:</w:t>
+      </w:r>
+    </w:p>
+    <w:p>
+      <w:pPr>
+        <w:pStyle w:val="PargrafodaLista"/>
+        <w:numPr>
+          <w:ilvl w:val="2"/>
+          <w:numId w:val="2"/>
+        </w:numPr>
+        <w:spacing w:before="240" w:line="360" w:lineRule="auto"/>
+        <w:jc w:val="both"/>
+        <w:rPr>
+          <w:rFonts w:ascii="Times New Roman" w:hAnsi="Times New Roman" w:cs="Times New Roman"/>
+          <w:sz w:val="24"/>
+          <w:szCs w:val="24"/>
+        </w:rPr>
+      </w:pPr>
+      <w:r>
+        <w:rPr>
+          <w:rFonts w:ascii="Times New Roman" w:hAnsi="Times New Roman" w:cs="Times New Roman"/>
+          <w:sz w:val="24"/>
+          <w:szCs w:val="24"/>
+        </w:rPr>
+        <w:t>Casting explicito = transformação de um resultado, ou seja, de um tipo, forçadamente em outro tipo utilizando o as:</w:t>
+      </w:r>
+    </w:p>
+    <w:p>
+      <w:pPr>
+        <w:shd w:val="clear" w:color="auto" w:fill="1E1E1E"/>
+        <w:spacing w:after="0" w:line="285" w:lineRule="atLeast"/>
+        <w:rPr>
+          <w:rFonts w:ascii="Consolas" w:eastAsia="Times New Roman" w:hAnsi="Consolas" w:cs="Times New Roman"/>
+          <w:color w:val="D4D4D4"/>
+          <w:sz w:val="21"/>
+          <w:szCs w:val="21"/>
+        </w:rPr>
+      </w:pPr>
+      <w:r>
+        <w:rPr>
+          <w:rFonts w:ascii="Consolas" w:eastAsia="Times New Roman" w:hAnsi="Consolas" w:cs="Times New Roman"/>
+          <w:color w:val="569CD6"/>
+          <w:sz w:val="21"/>
+          <w:szCs w:val="21"/>
+        </w:rPr>
+        <w:t>this</w:t>
+      </w:r>
+      <w:r>
+        <w:rPr>
+          <w:rFonts w:ascii="Consolas" w:eastAsia="Times New Roman" w:hAnsi="Consolas" w:cs="Times New Roman"/>
+          <w:color w:val="D4D4D4"/>
+          <w:sz w:val="21"/>
+          <w:szCs w:val="21"/>
+        </w:rPr>
+        <w:t>.</w:t>
+      </w:r>
+      <w:r>
+        <w:rPr>
+          <w:rFonts w:ascii="Consolas" w:eastAsia="Times New Roman" w:hAnsi="Consolas" w:cs="Times New Roman"/>
+          <w:color w:val="9CDCFE"/>
+          <w:sz w:val="21"/>
+          <w:szCs w:val="21"/>
+        </w:rPr>
+        <w:t>inputData</w:t>
+      </w:r>
+      <w:r>
+        <w:rPr>
+          <w:rFonts w:ascii="Consolas" w:eastAsia="Times New Roman" w:hAnsi="Consolas" w:cs="Times New Roman"/>
+          <w:color w:val="D4D4D4"/>
+          <w:sz w:val="21"/>
+          <w:szCs w:val="21"/>
+        </w:rPr>
+        <w:t xml:space="preserve"> = </w:t>
+      </w:r>
+      <w:r>
+        <w:rPr>
+          <w:rFonts w:ascii="Consolas" w:eastAsia="Times New Roman" w:hAnsi="Consolas" w:cs="Times New Roman"/>
+          <w:color w:val="9CDCFE"/>
+          <w:sz w:val="21"/>
+          <w:szCs w:val="21"/>
+        </w:rPr>
+        <w:t>document</w:t>
+      </w:r>
+      <w:r>
+        <w:rPr>
+          <w:rFonts w:ascii="Consolas" w:eastAsia="Times New Roman" w:hAnsi="Consolas" w:cs="Times New Roman"/>
+          <w:color w:val="D4D4D4"/>
+          <w:sz w:val="21"/>
+          <w:szCs w:val="21"/>
+        </w:rPr>
+        <w:t>.</w:t>
+      </w:r>
+      <w:r>
+        <w:rPr>
+          <w:rFonts w:ascii="Consolas" w:eastAsia="Times New Roman" w:hAnsi="Consolas" w:cs="Times New Roman"/>
+          <w:color w:val="DCDCAA"/>
+          <w:sz w:val="21"/>
+          <w:szCs w:val="21"/>
+        </w:rPr>
+        <w:t>querySelector</w:t>
+      </w:r>
+      <w:r>
+        <w:rPr>
+          <w:rFonts w:ascii="Consolas" w:eastAsia="Times New Roman" w:hAnsi="Consolas" w:cs="Times New Roman"/>
+          <w:color w:val="D4D4D4"/>
+          <w:sz w:val="21"/>
+          <w:szCs w:val="21"/>
+        </w:rPr>
+        <w:t>(</w:t>
+      </w:r>
+      <w:r>
+        <w:rPr>
+          <w:rFonts w:ascii="Consolas" w:eastAsia="Times New Roman" w:hAnsi="Consolas" w:cs="Times New Roman"/>
+          <w:color w:val="CE9178"/>
+          <w:sz w:val="21"/>
+          <w:szCs w:val="21"/>
+        </w:rPr>
+        <w:t>'#data'</w:t>
+      </w:r>
+      <w:r>
+        <w:rPr>
+          <w:rFonts w:ascii="Consolas" w:eastAsia="Times New Roman" w:hAnsi="Consolas" w:cs="Times New Roman"/>
+          <w:color w:val="D4D4D4"/>
+          <w:sz w:val="21"/>
+          <w:szCs w:val="21"/>
+        </w:rPr>
+        <w:t xml:space="preserve">) </w:t>
+      </w:r>
+      <w:r>
+        <w:rPr>
+          <w:rFonts w:ascii="Consolas" w:eastAsia="Times New Roman" w:hAnsi="Consolas" w:cs="Times New Roman"/>
+          <w:color w:val="C586C0"/>
+          <w:sz w:val="21"/>
+          <w:szCs w:val="21"/>
+        </w:rPr>
+        <w:t>as</w:t>
+      </w:r>
+      <w:r>
+        <w:rPr>
+          <w:rFonts w:ascii="Consolas" w:eastAsia="Times New Roman" w:hAnsi="Consolas" w:cs="Times New Roman"/>
+          <w:color w:val="D4D4D4"/>
+          <w:sz w:val="21"/>
+          <w:szCs w:val="21"/>
+        </w:rPr>
+        <w:t xml:space="preserve"> </w:t>
+      </w:r>
+      <w:r>
+        <w:rPr>
+          <w:rFonts w:ascii="Consolas" w:eastAsia="Times New Roman" w:hAnsi="Consolas" w:cs="Times New Roman"/>
+          <w:color w:val="4EC9B0"/>
+          <w:sz w:val="21"/>
+          <w:szCs w:val="21"/>
+        </w:rPr>
+        <w:t>HTMLInputElement</w:t>
+      </w:r>
+      <w:r>
+        <w:rPr>
+          <w:rFonts w:ascii="Consolas" w:eastAsia="Times New Roman" w:hAnsi="Consolas" w:cs="Times New Roman"/>
+          <w:color w:val="D4D4D4"/>
+          <w:sz w:val="21"/>
+          <w:szCs w:val="21"/>
+        </w:rPr>
+        <w:t>;</w:t>
+      </w:r>
+    </w:p>
+    <w:p>
+      <w:pPr>
+        <w:pStyle w:val="PargrafodaLista"/>
+        <w:numPr>
+          <w:ilvl w:val="2"/>
+          <w:numId w:val="2"/>
+        </w:numPr>
+        <w:spacing w:before="240" w:line="360" w:lineRule="auto"/>
+        <w:jc w:val="both"/>
+        <w:rPr>
+          <w:rFonts w:ascii="Times New Roman" w:hAnsi="Times New Roman" w:cs="Times New Roman"/>
+          <w:sz w:val="24"/>
+          <w:szCs w:val="24"/>
+        </w:rPr>
+      </w:pPr>
+      <w:r>
+        <w:rPr>
+          <w:rFonts w:ascii="Times New Roman" w:hAnsi="Times New Roman" w:cs="Times New Roman"/>
+          <w:sz w:val="24"/>
+          <w:szCs w:val="24"/>
+        </w:rPr>
+        <w:t>Podemos ainda forçar o método a converter o resultado assim:</w:t>
+      </w:r>
+    </w:p>
+    <w:p>
+      <w:pPr>
+        <w:shd w:val="clear" w:color="auto" w:fill="1E1E1E"/>
+        <w:spacing w:after="0" w:line="276" w:lineRule="auto"/>
+        <w:rPr>
+          <w:rFonts w:ascii="Consolas" w:eastAsia="Times New Roman" w:hAnsi="Consolas" w:cs="Times New Roman"/>
+          <w:color w:val="D4D4D4"/>
+          <w:sz w:val="21"/>
+          <w:szCs w:val="21"/>
+        </w:rPr>
+      </w:pPr>
+      <w:r>
+        <w:rPr>
+          <w:rFonts w:ascii="Consolas" w:eastAsia="Times New Roman" w:hAnsi="Consolas" w:cs="Times New Roman"/>
+          <w:color w:val="569CD6"/>
+          <w:sz w:val="21"/>
+          <w:szCs w:val="21"/>
+        </w:rPr>
+        <w:t>this</w:t>
+      </w:r>
+      <w:r>
+        <w:rPr>
+          <w:rFonts w:ascii="Consolas" w:eastAsia="Times New Roman" w:hAnsi="Consolas" w:cs="Times New Roman"/>
+          <w:color w:val="D4D4D4"/>
+          <w:sz w:val="21"/>
+          <w:szCs w:val="21"/>
+        </w:rPr>
+        <w:t>.</w:t>
+      </w:r>
+      <w:r>
+        <w:rPr>
+          <w:rFonts w:ascii="Consolas" w:eastAsia="Times New Roman" w:hAnsi="Consolas" w:cs="Times New Roman"/>
+          <w:color w:val="9CDCFE"/>
+          <w:sz w:val="21"/>
+          <w:szCs w:val="21"/>
+        </w:rPr>
+        <w:t>inputQuantidade</w:t>
+      </w:r>
+      <w:r>
+        <w:rPr>
+          <w:rFonts w:ascii="Consolas" w:eastAsia="Times New Roman" w:hAnsi="Consolas" w:cs="Times New Roman"/>
+          <w:color w:val="D4D4D4"/>
+          <w:sz w:val="21"/>
+          <w:szCs w:val="21"/>
+        </w:rPr>
+        <w:t xml:space="preserve"> = &lt;</w:t>
+      </w:r>
+      <w:r>
+        <w:rPr>
+          <w:rFonts w:ascii="Consolas" w:eastAsia="Times New Roman" w:hAnsi="Consolas" w:cs="Times New Roman"/>
+          <w:color w:val="4EC9B0"/>
+          <w:sz w:val="21"/>
+          <w:szCs w:val="21"/>
+        </w:rPr>
+        <w:t>HTMLInputElement</w:t>
+      </w:r>
+      <w:r>
+        <w:rPr>
+          <w:rFonts w:ascii="Consolas" w:eastAsia="Times New Roman" w:hAnsi="Consolas" w:cs="Times New Roman"/>
+          <w:color w:val="D4D4D4"/>
+          <w:sz w:val="21"/>
+          <w:szCs w:val="21"/>
+        </w:rPr>
+        <w:t>&gt;</w:t>
+      </w:r>
+      <w:r>
+        <w:rPr>
+          <w:rFonts w:ascii="Consolas" w:eastAsia="Times New Roman" w:hAnsi="Consolas" w:cs="Times New Roman"/>
+          <w:color w:val="9CDCFE"/>
+          <w:sz w:val="21"/>
+          <w:szCs w:val="21"/>
+        </w:rPr>
+        <w:t>document</w:t>
+      </w:r>
+      <w:r>
+        <w:rPr>
+          <w:rFonts w:ascii="Consolas" w:eastAsia="Times New Roman" w:hAnsi="Consolas" w:cs="Times New Roman"/>
+          <w:color w:val="D4D4D4"/>
+          <w:sz w:val="21"/>
+          <w:szCs w:val="21"/>
+        </w:rPr>
+        <w:t>.</w:t>
+      </w:r>
+      <w:r>
+        <w:rPr>
+          <w:rFonts w:ascii="Consolas" w:eastAsia="Times New Roman" w:hAnsi="Consolas" w:cs="Times New Roman"/>
+          <w:color w:val="DCDCAA"/>
+          <w:sz w:val="21"/>
+          <w:szCs w:val="21"/>
+        </w:rPr>
+        <w:t>querySelector</w:t>
+      </w:r>
+      <w:r>
+        <w:rPr>
+          <w:rFonts w:ascii="Consolas" w:eastAsia="Times New Roman" w:hAnsi="Consolas" w:cs="Times New Roman"/>
+          <w:color w:val="D4D4D4"/>
+          <w:sz w:val="21"/>
+          <w:szCs w:val="21"/>
+        </w:rPr>
+        <w:t>(</w:t>
+      </w:r>
+      <w:r>
+        <w:rPr>
+          <w:rFonts w:ascii="Consolas" w:eastAsia="Times New Roman" w:hAnsi="Consolas" w:cs="Times New Roman"/>
+          <w:color w:val="CE9178"/>
+          <w:sz w:val="21"/>
+          <w:szCs w:val="21"/>
+        </w:rPr>
+        <w:t>'#quantidade'</w:t>
+      </w:r>
+      <w:r>
+        <w:rPr>
+          <w:rFonts w:ascii="Consolas" w:eastAsia="Times New Roman" w:hAnsi="Consolas" w:cs="Times New Roman"/>
+          <w:color w:val="D4D4D4"/>
+          <w:sz w:val="21"/>
+          <w:szCs w:val="21"/>
+        </w:rPr>
+        <w:t>);</w:t>
+      </w:r>
+    </w:p>
+    <w:p>
+      <w:pPr>
+        <w:pStyle w:val="PargrafodaLista"/>
+        <w:numPr>
+          <w:ilvl w:val="2"/>
+          <w:numId w:val="2"/>
+        </w:numPr>
+        <w:spacing w:before="240" w:line="360" w:lineRule="auto"/>
+        <w:jc w:val="both"/>
+        <w:rPr>
+          <w:rFonts w:ascii="Times New Roman" w:hAnsi="Times New Roman" w:cs="Times New Roman"/>
+          <w:sz w:val="24"/>
+          <w:szCs w:val="24"/>
+        </w:rPr>
+      </w:pPr>
+      <w:r>
+        <w:rPr>
+          <w:rFonts w:ascii="Times New Roman" w:hAnsi="Times New Roman" w:cs="Times New Roman"/>
+          <w:sz w:val="24"/>
+          <w:szCs w:val="24"/>
+        </w:rPr>
+        <w:t>Não é o ideal a se fazer, a menos que você como programador garanta que está certo.</w:t>
       </w:r>
     </w:p>
     <w:sectPr>

</xml_diff>